<commit_message>
Wired up judicial officer selection.
</commit_message>
<xml_diff>
--- a/resources/Saved/_Traffic Judgment Entry.docx
+++ b/resources/Saved/_Traffic Judgment Entry.docx
@@ -1,6 +1,6 @@
 
 <file path=word/document.xml><?xml version="1.0" encoding="utf-8"?>
-<w:document xmlns:wpc="http://schemas.microsoft.com/office/word/2010/wordprocessingCanvas" xmlns:cx="http://schemas.microsoft.com/office/drawing/2014/chartex" xmlns:cx1="http://schemas.microsoft.com/office/drawing/2015/9/8/chartex" xmlns:cx2="http://schemas.microsoft.com/office/drawing/2015/10/21/chartex" xmlns:cx3="http://schemas.microsoft.com/office/drawing/2016/5/9/chartex" xmlns:cx4="http://schemas.microsoft.com/office/drawing/2016/5/10/chartex" xmlns:cx5="http://schemas.microsoft.com/office/drawing/2016/5/11/chartex" xmlns:cx6="http://schemas.microsoft.com/office/drawing/2016/5/12/chartex" xmlns:cx7="http://schemas.microsoft.com/office/drawing/2016/5/13/chartex" xmlns:cx8="http://schemas.microsoft.com/office/drawing/2016/5/14/chartex" xmlns:mc="http://schemas.openxmlformats.org/markup-compatibility/2006" xmlns:aink="http://schemas.microsoft.com/office/drawing/2016/ink" xmlns:am3d="http://schemas.microsoft.com/office/drawing/2017/model3d" xmlns:o="urn:schemas-microsoft-com:office:office" xmlns:r="http://schemas.openxmlformats.org/officeDocument/2006/relationships" xmlns:m="http://schemas.openxmlformats.org/officeDocument/2006/math" xmlns:v="urn:schemas-microsoft-com:vml" xmlns:wp14="http://schemas.microsoft.com/office/word/2010/wordprocessingDrawing" xmlns:wp="http://schemas.openxmlformats.org/drawingml/2006/wordprocessingDrawing" xmlns:w10="urn:schemas-microsoft-com:office:word" xmlns:w="http://schemas.openxmlformats.org/wordprocessingml/2006/main" xmlns:w14="http://schemas.microsoft.com/office/word/2010/wordml" xmlns:w15="http://schemas.microsoft.com/office/word/2012/wordml" xmlns:w16cex="http://schemas.microsoft.com/office/word/2018/wordml/cex" xmlns:w16cid="http://schemas.microsoft.com/office/word/2016/wordml/cid" xmlns:w16="http://schemas.microsoft.com/office/word/2018/wordml" xmlns:w16se="http://schemas.microsoft.com/office/word/2015/wordml/symex" xmlns:wpg="http://schemas.microsoft.com/office/word/2010/wordprocessingGroup" xmlns:wpi="http://schemas.microsoft.com/office/word/2010/wordprocessingInk" xmlns:wne="http://schemas.microsoft.com/office/word/2006/wordml" xmlns:wps="http://schemas.microsoft.com/office/word/2010/wordprocessingShape" mc:Ignorable="w14 w15 w16se w16cid w16 w16cex wp14">
+<w:document xmlns:wpc="http://schemas.microsoft.com/office/word/2010/wordprocessingCanvas" xmlns:mc="http://schemas.openxmlformats.org/markup-compatibility/2006" xmlns:o="urn:schemas-microsoft-com:office:office" xmlns:r="http://schemas.openxmlformats.org/officeDocument/2006/relationships" xmlns:m="http://schemas.openxmlformats.org/officeDocument/2006/math" xmlns:v="urn:schemas-microsoft-com:vml" xmlns:wp14="http://schemas.microsoft.com/office/word/2010/wordprocessingDrawing" xmlns:wp="http://schemas.openxmlformats.org/drawingml/2006/wordprocessingDrawing" xmlns:w10="urn:schemas-microsoft-com:office:word" xmlns:w="http://schemas.openxmlformats.org/wordprocessingml/2006/main" xmlns:w14="http://schemas.microsoft.com/office/word/2010/wordml" xmlns:wpg="http://schemas.microsoft.com/office/word/2010/wordprocessingGroup" xmlns:wpi="http://schemas.microsoft.com/office/word/2010/wordprocessingInk" xmlns:wne="http://schemas.microsoft.com/office/word/2006/wordml" xmlns:wps="http://schemas.microsoft.com/office/word/2010/wordprocessingShape" mc:Ignorable="w14 wp14">
   <w:body>
     <w:p>
       <w:pPr>
@@ -179,13 +179,23 @@
           <w:szCs w:val="20"/>
         </w:rPr>
       </w:pPr>
-      <w:r>
-        <w:rPr>
-          <w:rFonts w:ascii="Palatino Linotype" w:hAnsi="Palatino Linotype"/>
-          <w:sz w:val="20"/>
-          <w:szCs w:val="20"/>
-        </w:rPr>
-        <w:t>vs.</w:t>
+      <w:proofErr w:type="gramStart"/>
+      <w:r>
+        <w:rPr>
+          <w:rFonts w:ascii="Palatino Linotype" w:hAnsi="Palatino Linotype"/>
+          <w:sz w:val="20"/>
+          <w:szCs w:val="20"/>
+        </w:rPr>
+        <w:t>vs</w:t>
+      </w:r>
+      <w:proofErr w:type="gramEnd"/>
+      <w:r>
+        <w:rPr>
+          <w:rFonts w:ascii="Palatino Linotype" w:hAnsi="Palatino Linotype"/>
+          <w:sz w:val="20"/>
+          <w:szCs w:val="20"/>
+        </w:rPr>
+        <w:t>.</w:t>
       </w:r>
       <w:r>
         <w:rPr>
@@ -321,7 +331,7 @@
           <w:sz w:val="20"/>
           <w:szCs w:val="20"/>
         </w:rPr>
-        <w:t xml:space="preserve"/>
+        <w:t xml:space="preserve">test r</w:t>
       </w:r>
       <w:r>
         <w:rPr>
@@ -385,6 +395,7 @@
           <w:szCs w:val="20"/>
         </w:rPr>
       </w:pPr>
+      <w:proofErr w:type="gramStart"/>
       <w:r>
         <w:rPr>
           <w:rFonts w:ascii="Palatino Linotype" w:hAnsi="Palatino Linotype"/>
@@ -393,6 +404,7 @@
         </w:rPr>
         <w:t>Defendant.</w:t>
       </w:r>
+      <w:proofErr w:type="gramEnd"/>
       <w:r>
         <w:rPr>
           <w:rFonts w:ascii="Palatino Linotype" w:hAnsi="Palatino Linotype"/>
@@ -530,7 +542,7 @@
           <w:sz w:val="20"/>
           <w:szCs w:val="20"/>
         </w:rPr>
-        <w:t xml:space="preserve"> on August 29, 2021.</w:t>
+        <w:t xml:space="preserve"> on September 04, 2021.</w:t>
       </w:r>
       <w:r>
         <w:rPr>
@@ -620,10 +632,7 @@
         <w:tblLook w:val="04A0" w:firstRow="1" w:lastRow="0" w:firstColumn="1" w:lastColumn="0" w:noHBand="0" w:noVBand="1"/>
       </w:tblPr>
       <w:tblGrid>
-        <w:gridCol w:w="1632"/>
-        <w:gridCol w:w="1632"/>
-        <w:gridCol w:w="3289"/>
-        <w:gridCol w:w="1632"/>
+        <w:gridCol w:w="8185"/>
       </w:tblGrid>
       <w:tr>
         <w:tc>
@@ -661,120 +670,6 @@
                 <w:szCs w:val="20"/>
               </w:rPr>
               <w:t>Offense</w:t>
-            </w:r>
-          </w:p>
-        </w:tc>
-        <w:tc>
-          <w:tcPr>
-            <w:tcW w:w="3289" w:type="dxa"/>
-          </w:tcPr>
-          <w:p>
-            <w:pPr>
-              <w:tabs>
-                <w:tab w:val="left" w:pos="-1080"/>
-                <w:tab w:val="left" w:pos="-720"/>
-                <w:tab w:val="left" w:pos="0"/>
-                <w:tab w:val="left" w:pos="720"/>
-                <w:tab w:val="left" w:pos="1440"/>
-                <w:tab w:val="left" w:pos="2160"/>
-                <w:tab w:val="left" w:pos="2880"/>
-                <w:tab w:val="left" w:pos="3600"/>
-                <w:tab w:val="left" w:pos="4320"/>
-                <w:tab w:val="left" w:pos="4680"/>
-              </w:tabs>
-              <w:rPr>
-                <w:rFonts w:ascii="Palatino Linotype" w:hAnsi="Palatino Linotype"/>
-                <w:b/>
-                <w:bCs/>
-                <w:sz w:val="20"/>
-                <w:szCs w:val="20"/>
-              </w:rPr>
-            </w:pPr>
-            <w:r>
-              <w:rPr>
-                <w:rFonts w:ascii="Palatino Linotype" w:hAnsi="Palatino Linotype"/>
-                <w:b/>
-                <w:bCs/>
-                <w:sz w:val="20"/>
-                <w:szCs w:val="20"/>
-              </w:rPr>
-              <w:t xml:space="preserve">Speeding &gt; 25 mph</w:t>
-            </w:r>
-          </w:p>
-        </w:tc>
-        <w:tc>
-          <w:tcPr>
-            <w:tcW w:w="3289" w:type="dxa"/>
-          </w:tcPr>
-          <w:p>
-            <w:pPr>
-              <w:tabs>
-                <w:tab w:val="left" w:pos="-1080"/>
-                <w:tab w:val="left" w:pos="-720"/>
-                <w:tab w:val="left" w:pos="0"/>
-                <w:tab w:val="left" w:pos="720"/>
-                <w:tab w:val="left" w:pos="1440"/>
-                <w:tab w:val="left" w:pos="2160"/>
-                <w:tab w:val="left" w:pos="2880"/>
-                <w:tab w:val="left" w:pos="3600"/>
-                <w:tab w:val="left" w:pos="4320"/>
-                <w:tab w:val="left" w:pos="4680"/>
-              </w:tabs>
-              <w:rPr>
-                <w:rFonts w:ascii="Palatino Linotype" w:hAnsi="Palatino Linotype"/>
-                <w:b/>
-                <w:bCs/>
-                <w:sz w:val="20"/>
-                <w:szCs w:val="20"/>
-              </w:rPr>
-            </w:pPr>
-            <w:r>
-              <w:rPr>
-                <w:rFonts w:ascii="Palatino Linotype" w:hAnsi="Palatino Linotype"/>
-                <w:b/>
-                <w:bCs/>
-                <w:sz w:val="20"/>
-                <w:szCs w:val="20"/>
-              </w:rPr>
-              <w:t xml:space="preserve">Driving in Marked Lanes</w:t>
-            </w:r>
-          </w:p>
-        </w:tc>
-        <w:tc>
-          <w:tcPr>
-            <w:tcW w:w="3289" w:type="dxa"/>
-          </w:tcPr>
-          <w:p>
-            <w:pPr>
-              <w:tabs>
-                <w:tab w:val="left" w:pos="-1080"/>
-                <w:tab w:val="left" w:pos="-720"/>
-                <w:tab w:val="left" w:pos="0"/>
-                <w:tab w:val="left" w:pos="720"/>
-                <w:tab w:val="left" w:pos="1440"/>
-                <w:tab w:val="left" w:pos="2160"/>
-                <w:tab w:val="left" w:pos="2880"/>
-                <w:tab w:val="left" w:pos="3600"/>
-                <w:tab w:val="left" w:pos="4320"/>
-                <w:tab w:val="left" w:pos="4680"/>
-              </w:tabs>
-              <w:rPr>
-                <w:rFonts w:ascii="Palatino Linotype" w:hAnsi="Palatino Linotype"/>
-                <w:b/>
-                <w:bCs/>
-                <w:sz w:val="20"/>
-                <w:szCs w:val="20"/>
-              </w:rPr>
-            </w:pPr>
-            <w:r>
-              <w:rPr>
-                <w:rFonts w:ascii="Palatino Linotype" w:hAnsi="Palatino Linotype"/>
-                <w:b/>
-                <w:bCs/>
-                <w:sz w:val="20"/>
-                <w:szCs w:val="20"/>
-              </w:rPr>
-              <w:t xml:space="preserve">Speeding - School Zone</w:t>
             </w:r>
           </w:p>
         </w:tc>
@@ -818,120 +713,6 @@
             </w:r>
           </w:p>
         </w:tc>
-        <w:tc>
-          <w:tcPr>
-            <w:tcW w:w="3289" w:type="dxa"/>
-          </w:tcPr>
-          <w:p>
-            <w:pPr>
-              <w:tabs>
-                <w:tab w:val="left" w:pos="-1080"/>
-                <w:tab w:val="left" w:pos="-720"/>
-                <w:tab w:val="left" w:pos="0"/>
-                <w:tab w:val="left" w:pos="720"/>
-                <w:tab w:val="left" w:pos="1440"/>
-                <w:tab w:val="left" w:pos="2160"/>
-                <w:tab w:val="left" w:pos="2880"/>
-                <w:tab w:val="left" w:pos="3600"/>
-                <w:tab w:val="left" w:pos="4320"/>
-                <w:tab w:val="left" w:pos="4680"/>
-              </w:tabs>
-              <w:rPr>
-                <w:rFonts w:ascii="Palatino Linotype" w:hAnsi="Palatino Linotype"/>
-                <w:b/>
-                <w:bCs/>
-                <w:sz w:val="20"/>
-                <w:szCs w:val="20"/>
-              </w:rPr>
-            </w:pPr>
-            <w:r>
-              <w:rPr>
-                <w:rFonts w:ascii="Palatino Linotype" w:hAnsi="Palatino Linotype"/>
-                <w:b/>
-                <w:bCs/>
-                <w:sz w:val="20"/>
-                <w:szCs w:val="20"/>
-              </w:rPr>
-              <w:t xml:space="preserve">MM</w:t>
-            </w:r>
-          </w:p>
-        </w:tc>
-        <w:tc>
-          <w:tcPr>
-            <w:tcW w:w="3289" w:type="dxa"/>
-          </w:tcPr>
-          <w:p>
-            <w:pPr>
-              <w:tabs>
-                <w:tab w:val="left" w:pos="-1080"/>
-                <w:tab w:val="left" w:pos="-720"/>
-                <w:tab w:val="left" w:pos="0"/>
-                <w:tab w:val="left" w:pos="720"/>
-                <w:tab w:val="left" w:pos="1440"/>
-                <w:tab w:val="left" w:pos="2160"/>
-                <w:tab w:val="left" w:pos="2880"/>
-                <w:tab w:val="left" w:pos="3600"/>
-                <w:tab w:val="left" w:pos="4320"/>
-                <w:tab w:val="left" w:pos="4680"/>
-              </w:tabs>
-              <w:rPr>
-                <w:rFonts w:ascii="Palatino Linotype" w:hAnsi="Palatino Linotype"/>
-                <w:b/>
-                <w:bCs/>
-                <w:sz w:val="20"/>
-                <w:szCs w:val="20"/>
-              </w:rPr>
-            </w:pPr>
-            <w:r>
-              <w:rPr>
-                <w:rFonts w:ascii="Palatino Linotype" w:hAnsi="Palatino Linotype"/>
-                <w:b/>
-                <w:bCs/>
-                <w:sz w:val="20"/>
-                <w:szCs w:val="20"/>
-              </w:rPr>
-              <w:t xml:space="preserve">MM</w:t>
-            </w:r>
-          </w:p>
-        </w:tc>
-        <w:tc>
-          <w:tcPr>
-            <w:tcW w:w="3289" w:type="dxa"/>
-          </w:tcPr>
-          <w:p>
-            <w:pPr>
-              <w:tabs>
-                <w:tab w:val="left" w:pos="-1080"/>
-                <w:tab w:val="left" w:pos="-720"/>
-                <w:tab w:val="left" w:pos="0"/>
-                <w:tab w:val="left" w:pos="720"/>
-                <w:tab w:val="left" w:pos="1440"/>
-                <w:tab w:val="left" w:pos="2160"/>
-                <w:tab w:val="left" w:pos="2880"/>
-                <w:tab w:val="left" w:pos="3600"/>
-                <w:tab w:val="left" w:pos="4320"/>
-                <w:tab w:val="left" w:pos="4680"/>
-              </w:tabs>
-              <w:rPr>
-                <w:rFonts w:ascii="Palatino Linotype" w:hAnsi="Palatino Linotype"/>
-                <w:b/>
-                <w:bCs/>
-                <w:sz w:val="20"/>
-                <w:szCs w:val="20"/>
-              </w:rPr>
-            </w:pPr>
-            <w:r>
-              <w:rPr>
-                <w:rFonts w:ascii="Palatino Linotype" w:hAnsi="Palatino Linotype"/>
-                <w:b/>
-                <w:bCs/>
-                <w:sz w:val="20"/>
-                <w:szCs w:val="20"/>
-              </w:rPr>
-              <w:t xml:space="preserve">MM</w:t>
-            </w:r>
-          </w:p>
-        </w:tc>
       </w:tr>
       <w:tr>
         <w:tc>
@@ -969,120 +750,6 @@
                 <w:szCs w:val="20"/>
               </w:rPr>
               <w:t>Plea</w:t>
-            </w:r>
-          </w:p>
-        </w:tc>
-        <w:tc>
-          <w:tcPr>
-            <w:tcW w:w="3289" w:type="dxa"/>
-          </w:tcPr>
-          <w:p>
-            <w:pPr>
-              <w:tabs>
-                <w:tab w:val="left" w:pos="-1080"/>
-                <w:tab w:val="left" w:pos="-720"/>
-                <w:tab w:val="left" w:pos="0"/>
-                <w:tab w:val="left" w:pos="720"/>
-                <w:tab w:val="left" w:pos="1440"/>
-                <w:tab w:val="left" w:pos="2160"/>
-                <w:tab w:val="left" w:pos="2880"/>
-                <w:tab w:val="left" w:pos="3600"/>
-                <w:tab w:val="left" w:pos="4320"/>
-                <w:tab w:val="left" w:pos="4680"/>
-              </w:tabs>
-              <w:rPr>
-                <w:rFonts w:ascii="Palatino Linotype" w:hAnsi="Palatino Linotype"/>
-                <w:b/>
-                <w:bCs/>
-                <w:sz w:val="20"/>
-                <w:szCs w:val="20"/>
-              </w:rPr>
-            </w:pPr>
-            <w:r>
-              <w:rPr>
-                <w:rFonts w:ascii="Palatino Linotype" w:hAnsi="Palatino Linotype"/>
-                <w:b/>
-                <w:bCs/>
-                <w:sz w:val="20"/>
-                <w:szCs w:val="20"/>
-              </w:rPr>
-              <w:t xml:space="preserve"/>
-            </w:r>
-          </w:p>
-        </w:tc>
-        <w:tc>
-          <w:tcPr>
-            <w:tcW w:w="3289" w:type="dxa"/>
-          </w:tcPr>
-          <w:p>
-            <w:pPr>
-              <w:tabs>
-                <w:tab w:val="left" w:pos="-1080"/>
-                <w:tab w:val="left" w:pos="-720"/>
-                <w:tab w:val="left" w:pos="0"/>
-                <w:tab w:val="left" w:pos="720"/>
-                <w:tab w:val="left" w:pos="1440"/>
-                <w:tab w:val="left" w:pos="2160"/>
-                <w:tab w:val="left" w:pos="2880"/>
-                <w:tab w:val="left" w:pos="3600"/>
-                <w:tab w:val="left" w:pos="4320"/>
-                <w:tab w:val="left" w:pos="4680"/>
-              </w:tabs>
-              <w:rPr>
-                <w:rFonts w:ascii="Palatino Linotype" w:hAnsi="Palatino Linotype"/>
-                <w:b/>
-                <w:bCs/>
-                <w:sz w:val="20"/>
-                <w:szCs w:val="20"/>
-              </w:rPr>
-            </w:pPr>
-            <w:r>
-              <w:rPr>
-                <w:rFonts w:ascii="Palatino Linotype" w:hAnsi="Palatino Linotype"/>
-                <w:b/>
-                <w:bCs/>
-                <w:sz w:val="20"/>
-                <w:szCs w:val="20"/>
-              </w:rPr>
-              <w:t xml:space="preserve"/>
-            </w:r>
-          </w:p>
-        </w:tc>
-        <w:tc>
-          <w:tcPr>
-            <w:tcW w:w="3289" w:type="dxa"/>
-          </w:tcPr>
-          <w:p>
-            <w:pPr>
-              <w:tabs>
-                <w:tab w:val="left" w:pos="-1080"/>
-                <w:tab w:val="left" w:pos="-720"/>
-                <w:tab w:val="left" w:pos="0"/>
-                <w:tab w:val="left" w:pos="720"/>
-                <w:tab w:val="left" w:pos="1440"/>
-                <w:tab w:val="left" w:pos="2160"/>
-                <w:tab w:val="left" w:pos="2880"/>
-                <w:tab w:val="left" w:pos="3600"/>
-                <w:tab w:val="left" w:pos="4320"/>
-                <w:tab w:val="left" w:pos="4680"/>
-              </w:tabs>
-              <w:rPr>
-                <w:rFonts w:ascii="Palatino Linotype" w:hAnsi="Palatino Linotype"/>
-                <w:b/>
-                <w:bCs/>
-                <w:sz w:val="20"/>
-                <w:szCs w:val="20"/>
-              </w:rPr>
-            </w:pPr>
-            <w:r>
-              <w:rPr>
-                <w:rFonts w:ascii="Palatino Linotype" w:hAnsi="Palatino Linotype"/>
-                <w:b/>
-                <w:bCs/>
-                <w:sz w:val="20"/>
-                <w:szCs w:val="20"/>
-              </w:rPr>
-              <w:t xml:space="preserve"/>
             </w:r>
           </w:p>
         </w:tc>
@@ -1126,120 +793,6 @@
             </w:r>
           </w:p>
         </w:tc>
-        <w:tc>
-          <w:tcPr>
-            <w:tcW w:w="3289" w:type="dxa"/>
-          </w:tcPr>
-          <w:p>
-            <w:pPr>
-              <w:tabs>
-                <w:tab w:val="left" w:pos="-1080"/>
-                <w:tab w:val="left" w:pos="-720"/>
-                <w:tab w:val="left" w:pos="0"/>
-                <w:tab w:val="left" w:pos="720"/>
-                <w:tab w:val="left" w:pos="1440"/>
-                <w:tab w:val="left" w:pos="2160"/>
-                <w:tab w:val="left" w:pos="2880"/>
-                <w:tab w:val="left" w:pos="3600"/>
-                <w:tab w:val="left" w:pos="4320"/>
-                <w:tab w:val="left" w:pos="4680"/>
-              </w:tabs>
-              <w:rPr>
-                <w:rFonts w:ascii="Palatino Linotype" w:hAnsi="Palatino Linotype"/>
-                <w:b/>
-                <w:bCs/>
-                <w:sz w:val="20"/>
-                <w:szCs w:val="20"/>
-              </w:rPr>
-            </w:pPr>
-            <w:r>
-              <w:rPr>
-                <w:rFonts w:ascii="Palatino Linotype" w:hAnsi="Palatino Linotype"/>
-                <w:b/>
-                <w:bCs/>
-                <w:sz w:val="20"/>
-                <w:szCs w:val="20"/>
-              </w:rPr>
-              <w:t xml:space="preserve"/>
-            </w:r>
-          </w:p>
-        </w:tc>
-        <w:tc>
-          <w:tcPr>
-            <w:tcW w:w="3289" w:type="dxa"/>
-          </w:tcPr>
-          <w:p>
-            <w:pPr>
-              <w:tabs>
-                <w:tab w:val="left" w:pos="-1080"/>
-                <w:tab w:val="left" w:pos="-720"/>
-                <w:tab w:val="left" w:pos="0"/>
-                <w:tab w:val="left" w:pos="720"/>
-                <w:tab w:val="left" w:pos="1440"/>
-                <w:tab w:val="left" w:pos="2160"/>
-                <w:tab w:val="left" w:pos="2880"/>
-                <w:tab w:val="left" w:pos="3600"/>
-                <w:tab w:val="left" w:pos="4320"/>
-                <w:tab w:val="left" w:pos="4680"/>
-              </w:tabs>
-              <w:rPr>
-                <w:rFonts w:ascii="Palatino Linotype" w:hAnsi="Palatino Linotype"/>
-                <w:b/>
-                <w:bCs/>
-                <w:sz w:val="20"/>
-                <w:szCs w:val="20"/>
-              </w:rPr>
-            </w:pPr>
-            <w:r>
-              <w:rPr>
-                <w:rFonts w:ascii="Palatino Linotype" w:hAnsi="Palatino Linotype"/>
-                <w:b/>
-                <w:bCs/>
-                <w:sz w:val="20"/>
-                <w:szCs w:val="20"/>
-              </w:rPr>
-              <w:t xml:space="preserve"/>
-            </w:r>
-          </w:p>
-        </w:tc>
-        <w:tc>
-          <w:tcPr>
-            <w:tcW w:w="3289" w:type="dxa"/>
-          </w:tcPr>
-          <w:p>
-            <w:pPr>
-              <w:tabs>
-                <w:tab w:val="left" w:pos="-1080"/>
-                <w:tab w:val="left" w:pos="-720"/>
-                <w:tab w:val="left" w:pos="0"/>
-                <w:tab w:val="left" w:pos="720"/>
-                <w:tab w:val="left" w:pos="1440"/>
-                <w:tab w:val="left" w:pos="2160"/>
-                <w:tab w:val="left" w:pos="2880"/>
-                <w:tab w:val="left" w:pos="3600"/>
-                <w:tab w:val="left" w:pos="4320"/>
-                <w:tab w:val="left" w:pos="4680"/>
-              </w:tabs>
-              <w:rPr>
-                <w:rFonts w:ascii="Palatino Linotype" w:hAnsi="Palatino Linotype"/>
-                <w:b/>
-                <w:bCs/>
-                <w:sz w:val="20"/>
-                <w:szCs w:val="20"/>
-              </w:rPr>
-            </w:pPr>
-            <w:r>
-              <w:rPr>
-                <w:rFonts w:ascii="Palatino Linotype" w:hAnsi="Palatino Linotype"/>
-                <w:b/>
-                <w:bCs/>
-                <w:sz w:val="20"/>
-                <w:szCs w:val="20"/>
-              </w:rPr>
-              <w:t xml:space="preserve"/>
-            </w:r>
-          </w:p>
-        </w:tc>
       </w:tr>
       <w:tr>
         <w:tc>
@@ -1277,120 +830,6 @@
                 <w:szCs w:val="20"/>
               </w:rPr>
               <w:t>Fine Amount</w:t>
-            </w:r>
-          </w:p>
-        </w:tc>
-        <w:tc>
-          <w:tcPr>
-            <w:tcW w:w="3289" w:type="dxa"/>
-          </w:tcPr>
-          <w:p>
-            <w:pPr>
-              <w:tabs>
-                <w:tab w:val="left" w:pos="-1080"/>
-                <w:tab w:val="left" w:pos="-720"/>
-                <w:tab w:val="left" w:pos="0"/>
-                <w:tab w:val="left" w:pos="720"/>
-                <w:tab w:val="left" w:pos="1440"/>
-                <w:tab w:val="left" w:pos="2160"/>
-                <w:tab w:val="left" w:pos="2880"/>
-                <w:tab w:val="left" w:pos="3600"/>
-                <w:tab w:val="left" w:pos="4320"/>
-                <w:tab w:val="left" w:pos="4680"/>
-              </w:tabs>
-              <w:rPr>
-                <w:rFonts w:ascii="Palatino Linotype" w:hAnsi="Palatino Linotype"/>
-                <w:b/>
-                <w:bCs/>
-                <w:sz w:val="20"/>
-                <w:szCs w:val="20"/>
-              </w:rPr>
-            </w:pPr>
-            <w:r>
-              <w:rPr>
-                <w:rFonts w:ascii="Palatino Linotype" w:hAnsi="Palatino Linotype"/>
-                <w:b/>
-                <w:bCs/>
-                <w:sz w:val="20"/>
-                <w:szCs w:val="20"/>
-              </w:rPr>
-              <w:t xml:space="preserve"/>
-            </w:r>
-          </w:p>
-        </w:tc>
-        <w:tc>
-          <w:tcPr>
-            <w:tcW w:w="3289" w:type="dxa"/>
-          </w:tcPr>
-          <w:p>
-            <w:pPr>
-              <w:tabs>
-                <w:tab w:val="left" w:pos="-1080"/>
-                <w:tab w:val="left" w:pos="-720"/>
-                <w:tab w:val="left" w:pos="0"/>
-                <w:tab w:val="left" w:pos="720"/>
-                <w:tab w:val="left" w:pos="1440"/>
-                <w:tab w:val="left" w:pos="2160"/>
-                <w:tab w:val="left" w:pos="2880"/>
-                <w:tab w:val="left" w:pos="3600"/>
-                <w:tab w:val="left" w:pos="4320"/>
-                <w:tab w:val="left" w:pos="4680"/>
-              </w:tabs>
-              <w:rPr>
-                <w:rFonts w:ascii="Palatino Linotype" w:hAnsi="Palatino Linotype"/>
-                <w:b/>
-                <w:bCs/>
-                <w:sz w:val="20"/>
-                <w:szCs w:val="20"/>
-              </w:rPr>
-            </w:pPr>
-            <w:r>
-              <w:rPr>
-                <w:rFonts w:ascii="Palatino Linotype" w:hAnsi="Palatino Linotype"/>
-                <w:b/>
-                <w:bCs/>
-                <w:sz w:val="20"/>
-                <w:szCs w:val="20"/>
-              </w:rPr>
-              <w:t xml:space="preserve"/>
-            </w:r>
-          </w:p>
-        </w:tc>
-        <w:tc>
-          <w:tcPr>
-            <w:tcW w:w="3289" w:type="dxa"/>
-          </w:tcPr>
-          <w:p>
-            <w:pPr>
-              <w:tabs>
-                <w:tab w:val="left" w:pos="-1080"/>
-                <w:tab w:val="left" w:pos="-720"/>
-                <w:tab w:val="left" w:pos="0"/>
-                <w:tab w:val="left" w:pos="720"/>
-                <w:tab w:val="left" w:pos="1440"/>
-                <w:tab w:val="left" w:pos="2160"/>
-                <w:tab w:val="left" w:pos="2880"/>
-                <w:tab w:val="left" w:pos="3600"/>
-                <w:tab w:val="left" w:pos="4320"/>
-                <w:tab w:val="left" w:pos="4680"/>
-              </w:tabs>
-              <w:rPr>
-                <w:rFonts w:ascii="Palatino Linotype" w:hAnsi="Palatino Linotype"/>
-                <w:b/>
-                <w:bCs/>
-                <w:sz w:val="20"/>
-                <w:szCs w:val="20"/>
-              </w:rPr>
-            </w:pPr>
-            <w:r>
-              <w:rPr>
-                <w:rFonts w:ascii="Palatino Linotype" w:hAnsi="Palatino Linotype"/>
-                <w:b/>
-                <w:bCs/>
-                <w:sz w:val="20"/>
-                <w:szCs w:val="20"/>
-              </w:rPr>
-              <w:t xml:space="preserve"/>
             </w:r>
           </w:p>
         </w:tc>
@@ -1434,120 +873,6 @@
             </w:r>
           </w:p>
         </w:tc>
-        <w:tc>
-          <w:tcPr>
-            <w:tcW w:w="3289" w:type="dxa"/>
-          </w:tcPr>
-          <w:p>
-            <w:pPr>
-              <w:tabs>
-                <w:tab w:val="left" w:pos="-1080"/>
-                <w:tab w:val="left" w:pos="-720"/>
-                <w:tab w:val="left" w:pos="0"/>
-                <w:tab w:val="left" w:pos="720"/>
-                <w:tab w:val="left" w:pos="1440"/>
-                <w:tab w:val="left" w:pos="2160"/>
-                <w:tab w:val="left" w:pos="2880"/>
-                <w:tab w:val="left" w:pos="3600"/>
-                <w:tab w:val="left" w:pos="4320"/>
-                <w:tab w:val="left" w:pos="4680"/>
-              </w:tabs>
-              <w:rPr>
-                <w:rFonts w:ascii="Palatino Linotype" w:hAnsi="Palatino Linotype"/>
-                <w:b/>
-                <w:bCs/>
-                <w:sz w:val="20"/>
-                <w:szCs w:val="20"/>
-              </w:rPr>
-            </w:pPr>
-            <w:r>
-              <w:rPr>
-                <w:rFonts w:ascii="Palatino Linotype" w:hAnsi="Palatino Linotype"/>
-                <w:b/>
-                <w:bCs/>
-                <w:sz w:val="20"/>
-                <w:szCs w:val="20"/>
-              </w:rPr>
-              <w:t xml:space="preserve"/>
-            </w:r>
-          </w:p>
-        </w:tc>
-        <w:tc>
-          <w:tcPr>
-            <w:tcW w:w="3289" w:type="dxa"/>
-          </w:tcPr>
-          <w:p>
-            <w:pPr>
-              <w:tabs>
-                <w:tab w:val="left" w:pos="-1080"/>
-                <w:tab w:val="left" w:pos="-720"/>
-                <w:tab w:val="left" w:pos="0"/>
-                <w:tab w:val="left" w:pos="720"/>
-                <w:tab w:val="left" w:pos="1440"/>
-                <w:tab w:val="left" w:pos="2160"/>
-                <w:tab w:val="left" w:pos="2880"/>
-                <w:tab w:val="left" w:pos="3600"/>
-                <w:tab w:val="left" w:pos="4320"/>
-                <w:tab w:val="left" w:pos="4680"/>
-              </w:tabs>
-              <w:rPr>
-                <w:rFonts w:ascii="Palatino Linotype" w:hAnsi="Palatino Linotype"/>
-                <w:b/>
-                <w:bCs/>
-                <w:sz w:val="20"/>
-                <w:szCs w:val="20"/>
-              </w:rPr>
-            </w:pPr>
-            <w:r>
-              <w:rPr>
-                <w:rFonts w:ascii="Palatino Linotype" w:hAnsi="Palatino Linotype"/>
-                <w:b/>
-                <w:bCs/>
-                <w:sz w:val="20"/>
-                <w:szCs w:val="20"/>
-              </w:rPr>
-              <w:t xml:space="preserve"/>
-            </w:r>
-          </w:p>
-        </w:tc>
-        <w:tc>
-          <w:tcPr>
-            <w:tcW w:w="3289" w:type="dxa"/>
-          </w:tcPr>
-          <w:p>
-            <w:pPr>
-              <w:tabs>
-                <w:tab w:val="left" w:pos="-1080"/>
-                <w:tab w:val="left" w:pos="-720"/>
-                <w:tab w:val="left" w:pos="0"/>
-                <w:tab w:val="left" w:pos="720"/>
-                <w:tab w:val="left" w:pos="1440"/>
-                <w:tab w:val="left" w:pos="2160"/>
-                <w:tab w:val="left" w:pos="2880"/>
-                <w:tab w:val="left" w:pos="3600"/>
-                <w:tab w:val="left" w:pos="4320"/>
-                <w:tab w:val="left" w:pos="4680"/>
-              </w:tabs>
-              <w:rPr>
-                <w:rFonts w:ascii="Palatino Linotype" w:hAnsi="Palatino Linotype"/>
-                <w:b/>
-                <w:bCs/>
-                <w:sz w:val="20"/>
-                <w:szCs w:val="20"/>
-              </w:rPr>
-            </w:pPr>
-            <w:r>
-              <w:rPr>
-                <w:rFonts w:ascii="Palatino Linotype" w:hAnsi="Palatino Linotype"/>
-                <w:b/>
-                <w:bCs/>
-                <w:sz w:val="20"/>
-                <w:szCs w:val="20"/>
-              </w:rPr>
-              <w:t xml:space="preserve"/>
-            </w:r>
-          </w:p>
-        </w:tc>
       </w:tr>
       <w:tr>
         <w:tc>
@@ -1588,120 +913,6 @@
             </w:r>
           </w:p>
         </w:tc>
-        <w:tc>
-          <w:tcPr>
-            <w:tcW w:w="3289" w:type="dxa"/>
-          </w:tcPr>
-          <w:p>
-            <w:pPr>
-              <w:tabs>
-                <w:tab w:val="left" w:pos="-1080"/>
-                <w:tab w:val="left" w:pos="-720"/>
-                <w:tab w:val="left" w:pos="0"/>
-                <w:tab w:val="left" w:pos="720"/>
-                <w:tab w:val="left" w:pos="1440"/>
-                <w:tab w:val="left" w:pos="2160"/>
-                <w:tab w:val="left" w:pos="2880"/>
-                <w:tab w:val="left" w:pos="3600"/>
-                <w:tab w:val="left" w:pos="4320"/>
-                <w:tab w:val="left" w:pos="4680"/>
-              </w:tabs>
-              <w:rPr>
-                <w:rFonts w:ascii="Palatino Linotype" w:hAnsi="Palatino Linotype"/>
-                <w:b/>
-                <w:bCs/>
-                <w:sz w:val="20"/>
-                <w:szCs w:val="20"/>
-              </w:rPr>
-            </w:pPr>
-            <w:r>
-              <w:rPr>
-                <w:rFonts w:ascii="Palatino Linotype" w:hAnsi="Palatino Linotype"/>
-                <w:b/>
-                <w:bCs/>
-                <w:sz w:val="20"/>
-                <w:szCs w:val="20"/>
-              </w:rPr>
-              <w:t xml:space="preserve">No</w:t>
-            </w:r>
-          </w:p>
-        </w:tc>
-        <w:tc>
-          <w:tcPr>
-            <w:tcW w:w="3289" w:type="dxa"/>
-          </w:tcPr>
-          <w:p>
-            <w:pPr>
-              <w:tabs>
-                <w:tab w:val="left" w:pos="-1080"/>
-                <w:tab w:val="left" w:pos="-720"/>
-                <w:tab w:val="left" w:pos="0"/>
-                <w:tab w:val="left" w:pos="720"/>
-                <w:tab w:val="left" w:pos="1440"/>
-                <w:tab w:val="left" w:pos="2160"/>
-                <w:tab w:val="left" w:pos="2880"/>
-                <w:tab w:val="left" w:pos="3600"/>
-                <w:tab w:val="left" w:pos="4320"/>
-                <w:tab w:val="left" w:pos="4680"/>
-              </w:tabs>
-              <w:rPr>
-                <w:rFonts w:ascii="Palatino Linotype" w:hAnsi="Palatino Linotype"/>
-                <w:b/>
-                <w:bCs/>
-                <w:sz w:val="20"/>
-                <w:szCs w:val="20"/>
-              </w:rPr>
-            </w:pPr>
-            <w:r>
-              <w:rPr>
-                <w:rFonts w:ascii="Palatino Linotype" w:hAnsi="Palatino Linotype"/>
-                <w:b/>
-                <w:bCs/>
-                <w:sz w:val="20"/>
-                <w:szCs w:val="20"/>
-              </w:rPr>
-              <w:t xml:space="preserve">No</w:t>
-            </w:r>
-          </w:p>
-        </w:tc>
-        <w:tc>
-          <w:tcPr>
-            <w:tcW w:w="3289" w:type="dxa"/>
-          </w:tcPr>
-          <w:p>
-            <w:pPr>
-              <w:tabs>
-                <w:tab w:val="left" w:pos="-1080"/>
-                <w:tab w:val="left" w:pos="-720"/>
-                <w:tab w:val="left" w:pos="0"/>
-                <w:tab w:val="left" w:pos="720"/>
-                <w:tab w:val="left" w:pos="1440"/>
-                <w:tab w:val="left" w:pos="2160"/>
-                <w:tab w:val="left" w:pos="2880"/>
-                <w:tab w:val="left" w:pos="3600"/>
-                <w:tab w:val="left" w:pos="4320"/>
-                <w:tab w:val="left" w:pos="4680"/>
-              </w:tabs>
-              <w:rPr>
-                <w:rFonts w:ascii="Palatino Linotype" w:hAnsi="Palatino Linotype"/>
-                <w:b/>
-                <w:bCs/>
-                <w:sz w:val="20"/>
-                <w:szCs w:val="20"/>
-              </w:rPr>
-            </w:pPr>
-            <w:r>
-              <w:rPr>
-                <w:rFonts w:ascii="Palatino Linotype" w:hAnsi="Palatino Linotype"/>
-                <w:b/>
-                <w:bCs/>
-                <w:sz w:val="20"/>
-                <w:szCs w:val="20"/>
-              </w:rPr>
-              <w:t xml:space="preserve">No</w:t>
-            </w:r>
-          </w:p>
-        </w:tc>
       </w:tr>
     </w:tbl>
     <w:p>
@@ -1817,7 +1028,7 @@
           <w:sz w:val="20"/>
           <w:szCs w:val="20"/>
         </w:rPr>
-        <w:t xml:space="preserve"> and absent further court order the total balance of fines and costs shall be paid by August 29, 2021</w:t>
+        <w:t xml:space="preserve"> and absent further court order the total balance of fines and costs shall be paid by September 04, 2021</w:t>
       </w:r>
       <w:r>
         <w:rPr>
@@ -2034,8 +1245,10 @@
           <w:sz w:val="20"/>
           <w:szCs w:val="20"/>
         </w:rPr>
-        <w:t>MARIANNE T. HEMMETER</w:t>
-      </w:r>
+        <w:t>KYLE ROHRER</w:t>
+      </w:r>
+      <w:bookmarkStart w:id="0" w:name="_GoBack"/>
+      <w:bookmarkEnd w:id="0"/>
     </w:p>
     <w:p>
       <w:pPr>
@@ -2243,7 +1456,7 @@
           <w:sz w:val="20"/>
           <w:szCs w:val="20"/>
         </w:rPr>
-        <w:t xml:space="preserve"/>
+        <w:t xml:space="preserve">test r</w:t>
       </w:r>
       <w:r>
         <w:rPr>
@@ -2343,12 +1556,12 @@
       </w:pPr>
     </w:p>
     <w:sectPr>
-      <w:headerReference w:type="even" r:id="rId7"/>
-      <w:headerReference w:type="default" r:id="rId8"/>
-      <w:footerReference w:type="even" r:id="rId9"/>
-      <w:footerReference w:type="default" r:id="rId10"/>
-      <w:headerReference w:type="first" r:id="rId11"/>
-      <w:footerReference w:type="first" r:id="rId12"/>
+      <w:headerReference w:type="even" r:id="rId8"/>
+      <w:headerReference w:type="default" r:id="rId9"/>
+      <w:footerReference w:type="even" r:id="rId10"/>
+      <w:footerReference w:type="default" r:id="rId11"/>
+      <w:headerReference w:type="first" r:id="rId12"/>
+      <w:footerReference w:type="first" r:id="rId13"/>
       <w:pgSz w:w="12240" w:h="15840"/>
       <w:pgMar w:top="1296" w:right="1440" w:bottom="1152" w:left="1440" w:header="864" w:footer="720" w:gutter="0"/>
       <w:cols w:space="720"/>
@@ -2360,7 +1573,7 @@
 </file>
 
 <file path=word/endnotes.xml><?xml version="1.0" encoding="utf-8"?>
-<w:endnotes xmlns:wpc="http://schemas.microsoft.com/office/word/2010/wordprocessingCanvas" xmlns:cx="http://schemas.microsoft.com/office/drawing/2014/chartex" xmlns:cx1="http://schemas.microsoft.com/office/drawing/2015/9/8/chartex" xmlns:cx2="http://schemas.microsoft.com/office/drawing/2015/10/21/chartex" xmlns:cx3="http://schemas.microsoft.com/office/drawing/2016/5/9/chartex" xmlns:cx4="http://schemas.microsoft.com/office/drawing/2016/5/10/chartex" xmlns:cx5="http://schemas.microsoft.com/office/drawing/2016/5/11/chartex" xmlns:cx6="http://schemas.microsoft.com/office/drawing/2016/5/12/chartex" xmlns:cx7="http://schemas.microsoft.com/office/drawing/2016/5/13/chartex" xmlns:cx8="http://schemas.microsoft.com/office/drawing/2016/5/14/chartex" xmlns:mc="http://schemas.openxmlformats.org/markup-compatibility/2006" xmlns:aink="http://schemas.microsoft.com/office/drawing/2016/ink" xmlns:am3d="http://schemas.microsoft.com/office/drawing/2017/model3d" xmlns:o="urn:schemas-microsoft-com:office:office" xmlns:r="http://schemas.openxmlformats.org/officeDocument/2006/relationships" xmlns:m="http://schemas.openxmlformats.org/officeDocument/2006/math" xmlns:v="urn:schemas-microsoft-com:vml" xmlns:wp14="http://schemas.microsoft.com/office/word/2010/wordprocessingDrawing" xmlns:wp="http://schemas.openxmlformats.org/drawingml/2006/wordprocessingDrawing" xmlns:w10="urn:schemas-microsoft-com:office:word" xmlns:w="http://schemas.openxmlformats.org/wordprocessingml/2006/main" xmlns:w14="http://schemas.microsoft.com/office/word/2010/wordml" xmlns:w15="http://schemas.microsoft.com/office/word/2012/wordml" xmlns:w16cex="http://schemas.microsoft.com/office/word/2018/wordml/cex" xmlns:w16cid="http://schemas.microsoft.com/office/word/2016/wordml/cid" xmlns:w16="http://schemas.microsoft.com/office/word/2018/wordml" xmlns:w16se="http://schemas.microsoft.com/office/word/2015/wordml/symex" xmlns:wpg="http://schemas.microsoft.com/office/word/2010/wordprocessingGroup" xmlns:wpi="http://schemas.microsoft.com/office/word/2010/wordprocessingInk" xmlns:wne="http://schemas.microsoft.com/office/word/2006/wordml" xmlns:wps="http://schemas.microsoft.com/office/word/2010/wordprocessingShape" mc:Ignorable="w14 w15 w16se w16cid w16 w16cex wp14">
+<w:endnotes xmlns:wpc="http://schemas.microsoft.com/office/word/2010/wordprocessingCanvas" xmlns:mc="http://schemas.openxmlformats.org/markup-compatibility/2006" xmlns:o="urn:schemas-microsoft-com:office:office" xmlns:r="http://schemas.openxmlformats.org/officeDocument/2006/relationships" xmlns:m="http://schemas.openxmlformats.org/officeDocument/2006/math" xmlns:v="urn:schemas-microsoft-com:vml" xmlns:wp14="http://schemas.microsoft.com/office/word/2010/wordprocessingDrawing" xmlns:wp="http://schemas.openxmlformats.org/drawingml/2006/wordprocessingDrawing" xmlns:w10="urn:schemas-microsoft-com:office:word" xmlns:w="http://schemas.openxmlformats.org/wordprocessingml/2006/main" xmlns:w14="http://schemas.microsoft.com/office/word/2010/wordml" xmlns:wpg="http://schemas.microsoft.com/office/word/2010/wordprocessingGroup" xmlns:wpi="http://schemas.microsoft.com/office/word/2010/wordprocessingInk" xmlns:wne="http://schemas.microsoft.com/office/word/2006/wordml" xmlns:wps="http://schemas.microsoft.com/office/word/2010/wordprocessingShape" mc:Ignorable="w14 wp14">
   <w:endnote w:type="separator" w:id="-1">
     <w:p>
       <w:r>
@@ -2379,7 +1592,7 @@
 </file>
 
 <file path=word/footer1.xml><?xml version="1.0" encoding="utf-8"?>
-<w:ftr xmlns:wpc="http://schemas.microsoft.com/office/word/2010/wordprocessingCanvas" xmlns:cx="http://schemas.microsoft.com/office/drawing/2014/chartex" xmlns:cx1="http://schemas.microsoft.com/office/drawing/2015/9/8/chartex" xmlns:cx2="http://schemas.microsoft.com/office/drawing/2015/10/21/chartex" xmlns:cx3="http://schemas.microsoft.com/office/drawing/2016/5/9/chartex" xmlns:cx4="http://schemas.microsoft.com/office/drawing/2016/5/10/chartex" xmlns:cx5="http://schemas.microsoft.com/office/drawing/2016/5/11/chartex" xmlns:cx6="http://schemas.microsoft.com/office/drawing/2016/5/12/chartex" xmlns:cx7="http://schemas.microsoft.com/office/drawing/2016/5/13/chartex" xmlns:cx8="http://schemas.microsoft.com/office/drawing/2016/5/14/chartex" xmlns:mc="http://schemas.openxmlformats.org/markup-compatibility/2006" xmlns:aink="http://schemas.microsoft.com/office/drawing/2016/ink" xmlns:am3d="http://schemas.microsoft.com/office/drawing/2017/model3d" xmlns:o="urn:schemas-microsoft-com:office:office" xmlns:r="http://schemas.openxmlformats.org/officeDocument/2006/relationships" xmlns:m="http://schemas.openxmlformats.org/officeDocument/2006/math" xmlns:v="urn:schemas-microsoft-com:vml" xmlns:wp14="http://schemas.microsoft.com/office/word/2010/wordprocessingDrawing" xmlns:wp="http://schemas.openxmlformats.org/drawingml/2006/wordprocessingDrawing" xmlns:w10="urn:schemas-microsoft-com:office:word" xmlns:w="http://schemas.openxmlformats.org/wordprocessingml/2006/main" xmlns:w14="http://schemas.microsoft.com/office/word/2010/wordml" xmlns:w15="http://schemas.microsoft.com/office/word/2012/wordml" xmlns:w16cex="http://schemas.microsoft.com/office/word/2018/wordml/cex" xmlns:w16cid="http://schemas.microsoft.com/office/word/2016/wordml/cid" xmlns:w16="http://schemas.microsoft.com/office/word/2018/wordml" xmlns:w16se="http://schemas.microsoft.com/office/word/2015/wordml/symex" xmlns:wpg="http://schemas.microsoft.com/office/word/2010/wordprocessingGroup" xmlns:wpi="http://schemas.microsoft.com/office/word/2010/wordprocessingInk" xmlns:wne="http://schemas.microsoft.com/office/word/2006/wordml" xmlns:wps="http://schemas.microsoft.com/office/word/2010/wordprocessingShape" mc:Ignorable="w14 w15 w16se w16cid w16 w16cex wp14">
+<w:ftr xmlns:wpc="http://schemas.microsoft.com/office/word/2010/wordprocessingCanvas" xmlns:mc="http://schemas.openxmlformats.org/markup-compatibility/2006" xmlns:o="urn:schemas-microsoft-com:office:office" xmlns:r="http://schemas.openxmlformats.org/officeDocument/2006/relationships" xmlns:m="http://schemas.openxmlformats.org/officeDocument/2006/math" xmlns:v="urn:schemas-microsoft-com:vml" xmlns:wp14="http://schemas.microsoft.com/office/word/2010/wordprocessingDrawing" xmlns:wp="http://schemas.openxmlformats.org/drawingml/2006/wordprocessingDrawing" xmlns:w10="urn:schemas-microsoft-com:office:word" xmlns:w="http://schemas.openxmlformats.org/wordprocessingml/2006/main" xmlns:w14="http://schemas.microsoft.com/office/word/2010/wordml" xmlns:wpg="http://schemas.microsoft.com/office/word/2010/wordprocessingGroup" xmlns:wpi="http://schemas.microsoft.com/office/word/2010/wordprocessingInk" xmlns:wne="http://schemas.microsoft.com/office/word/2006/wordml" xmlns:wps="http://schemas.microsoft.com/office/word/2010/wordprocessingShape" mc:Ignorable="w14 wp14">
   <w:p>
     <w:pPr>
       <w:pStyle w:val="Footer"/>
@@ -2389,7 +1602,7 @@
 </file>
 
 <file path=word/footer2.xml><?xml version="1.0" encoding="utf-8"?>
-<w:ftr xmlns:wpc="http://schemas.microsoft.com/office/word/2010/wordprocessingCanvas" xmlns:cx="http://schemas.microsoft.com/office/drawing/2014/chartex" xmlns:cx1="http://schemas.microsoft.com/office/drawing/2015/9/8/chartex" xmlns:cx2="http://schemas.microsoft.com/office/drawing/2015/10/21/chartex" xmlns:cx3="http://schemas.microsoft.com/office/drawing/2016/5/9/chartex" xmlns:cx4="http://schemas.microsoft.com/office/drawing/2016/5/10/chartex" xmlns:cx5="http://schemas.microsoft.com/office/drawing/2016/5/11/chartex" xmlns:cx6="http://schemas.microsoft.com/office/drawing/2016/5/12/chartex" xmlns:cx7="http://schemas.microsoft.com/office/drawing/2016/5/13/chartex" xmlns:cx8="http://schemas.microsoft.com/office/drawing/2016/5/14/chartex" xmlns:mc="http://schemas.openxmlformats.org/markup-compatibility/2006" xmlns:aink="http://schemas.microsoft.com/office/drawing/2016/ink" xmlns:am3d="http://schemas.microsoft.com/office/drawing/2017/model3d" xmlns:o="urn:schemas-microsoft-com:office:office" xmlns:r="http://schemas.openxmlformats.org/officeDocument/2006/relationships" xmlns:m="http://schemas.openxmlformats.org/officeDocument/2006/math" xmlns:v="urn:schemas-microsoft-com:vml" xmlns:wp14="http://schemas.microsoft.com/office/word/2010/wordprocessingDrawing" xmlns:wp="http://schemas.openxmlformats.org/drawingml/2006/wordprocessingDrawing" xmlns:w10="urn:schemas-microsoft-com:office:word" xmlns:w="http://schemas.openxmlformats.org/wordprocessingml/2006/main" xmlns:w14="http://schemas.microsoft.com/office/word/2010/wordml" xmlns:w15="http://schemas.microsoft.com/office/word/2012/wordml" xmlns:w16cex="http://schemas.microsoft.com/office/word/2018/wordml/cex" xmlns:w16cid="http://schemas.microsoft.com/office/word/2016/wordml/cid" xmlns:w16="http://schemas.microsoft.com/office/word/2018/wordml" xmlns:w16se="http://schemas.microsoft.com/office/word/2015/wordml/symex" xmlns:wpg="http://schemas.microsoft.com/office/word/2010/wordprocessingGroup" xmlns:wpi="http://schemas.microsoft.com/office/word/2010/wordprocessingInk" xmlns:wne="http://schemas.microsoft.com/office/word/2006/wordml" xmlns:wps="http://schemas.microsoft.com/office/word/2010/wordprocessingShape" mc:Ignorable="w14 w15 w16se w16cid w16 w16cex wp14">
+<w:ftr xmlns:wpc="http://schemas.microsoft.com/office/word/2010/wordprocessingCanvas" xmlns:mc="http://schemas.openxmlformats.org/markup-compatibility/2006" xmlns:o="urn:schemas-microsoft-com:office:office" xmlns:r="http://schemas.openxmlformats.org/officeDocument/2006/relationships" xmlns:m="http://schemas.openxmlformats.org/officeDocument/2006/math" xmlns:v="urn:schemas-microsoft-com:vml" xmlns:wp14="http://schemas.microsoft.com/office/word/2010/wordprocessingDrawing" xmlns:wp="http://schemas.openxmlformats.org/drawingml/2006/wordprocessingDrawing" xmlns:w10="urn:schemas-microsoft-com:office:word" xmlns:w="http://schemas.openxmlformats.org/wordprocessingml/2006/main" xmlns:w14="http://schemas.microsoft.com/office/word/2010/wordml" xmlns:wpg="http://schemas.microsoft.com/office/word/2010/wordprocessingGroup" xmlns:wpi="http://schemas.microsoft.com/office/word/2010/wordprocessingInk" xmlns:wne="http://schemas.microsoft.com/office/word/2006/wordml" xmlns:wps="http://schemas.microsoft.com/office/word/2010/wordprocessingShape" mc:Ignorable="w14 wp14">
   <w:p>
     <w:pPr>
       <w:pStyle w:val="Footer"/>
@@ -2406,7 +1619,7 @@
 </file>
 
 <file path=word/footer3.xml><?xml version="1.0" encoding="utf-8"?>
-<w:ftr xmlns:wpc="http://schemas.microsoft.com/office/word/2010/wordprocessingCanvas" xmlns:cx="http://schemas.microsoft.com/office/drawing/2014/chartex" xmlns:cx1="http://schemas.microsoft.com/office/drawing/2015/9/8/chartex" xmlns:cx2="http://schemas.microsoft.com/office/drawing/2015/10/21/chartex" xmlns:cx3="http://schemas.microsoft.com/office/drawing/2016/5/9/chartex" xmlns:cx4="http://schemas.microsoft.com/office/drawing/2016/5/10/chartex" xmlns:cx5="http://schemas.microsoft.com/office/drawing/2016/5/11/chartex" xmlns:cx6="http://schemas.microsoft.com/office/drawing/2016/5/12/chartex" xmlns:cx7="http://schemas.microsoft.com/office/drawing/2016/5/13/chartex" xmlns:cx8="http://schemas.microsoft.com/office/drawing/2016/5/14/chartex" xmlns:mc="http://schemas.openxmlformats.org/markup-compatibility/2006" xmlns:aink="http://schemas.microsoft.com/office/drawing/2016/ink" xmlns:am3d="http://schemas.microsoft.com/office/drawing/2017/model3d" xmlns:o="urn:schemas-microsoft-com:office:office" xmlns:r="http://schemas.openxmlformats.org/officeDocument/2006/relationships" xmlns:m="http://schemas.openxmlformats.org/officeDocument/2006/math" xmlns:v="urn:schemas-microsoft-com:vml" xmlns:wp14="http://schemas.microsoft.com/office/word/2010/wordprocessingDrawing" xmlns:wp="http://schemas.openxmlformats.org/drawingml/2006/wordprocessingDrawing" xmlns:w10="urn:schemas-microsoft-com:office:word" xmlns:w="http://schemas.openxmlformats.org/wordprocessingml/2006/main" xmlns:w14="http://schemas.microsoft.com/office/word/2010/wordml" xmlns:w15="http://schemas.microsoft.com/office/word/2012/wordml" xmlns:w16cex="http://schemas.microsoft.com/office/word/2018/wordml/cex" xmlns:w16cid="http://schemas.microsoft.com/office/word/2016/wordml/cid" xmlns:w16="http://schemas.microsoft.com/office/word/2018/wordml" xmlns:w16se="http://schemas.microsoft.com/office/word/2015/wordml/symex" xmlns:wpg="http://schemas.microsoft.com/office/word/2010/wordprocessingGroup" xmlns:wpi="http://schemas.microsoft.com/office/word/2010/wordprocessingInk" xmlns:wne="http://schemas.microsoft.com/office/word/2006/wordml" xmlns:wps="http://schemas.microsoft.com/office/word/2010/wordprocessingShape" mc:Ignorable="w14 w15 w16se w16cid w16 w16cex wp14">
+<w:ftr xmlns:wpc="http://schemas.microsoft.com/office/word/2010/wordprocessingCanvas" xmlns:mc="http://schemas.openxmlformats.org/markup-compatibility/2006" xmlns:o="urn:schemas-microsoft-com:office:office" xmlns:r="http://schemas.openxmlformats.org/officeDocument/2006/relationships" xmlns:m="http://schemas.openxmlformats.org/officeDocument/2006/math" xmlns:v="urn:schemas-microsoft-com:vml" xmlns:wp14="http://schemas.microsoft.com/office/word/2010/wordprocessingDrawing" xmlns:wp="http://schemas.openxmlformats.org/drawingml/2006/wordprocessingDrawing" xmlns:w10="urn:schemas-microsoft-com:office:word" xmlns:w="http://schemas.openxmlformats.org/wordprocessingml/2006/main" xmlns:w14="http://schemas.microsoft.com/office/word/2010/wordml" xmlns:wpg="http://schemas.microsoft.com/office/word/2010/wordprocessingGroup" xmlns:wpi="http://schemas.microsoft.com/office/word/2010/wordprocessingInk" xmlns:wne="http://schemas.microsoft.com/office/word/2006/wordml" xmlns:wps="http://schemas.microsoft.com/office/word/2010/wordprocessingShape" mc:Ignorable="w14 wp14">
   <w:p>
     <w:pPr>
       <w:pStyle w:val="Footer"/>
@@ -2416,7 +1629,7 @@
 </file>
 
 <file path=word/footnotes.xml><?xml version="1.0" encoding="utf-8"?>
-<w:footnotes xmlns:wpc="http://schemas.microsoft.com/office/word/2010/wordprocessingCanvas" xmlns:cx="http://schemas.microsoft.com/office/drawing/2014/chartex" xmlns:cx1="http://schemas.microsoft.com/office/drawing/2015/9/8/chartex" xmlns:cx2="http://schemas.microsoft.com/office/drawing/2015/10/21/chartex" xmlns:cx3="http://schemas.microsoft.com/office/drawing/2016/5/9/chartex" xmlns:cx4="http://schemas.microsoft.com/office/drawing/2016/5/10/chartex" xmlns:cx5="http://schemas.microsoft.com/office/drawing/2016/5/11/chartex" xmlns:cx6="http://schemas.microsoft.com/office/drawing/2016/5/12/chartex" xmlns:cx7="http://schemas.microsoft.com/office/drawing/2016/5/13/chartex" xmlns:cx8="http://schemas.microsoft.com/office/drawing/2016/5/14/chartex" xmlns:mc="http://schemas.openxmlformats.org/markup-compatibility/2006" xmlns:aink="http://schemas.microsoft.com/office/drawing/2016/ink" xmlns:am3d="http://schemas.microsoft.com/office/drawing/2017/model3d" xmlns:o="urn:schemas-microsoft-com:office:office" xmlns:r="http://schemas.openxmlformats.org/officeDocument/2006/relationships" xmlns:m="http://schemas.openxmlformats.org/officeDocument/2006/math" xmlns:v="urn:schemas-microsoft-com:vml" xmlns:wp14="http://schemas.microsoft.com/office/word/2010/wordprocessingDrawing" xmlns:wp="http://schemas.openxmlformats.org/drawingml/2006/wordprocessingDrawing" xmlns:w10="urn:schemas-microsoft-com:office:word" xmlns:w="http://schemas.openxmlformats.org/wordprocessingml/2006/main" xmlns:w14="http://schemas.microsoft.com/office/word/2010/wordml" xmlns:w15="http://schemas.microsoft.com/office/word/2012/wordml" xmlns:w16cex="http://schemas.microsoft.com/office/word/2018/wordml/cex" xmlns:w16cid="http://schemas.microsoft.com/office/word/2016/wordml/cid" xmlns:w16="http://schemas.microsoft.com/office/word/2018/wordml" xmlns:w16se="http://schemas.microsoft.com/office/word/2015/wordml/symex" xmlns:wpg="http://schemas.microsoft.com/office/word/2010/wordprocessingGroup" xmlns:wpi="http://schemas.microsoft.com/office/word/2010/wordprocessingInk" xmlns:wne="http://schemas.microsoft.com/office/word/2006/wordml" xmlns:wps="http://schemas.microsoft.com/office/word/2010/wordprocessingShape" mc:Ignorable="w14 w15 w16se w16cid w16 w16cex wp14">
+<w:footnotes xmlns:wpc="http://schemas.microsoft.com/office/word/2010/wordprocessingCanvas" xmlns:mc="http://schemas.openxmlformats.org/markup-compatibility/2006" xmlns:o="urn:schemas-microsoft-com:office:office" xmlns:r="http://schemas.openxmlformats.org/officeDocument/2006/relationships" xmlns:m="http://schemas.openxmlformats.org/officeDocument/2006/math" xmlns:v="urn:schemas-microsoft-com:vml" xmlns:wp14="http://schemas.microsoft.com/office/word/2010/wordprocessingDrawing" xmlns:wp="http://schemas.openxmlformats.org/drawingml/2006/wordprocessingDrawing" xmlns:w10="urn:schemas-microsoft-com:office:word" xmlns:w="http://schemas.openxmlformats.org/wordprocessingml/2006/main" xmlns:w14="http://schemas.microsoft.com/office/word/2010/wordml" xmlns:wpg="http://schemas.microsoft.com/office/word/2010/wordprocessingGroup" xmlns:wpi="http://schemas.microsoft.com/office/word/2010/wordprocessingInk" xmlns:wne="http://schemas.microsoft.com/office/word/2006/wordml" xmlns:wps="http://schemas.microsoft.com/office/word/2010/wordprocessingShape" mc:Ignorable="w14 wp14">
   <w:footnote w:type="separator" w:id="-1">
     <w:p>
       <w:r>
@@ -2435,7 +1648,7 @@
 </file>
 
 <file path=word/header1.xml><?xml version="1.0" encoding="utf-8"?>
-<w:hdr xmlns:wpc="http://schemas.microsoft.com/office/word/2010/wordprocessingCanvas" xmlns:cx="http://schemas.microsoft.com/office/drawing/2014/chartex" xmlns:cx1="http://schemas.microsoft.com/office/drawing/2015/9/8/chartex" xmlns:cx2="http://schemas.microsoft.com/office/drawing/2015/10/21/chartex" xmlns:cx3="http://schemas.microsoft.com/office/drawing/2016/5/9/chartex" xmlns:cx4="http://schemas.microsoft.com/office/drawing/2016/5/10/chartex" xmlns:cx5="http://schemas.microsoft.com/office/drawing/2016/5/11/chartex" xmlns:cx6="http://schemas.microsoft.com/office/drawing/2016/5/12/chartex" xmlns:cx7="http://schemas.microsoft.com/office/drawing/2016/5/13/chartex" xmlns:cx8="http://schemas.microsoft.com/office/drawing/2016/5/14/chartex" xmlns:mc="http://schemas.openxmlformats.org/markup-compatibility/2006" xmlns:aink="http://schemas.microsoft.com/office/drawing/2016/ink" xmlns:am3d="http://schemas.microsoft.com/office/drawing/2017/model3d" xmlns:o="urn:schemas-microsoft-com:office:office" xmlns:r="http://schemas.openxmlformats.org/officeDocument/2006/relationships" xmlns:m="http://schemas.openxmlformats.org/officeDocument/2006/math" xmlns:v="urn:schemas-microsoft-com:vml" xmlns:wp14="http://schemas.microsoft.com/office/word/2010/wordprocessingDrawing" xmlns:wp="http://schemas.openxmlformats.org/drawingml/2006/wordprocessingDrawing" xmlns:w10="urn:schemas-microsoft-com:office:word" xmlns:w="http://schemas.openxmlformats.org/wordprocessingml/2006/main" xmlns:w14="http://schemas.microsoft.com/office/word/2010/wordml" xmlns:w15="http://schemas.microsoft.com/office/word/2012/wordml" xmlns:w16cex="http://schemas.microsoft.com/office/word/2018/wordml/cex" xmlns:w16cid="http://schemas.microsoft.com/office/word/2016/wordml/cid" xmlns:w16="http://schemas.microsoft.com/office/word/2018/wordml" xmlns:w16se="http://schemas.microsoft.com/office/word/2015/wordml/symex" xmlns:wpg="http://schemas.microsoft.com/office/word/2010/wordprocessingGroup" xmlns:wpi="http://schemas.microsoft.com/office/word/2010/wordprocessingInk" xmlns:wne="http://schemas.microsoft.com/office/word/2006/wordml" xmlns:wps="http://schemas.microsoft.com/office/word/2010/wordprocessingShape" mc:Ignorable="w14 w15 w16se w16cid w16 w16cex wp14">
+<w:hdr xmlns:wpc="http://schemas.microsoft.com/office/word/2010/wordprocessingCanvas" xmlns:mc="http://schemas.openxmlformats.org/markup-compatibility/2006" xmlns:o="urn:schemas-microsoft-com:office:office" xmlns:r="http://schemas.openxmlformats.org/officeDocument/2006/relationships" xmlns:m="http://schemas.openxmlformats.org/officeDocument/2006/math" xmlns:v="urn:schemas-microsoft-com:vml" xmlns:wp14="http://schemas.microsoft.com/office/word/2010/wordprocessingDrawing" xmlns:wp="http://schemas.openxmlformats.org/drawingml/2006/wordprocessingDrawing" xmlns:w10="urn:schemas-microsoft-com:office:word" xmlns:w="http://schemas.openxmlformats.org/wordprocessingml/2006/main" xmlns:w14="http://schemas.microsoft.com/office/word/2010/wordml" xmlns:wpg="http://schemas.microsoft.com/office/word/2010/wordprocessingGroup" xmlns:wpi="http://schemas.microsoft.com/office/word/2010/wordprocessingInk" xmlns:wne="http://schemas.microsoft.com/office/word/2006/wordml" xmlns:wps="http://schemas.microsoft.com/office/word/2010/wordprocessingShape" mc:Ignorable="w14 wp14">
   <w:p>
     <w:pPr>
       <w:pStyle w:val="Header"/>
@@ -2445,7 +1658,7 @@
 </file>
 
 <file path=word/header2.xml><?xml version="1.0" encoding="utf-8"?>
-<w:hdr xmlns:wpc="http://schemas.microsoft.com/office/word/2010/wordprocessingCanvas" xmlns:cx="http://schemas.microsoft.com/office/drawing/2014/chartex" xmlns:cx1="http://schemas.microsoft.com/office/drawing/2015/9/8/chartex" xmlns:cx2="http://schemas.microsoft.com/office/drawing/2015/10/21/chartex" xmlns:cx3="http://schemas.microsoft.com/office/drawing/2016/5/9/chartex" xmlns:cx4="http://schemas.microsoft.com/office/drawing/2016/5/10/chartex" xmlns:cx5="http://schemas.microsoft.com/office/drawing/2016/5/11/chartex" xmlns:cx6="http://schemas.microsoft.com/office/drawing/2016/5/12/chartex" xmlns:cx7="http://schemas.microsoft.com/office/drawing/2016/5/13/chartex" xmlns:cx8="http://schemas.microsoft.com/office/drawing/2016/5/14/chartex" xmlns:mc="http://schemas.openxmlformats.org/markup-compatibility/2006" xmlns:aink="http://schemas.microsoft.com/office/drawing/2016/ink" xmlns:am3d="http://schemas.microsoft.com/office/drawing/2017/model3d" xmlns:o="urn:schemas-microsoft-com:office:office" xmlns:r="http://schemas.openxmlformats.org/officeDocument/2006/relationships" xmlns:m="http://schemas.openxmlformats.org/officeDocument/2006/math" xmlns:v="urn:schemas-microsoft-com:vml" xmlns:wp14="http://schemas.microsoft.com/office/word/2010/wordprocessingDrawing" xmlns:wp="http://schemas.openxmlformats.org/drawingml/2006/wordprocessingDrawing" xmlns:w10="urn:schemas-microsoft-com:office:word" xmlns:w="http://schemas.openxmlformats.org/wordprocessingml/2006/main" xmlns:w14="http://schemas.microsoft.com/office/word/2010/wordml" xmlns:w15="http://schemas.microsoft.com/office/word/2012/wordml" xmlns:w16cex="http://schemas.microsoft.com/office/word/2018/wordml/cex" xmlns:w16cid="http://schemas.microsoft.com/office/word/2016/wordml/cid" xmlns:w16="http://schemas.microsoft.com/office/word/2018/wordml" xmlns:w16se="http://schemas.microsoft.com/office/word/2015/wordml/symex" xmlns:wpg="http://schemas.microsoft.com/office/word/2010/wordprocessingGroup" xmlns:wpi="http://schemas.microsoft.com/office/word/2010/wordprocessingInk" xmlns:wne="http://schemas.microsoft.com/office/word/2006/wordml" xmlns:wps="http://schemas.microsoft.com/office/word/2010/wordprocessingShape" mc:Ignorable="w14 w15 w16se w16cid w16 w16cex wp14">
+<w:hdr xmlns:wpc="http://schemas.microsoft.com/office/word/2010/wordprocessingCanvas" xmlns:mc="http://schemas.openxmlformats.org/markup-compatibility/2006" xmlns:o="urn:schemas-microsoft-com:office:office" xmlns:r="http://schemas.openxmlformats.org/officeDocument/2006/relationships" xmlns:m="http://schemas.openxmlformats.org/officeDocument/2006/math" xmlns:v="urn:schemas-microsoft-com:vml" xmlns:wp14="http://schemas.microsoft.com/office/word/2010/wordprocessingDrawing" xmlns:wp="http://schemas.openxmlformats.org/drawingml/2006/wordprocessingDrawing" xmlns:w10="urn:schemas-microsoft-com:office:word" xmlns:w="http://schemas.openxmlformats.org/wordprocessingml/2006/main" xmlns:w14="http://schemas.microsoft.com/office/word/2010/wordml" xmlns:wpg="http://schemas.microsoft.com/office/word/2010/wordprocessingGroup" xmlns:wpi="http://schemas.microsoft.com/office/word/2010/wordprocessingInk" xmlns:wne="http://schemas.microsoft.com/office/word/2006/wordml" xmlns:wps="http://schemas.microsoft.com/office/word/2010/wordprocessingShape" mc:Ignorable="w14 wp14">
   <w:p>
     <w:pPr>
       <w:pStyle w:val="Header"/>
@@ -2469,7 +1682,7 @@
 </file>
 
 <file path=word/header3.xml><?xml version="1.0" encoding="utf-8"?>
-<w:hdr xmlns:wpc="http://schemas.microsoft.com/office/word/2010/wordprocessingCanvas" xmlns:cx="http://schemas.microsoft.com/office/drawing/2014/chartex" xmlns:cx1="http://schemas.microsoft.com/office/drawing/2015/9/8/chartex" xmlns:cx2="http://schemas.microsoft.com/office/drawing/2015/10/21/chartex" xmlns:cx3="http://schemas.microsoft.com/office/drawing/2016/5/9/chartex" xmlns:cx4="http://schemas.microsoft.com/office/drawing/2016/5/10/chartex" xmlns:cx5="http://schemas.microsoft.com/office/drawing/2016/5/11/chartex" xmlns:cx6="http://schemas.microsoft.com/office/drawing/2016/5/12/chartex" xmlns:cx7="http://schemas.microsoft.com/office/drawing/2016/5/13/chartex" xmlns:cx8="http://schemas.microsoft.com/office/drawing/2016/5/14/chartex" xmlns:mc="http://schemas.openxmlformats.org/markup-compatibility/2006" xmlns:aink="http://schemas.microsoft.com/office/drawing/2016/ink" xmlns:am3d="http://schemas.microsoft.com/office/drawing/2017/model3d" xmlns:o="urn:schemas-microsoft-com:office:office" xmlns:r="http://schemas.openxmlformats.org/officeDocument/2006/relationships" xmlns:m="http://schemas.openxmlformats.org/officeDocument/2006/math" xmlns:v="urn:schemas-microsoft-com:vml" xmlns:wp14="http://schemas.microsoft.com/office/word/2010/wordprocessingDrawing" xmlns:wp="http://schemas.openxmlformats.org/drawingml/2006/wordprocessingDrawing" xmlns:w10="urn:schemas-microsoft-com:office:word" xmlns:w="http://schemas.openxmlformats.org/wordprocessingml/2006/main" xmlns:w14="http://schemas.microsoft.com/office/word/2010/wordml" xmlns:w15="http://schemas.microsoft.com/office/word/2012/wordml" xmlns:w16cex="http://schemas.microsoft.com/office/word/2018/wordml/cex" xmlns:w16cid="http://schemas.microsoft.com/office/word/2016/wordml/cid" xmlns:w16="http://schemas.microsoft.com/office/word/2018/wordml" xmlns:w16se="http://schemas.microsoft.com/office/word/2015/wordml/symex" xmlns:wpg="http://schemas.microsoft.com/office/word/2010/wordprocessingGroup" xmlns:wpi="http://schemas.microsoft.com/office/word/2010/wordprocessingInk" xmlns:wne="http://schemas.microsoft.com/office/word/2006/wordml" xmlns:wps="http://schemas.microsoft.com/office/word/2010/wordprocessingShape" mc:Ignorable="w14 w15 w16se w16cid w16 w16cex wp14">
+<w:hdr xmlns:wpc="http://schemas.microsoft.com/office/word/2010/wordprocessingCanvas" xmlns:mc="http://schemas.openxmlformats.org/markup-compatibility/2006" xmlns:o="urn:schemas-microsoft-com:office:office" xmlns:r="http://schemas.openxmlformats.org/officeDocument/2006/relationships" xmlns:m="http://schemas.openxmlformats.org/officeDocument/2006/math" xmlns:v="urn:schemas-microsoft-com:vml" xmlns:wp14="http://schemas.microsoft.com/office/word/2010/wordprocessingDrawing" xmlns:wp="http://schemas.openxmlformats.org/drawingml/2006/wordprocessingDrawing" xmlns:w10="urn:schemas-microsoft-com:office:word" xmlns:w="http://schemas.openxmlformats.org/wordprocessingml/2006/main" xmlns:w14="http://schemas.microsoft.com/office/word/2010/wordml" xmlns:wpg="http://schemas.microsoft.com/office/word/2010/wordprocessingGroup" xmlns:wpi="http://schemas.microsoft.com/office/word/2010/wordprocessingInk" xmlns:wne="http://schemas.microsoft.com/office/word/2006/wordml" xmlns:wps="http://schemas.microsoft.com/office/word/2010/wordprocessingShape" mc:Ignorable="w14 wp14">
   <w:p>
     <w:pPr>
       <w:pStyle w:val="Header"/>
@@ -2479,8 +1692,8 @@
 </file>
 
 <file path=word/numbering.xml><?xml version="1.0" encoding="utf-8"?>
-<w:numbering xmlns:wpc="http://schemas.microsoft.com/office/word/2010/wordprocessingCanvas" xmlns:cx="http://schemas.microsoft.com/office/drawing/2014/chartex" xmlns:cx1="http://schemas.microsoft.com/office/drawing/2015/9/8/chartex" xmlns:cx2="http://schemas.microsoft.com/office/drawing/2015/10/21/chartex" xmlns:cx3="http://schemas.microsoft.com/office/drawing/2016/5/9/chartex" xmlns:cx4="http://schemas.microsoft.com/office/drawing/2016/5/10/chartex" xmlns:cx5="http://schemas.microsoft.com/office/drawing/2016/5/11/chartex" xmlns:cx6="http://schemas.microsoft.com/office/drawing/2016/5/12/chartex" xmlns:cx7="http://schemas.microsoft.com/office/drawing/2016/5/13/chartex" xmlns:cx8="http://schemas.microsoft.com/office/drawing/2016/5/14/chartex" xmlns:mc="http://schemas.openxmlformats.org/markup-compatibility/2006" xmlns:aink="http://schemas.microsoft.com/office/drawing/2016/ink" xmlns:am3d="http://schemas.microsoft.com/office/drawing/2017/model3d" xmlns:o="urn:schemas-microsoft-com:office:office" xmlns:r="http://schemas.openxmlformats.org/officeDocument/2006/relationships" xmlns:m="http://schemas.openxmlformats.org/officeDocument/2006/math" xmlns:v="urn:schemas-microsoft-com:vml" xmlns:wp14="http://schemas.microsoft.com/office/word/2010/wordprocessingDrawing" xmlns:wp="http://schemas.openxmlformats.org/drawingml/2006/wordprocessingDrawing" xmlns:w10="urn:schemas-microsoft-com:office:word" xmlns:w="http://schemas.openxmlformats.org/wordprocessingml/2006/main" xmlns:w14="http://schemas.microsoft.com/office/word/2010/wordml" xmlns:w15="http://schemas.microsoft.com/office/word/2012/wordml" xmlns:w16cex="http://schemas.microsoft.com/office/word/2018/wordml/cex" xmlns:w16cid="http://schemas.microsoft.com/office/word/2016/wordml/cid" xmlns:w16="http://schemas.microsoft.com/office/word/2018/wordml" xmlns:w16se="http://schemas.microsoft.com/office/word/2015/wordml/symex" xmlns:wpg="http://schemas.microsoft.com/office/word/2010/wordprocessingGroup" xmlns:wpi="http://schemas.microsoft.com/office/word/2010/wordprocessingInk" xmlns:wne="http://schemas.microsoft.com/office/word/2006/wordml" xmlns:wps="http://schemas.microsoft.com/office/word/2010/wordprocessingShape" mc:Ignorable="w14 w15 w16se w16cid w16 w16cex wp14">
-  <w:abstractNum w:abstractNumId="0" w15:restartNumberingAfterBreak="0">
+<w:numbering xmlns:wpc="http://schemas.microsoft.com/office/word/2010/wordprocessingCanvas" xmlns:mc="http://schemas.openxmlformats.org/markup-compatibility/2006" xmlns:o="urn:schemas-microsoft-com:office:office" xmlns:r="http://schemas.openxmlformats.org/officeDocument/2006/relationships" xmlns:m="http://schemas.openxmlformats.org/officeDocument/2006/math" xmlns:v="urn:schemas-microsoft-com:vml" xmlns:wp14="http://schemas.microsoft.com/office/word/2010/wordprocessingDrawing" xmlns:wp="http://schemas.openxmlformats.org/drawingml/2006/wordprocessingDrawing" xmlns:w10="urn:schemas-microsoft-com:office:word" xmlns:w="http://schemas.openxmlformats.org/wordprocessingml/2006/main" xmlns:w14="http://schemas.microsoft.com/office/word/2010/wordml" xmlns:wpg="http://schemas.microsoft.com/office/word/2010/wordprocessingGroup" xmlns:wpi="http://schemas.microsoft.com/office/word/2010/wordprocessingInk" xmlns:wne="http://schemas.microsoft.com/office/word/2006/wordml" xmlns:wps="http://schemas.microsoft.com/office/word/2010/wordprocessingShape" mc:Ignorable="w14 wp14">
+  <w:abstractNum w:abstractNumId="0">
     <w:nsid w:val="08B2501C"/>
     <w:multiLevelType w:val="hybridMultilevel"/>
     <w:tmpl w:val="F2A43D58"/>
@@ -2600,7 +1813,7 @@
 </file>
 
 <file path=word/styles.xml><?xml version="1.0" encoding="utf-8"?>
-<w:styles xmlns:mc="http://schemas.openxmlformats.org/markup-compatibility/2006" xmlns:r="http://schemas.openxmlformats.org/officeDocument/2006/relationships" xmlns:w="http://schemas.openxmlformats.org/wordprocessingml/2006/main" xmlns:w14="http://schemas.microsoft.com/office/word/2010/wordml" xmlns:w15="http://schemas.microsoft.com/office/word/2012/wordml" xmlns:w16cex="http://schemas.microsoft.com/office/word/2018/wordml/cex" xmlns:w16cid="http://schemas.microsoft.com/office/word/2016/wordml/cid" xmlns:w16="http://schemas.microsoft.com/office/word/2018/wordml" xmlns:w16se="http://schemas.microsoft.com/office/word/2015/wordml/symex" mc:Ignorable="w14 w15 w16se w16cid w16 w16cex">
+<w:styles xmlns:mc="http://schemas.openxmlformats.org/markup-compatibility/2006" xmlns:r="http://schemas.openxmlformats.org/officeDocument/2006/relationships" xmlns:w="http://schemas.openxmlformats.org/wordprocessingml/2006/main" xmlns:w14="http://schemas.microsoft.com/office/word/2010/wordml" mc:Ignorable="w14">
   <w:docDefaults>
     <w:rPrDefault>
       <w:rPr>
@@ -2616,383 +1829,462 @@
       </w:pPr>
     </w:pPrDefault>
   </w:docDefaults>
-  <w:latentStyles w:defLockedState="0" w:defUIPriority="99" w:defSemiHidden="0" w:defUnhideWhenUsed="0" w:defQFormat="0" w:count="376">
-    <w:lsdException w:name="Normal" w:uiPriority="0" w:qFormat="1"/>
-    <w:lsdException w:name="heading 1" w:uiPriority="9" w:qFormat="1"/>
-    <w:lsdException w:name="heading 2" w:semiHidden="1" w:uiPriority="9" w:unhideWhenUsed="1" w:qFormat="1"/>
-    <w:lsdException w:name="heading 3" w:semiHidden="1" w:uiPriority="9" w:unhideWhenUsed="1" w:qFormat="1"/>
-    <w:lsdException w:name="heading 4" w:semiHidden="1" w:uiPriority="9" w:unhideWhenUsed="1" w:qFormat="1"/>
-    <w:lsdException w:name="heading 5" w:semiHidden="1" w:uiPriority="9" w:unhideWhenUsed="1" w:qFormat="1"/>
-    <w:lsdException w:name="heading 6" w:semiHidden="1" w:uiPriority="9" w:unhideWhenUsed="1" w:qFormat="1"/>
-    <w:lsdException w:name="heading 7" w:semiHidden="1" w:uiPriority="9" w:unhideWhenUsed="1" w:qFormat="1"/>
-    <w:lsdException w:name="heading 8" w:semiHidden="1" w:uiPriority="9" w:unhideWhenUsed="1" w:qFormat="1"/>
-    <w:lsdException w:name="heading 9" w:semiHidden="1" w:uiPriority="9" w:unhideWhenUsed="1" w:qFormat="1"/>
-    <w:lsdException w:name="index 1" w:semiHidden="1" w:unhideWhenUsed="1"/>
-    <w:lsdException w:name="index 2" w:semiHidden="1" w:unhideWhenUsed="1"/>
-    <w:lsdException w:name="index 3" w:semiHidden="1" w:unhideWhenUsed="1"/>
-    <w:lsdException w:name="index 4" w:semiHidden="1" w:unhideWhenUsed="1"/>
-    <w:lsdException w:name="index 5" w:semiHidden="1" w:unhideWhenUsed="1"/>
-    <w:lsdException w:name="index 6" w:semiHidden="1" w:unhideWhenUsed="1"/>
-    <w:lsdException w:name="index 7" w:semiHidden="1" w:unhideWhenUsed="1"/>
-    <w:lsdException w:name="index 8" w:semiHidden="1" w:unhideWhenUsed="1"/>
-    <w:lsdException w:name="index 9" w:semiHidden="1" w:unhideWhenUsed="1"/>
-    <w:lsdException w:name="toc 1" w:semiHidden="1" w:uiPriority="39" w:unhideWhenUsed="1"/>
-    <w:lsdException w:name="toc 2" w:semiHidden="1" w:uiPriority="39" w:unhideWhenUsed="1"/>
-    <w:lsdException w:name="toc 3" w:semiHidden="1" w:uiPriority="39" w:unhideWhenUsed="1"/>
-    <w:lsdException w:name="toc 4" w:semiHidden="1" w:uiPriority="39" w:unhideWhenUsed="1"/>
-    <w:lsdException w:name="toc 5" w:semiHidden="1" w:uiPriority="39" w:unhideWhenUsed="1"/>
-    <w:lsdException w:name="toc 6" w:semiHidden="1" w:uiPriority="39" w:unhideWhenUsed="1"/>
-    <w:lsdException w:name="toc 7" w:semiHidden="1" w:uiPriority="39" w:unhideWhenUsed="1"/>
-    <w:lsdException w:name="toc 8" w:semiHidden="1" w:uiPriority="39" w:unhideWhenUsed="1"/>
-    <w:lsdException w:name="toc 9" w:semiHidden="1" w:uiPriority="39" w:unhideWhenUsed="1"/>
-    <w:lsdException w:name="Normal Indent" w:semiHidden="1" w:unhideWhenUsed="1"/>
-    <w:lsdException w:name="footnote text" w:semiHidden="1" w:unhideWhenUsed="1"/>
-    <w:lsdException w:name="annotation text" w:semiHidden="1" w:unhideWhenUsed="1"/>
-    <w:lsdException w:name="header" w:semiHidden="1" w:unhideWhenUsed="1"/>
-    <w:lsdException w:name="footer" w:semiHidden="1" w:unhideWhenUsed="1"/>
-    <w:lsdException w:name="index heading" w:semiHidden="1" w:unhideWhenUsed="1"/>
-    <w:lsdException w:name="caption" w:semiHidden="1" w:uiPriority="35" w:unhideWhenUsed="1" w:qFormat="1"/>
-    <w:lsdException w:name="table of figures" w:semiHidden="1" w:unhideWhenUsed="1"/>
-    <w:lsdException w:name="envelope address" w:semiHidden="1" w:unhideWhenUsed="1"/>
-    <w:lsdException w:name="envelope return" w:semiHidden="1" w:unhideWhenUsed="1"/>
-    <w:lsdException w:name="footnote reference" w:semiHidden="1"/>
-    <w:lsdException w:name="annotation reference" w:semiHidden="1" w:unhideWhenUsed="1"/>
-    <w:lsdException w:name="line number" w:semiHidden="1" w:unhideWhenUsed="1"/>
-    <w:lsdException w:name="page number" w:semiHidden="1" w:unhideWhenUsed="1"/>
-    <w:lsdException w:name="endnote reference" w:semiHidden="1" w:unhideWhenUsed="1"/>
-    <w:lsdException w:name="endnote text" w:semiHidden="1" w:unhideWhenUsed="1"/>
-    <w:lsdException w:name="table of authorities" w:semiHidden="1" w:unhideWhenUsed="1"/>
-    <w:lsdException w:name="macro" w:semiHidden="1" w:unhideWhenUsed="1"/>
-    <w:lsdException w:name="toa heading" w:semiHidden="1" w:unhideWhenUsed="1"/>
-    <w:lsdException w:name="List" w:semiHidden="1" w:unhideWhenUsed="1"/>
-    <w:lsdException w:name="List Bullet" w:semiHidden="1" w:unhideWhenUsed="1"/>
-    <w:lsdException w:name="List Number" w:semiHidden="1" w:unhideWhenUsed="1"/>
-    <w:lsdException w:name="List 2" w:semiHidden="1" w:unhideWhenUsed="1"/>
-    <w:lsdException w:name="List 3" w:semiHidden="1" w:unhideWhenUsed="1"/>
-    <w:lsdException w:name="List 4" w:semiHidden="1" w:unhideWhenUsed="1"/>
-    <w:lsdException w:name="List 5" w:semiHidden="1" w:unhideWhenUsed="1"/>
-    <w:lsdException w:name="List Bullet 2" w:semiHidden="1" w:unhideWhenUsed="1"/>
-    <w:lsdException w:name="List Bullet 3" w:semiHidden="1" w:unhideWhenUsed="1"/>
-    <w:lsdException w:name="List Bullet 4" w:semiHidden="1" w:unhideWhenUsed="1"/>
-    <w:lsdException w:name="List Bullet 5" w:semiHidden="1" w:unhideWhenUsed="1"/>
-    <w:lsdException w:name="List Number 2" w:semiHidden="1" w:unhideWhenUsed="1"/>
-    <w:lsdException w:name="List Number 3" w:semiHidden="1" w:unhideWhenUsed="1"/>
-    <w:lsdException w:name="List Number 4" w:semiHidden="1" w:unhideWhenUsed="1"/>
-    <w:lsdException w:name="List Number 5" w:semiHidden="1" w:unhideWhenUsed="1"/>
-    <w:lsdException w:name="Title" w:uiPriority="10" w:qFormat="1"/>
-    <w:lsdException w:name="Closing" w:semiHidden="1" w:unhideWhenUsed="1"/>
-    <w:lsdException w:name="Signature" w:semiHidden="1" w:unhideWhenUsed="1"/>
-    <w:lsdException w:name="Default Paragraph Font" w:semiHidden="1" w:uiPriority="1" w:unhideWhenUsed="1"/>
-    <w:lsdException w:name="Body Text" w:semiHidden="1" w:unhideWhenUsed="1"/>
-    <w:lsdException w:name="Body Text Indent" w:semiHidden="1" w:unhideWhenUsed="1"/>
-    <w:lsdException w:name="List Continue" w:semiHidden="1" w:unhideWhenUsed="1"/>
-    <w:lsdException w:name="List Continue 2" w:semiHidden="1" w:unhideWhenUsed="1"/>
-    <w:lsdException w:name="List Continue 3" w:semiHidden="1" w:unhideWhenUsed="1"/>
-    <w:lsdException w:name="List Continue 4" w:semiHidden="1" w:unhideWhenUsed="1"/>
-    <w:lsdException w:name="List Continue 5" w:semiHidden="1" w:unhideWhenUsed="1"/>
-    <w:lsdException w:name="Message Header" w:semiHidden="1" w:unhideWhenUsed="1"/>
-    <w:lsdException w:name="Subtitle" w:uiPriority="11" w:qFormat="1"/>
-    <w:lsdException w:name="Salutation" w:semiHidden="1" w:unhideWhenUsed="1"/>
-    <w:lsdException w:name="Date" w:semiHidden="1" w:unhideWhenUsed="1"/>
-    <w:lsdException w:name="Body Text First Indent" w:semiHidden="1" w:unhideWhenUsed="1"/>
-    <w:lsdException w:name="Body Text First Indent 2" w:semiHidden="1" w:unhideWhenUsed="1"/>
-    <w:lsdException w:name="Note Heading" w:semiHidden="1" w:unhideWhenUsed="1"/>
-    <w:lsdException w:name="Body Text 2" w:semiHidden="1" w:unhideWhenUsed="1"/>
-    <w:lsdException w:name="Body Text 3" w:semiHidden="1" w:unhideWhenUsed="1"/>
-    <w:lsdException w:name="Body Text Indent 2" w:semiHidden="1" w:unhideWhenUsed="1"/>
-    <w:lsdException w:name="Body Text Indent 3" w:semiHidden="1" w:unhideWhenUsed="1"/>
-    <w:lsdException w:name="Block Text" w:semiHidden="1" w:unhideWhenUsed="1"/>
-    <w:lsdException w:name="Hyperlink" w:semiHidden="1" w:unhideWhenUsed="1"/>
-    <w:lsdException w:name="FollowedHyperlink" w:semiHidden="1" w:unhideWhenUsed="1"/>
-    <w:lsdException w:name="Strong" w:uiPriority="22" w:qFormat="1"/>
-    <w:lsdException w:name="Emphasis" w:uiPriority="20" w:qFormat="1"/>
-    <w:lsdException w:name="Document Map" w:semiHidden="1" w:unhideWhenUsed="1"/>
-    <w:lsdException w:name="Plain Text" w:semiHidden="1" w:unhideWhenUsed="1"/>
-    <w:lsdException w:name="E-mail Signature" w:semiHidden="1" w:unhideWhenUsed="1"/>
-    <w:lsdException w:name="HTML Top of Form" w:semiHidden="1" w:unhideWhenUsed="1"/>
-    <w:lsdException w:name="HTML Bottom of Form" w:semiHidden="1" w:unhideWhenUsed="1"/>
-    <w:lsdException w:name="Normal (Web)" w:semiHidden="1" w:unhideWhenUsed="1"/>
-    <w:lsdException w:name="HTML Acronym" w:semiHidden="1" w:unhideWhenUsed="1"/>
-    <w:lsdException w:name="HTML Address" w:semiHidden="1" w:unhideWhenUsed="1"/>
-    <w:lsdException w:name="HTML Cite" w:semiHidden="1" w:unhideWhenUsed="1"/>
-    <w:lsdException w:name="HTML Code" w:semiHidden="1" w:unhideWhenUsed="1"/>
-    <w:lsdException w:name="HTML Definition" w:semiHidden="1" w:unhideWhenUsed="1"/>
-    <w:lsdException w:name="HTML Keyboard" w:semiHidden="1" w:unhideWhenUsed="1"/>
-    <w:lsdException w:name="HTML Preformatted" w:semiHidden="1" w:unhideWhenUsed="1"/>
-    <w:lsdException w:name="HTML Sample" w:semiHidden="1" w:unhideWhenUsed="1"/>
-    <w:lsdException w:name="HTML Typewriter" w:semiHidden="1" w:unhideWhenUsed="1"/>
-    <w:lsdException w:name="HTML Variable" w:semiHidden="1" w:unhideWhenUsed="1"/>
-    <w:lsdException w:name="Normal Table" w:semiHidden="1" w:unhideWhenUsed="1"/>
-    <w:lsdException w:name="annotation subject" w:semiHidden="1" w:unhideWhenUsed="1"/>
-    <w:lsdException w:name="No List" w:semiHidden="1" w:unhideWhenUsed="1"/>
-    <w:lsdException w:name="Outline List 1" w:semiHidden="1" w:unhideWhenUsed="1"/>
-    <w:lsdException w:name="Outline List 2" w:semiHidden="1" w:unhideWhenUsed="1"/>
-    <w:lsdException w:name="Outline List 3" w:semiHidden="1" w:unhideWhenUsed="1"/>
-    <w:lsdException w:name="Table Simple 1" w:semiHidden="1" w:unhideWhenUsed="1"/>
-    <w:lsdException w:name="Table Simple 2" w:semiHidden="1" w:unhideWhenUsed="1"/>
-    <w:lsdException w:name="Table Simple 3" w:semiHidden="1" w:unhideWhenUsed="1"/>
-    <w:lsdException w:name="Table Classic 1" w:semiHidden="1" w:unhideWhenUsed="1"/>
-    <w:lsdException w:name="Table Classic 2" w:semiHidden="1" w:unhideWhenUsed="1"/>
-    <w:lsdException w:name="Table Classic 3" w:semiHidden="1" w:unhideWhenUsed="1"/>
-    <w:lsdException w:name="Table Classic 4" w:semiHidden="1" w:unhideWhenUsed="1"/>
-    <w:lsdException w:name="Table Colorful 1" w:semiHidden="1" w:unhideWhenUsed="1"/>
-    <w:lsdException w:name="Table Colorful 2" w:semiHidden="1" w:unhideWhenUsed="1"/>
-    <w:lsdException w:name="Table Colorful 3" w:semiHidden="1" w:unhideWhenUsed="1"/>
-    <w:lsdException w:name="Table Columns 1" w:semiHidden="1" w:unhideWhenUsed="1"/>
-    <w:lsdException w:name="Table Columns 2" w:semiHidden="1" w:unhideWhenUsed="1"/>
-    <w:lsdException w:name="Table Columns 3" w:semiHidden="1" w:unhideWhenUsed="1"/>
-    <w:lsdException w:name="Table Columns 4" w:semiHidden="1" w:unhideWhenUsed="1"/>
-    <w:lsdException w:name="Table Columns 5" w:semiHidden="1" w:unhideWhenUsed="1"/>
-    <w:lsdException w:name="Table Grid 1" w:semiHidden="1" w:unhideWhenUsed="1"/>
-    <w:lsdException w:name="Table Grid 2" w:semiHidden="1" w:unhideWhenUsed="1"/>
-    <w:lsdException w:name="Table Grid 3" w:semiHidden="1" w:unhideWhenUsed="1"/>
-    <w:lsdException w:name="Table Grid 4" w:semiHidden="1" w:unhideWhenUsed="1"/>
-    <w:lsdException w:name="Table Grid 5" w:semiHidden="1" w:unhideWhenUsed="1"/>
-    <w:lsdException w:name="Table Grid 6" w:semiHidden="1" w:unhideWhenUsed="1"/>
-    <w:lsdException w:name="Table Grid 7" w:semiHidden="1" w:unhideWhenUsed="1"/>
-    <w:lsdException w:name="Table Grid 8" w:semiHidden="1" w:unhideWhenUsed="1"/>
-    <w:lsdException w:name="Table List 1" w:semiHidden="1" w:unhideWhenUsed="1"/>
-    <w:lsdException w:name="Table List 2" w:semiHidden="1" w:unhideWhenUsed="1"/>
-    <w:lsdException w:name="Table List 3" w:semiHidden="1" w:unhideWhenUsed="1"/>
-    <w:lsdException w:name="Table List 4" w:semiHidden="1" w:unhideWhenUsed="1"/>
-    <w:lsdException w:name="Table List 5" w:semiHidden="1" w:unhideWhenUsed="1"/>
-    <w:lsdException w:name="Table List 6" w:semiHidden="1" w:unhideWhenUsed="1"/>
-    <w:lsdException w:name="Table List 7" w:semiHidden="1" w:unhideWhenUsed="1"/>
-    <w:lsdException w:name="Table List 8" w:semiHidden="1" w:unhideWhenUsed="1"/>
-    <w:lsdException w:name="Table 3D effects 1" w:semiHidden="1" w:unhideWhenUsed="1"/>
-    <w:lsdException w:name="Table 3D effects 2" w:semiHidden="1" w:unhideWhenUsed="1"/>
-    <w:lsdException w:name="Table 3D effects 3" w:semiHidden="1" w:unhideWhenUsed="1"/>
-    <w:lsdException w:name="Table Contemporary" w:semiHidden="1" w:unhideWhenUsed="1"/>
-    <w:lsdException w:name="Table Elegant" w:semiHidden="1" w:unhideWhenUsed="1"/>
-    <w:lsdException w:name="Table Professional" w:semiHidden="1" w:unhideWhenUsed="1"/>
-    <w:lsdException w:name="Table Subtle 1" w:semiHidden="1" w:unhideWhenUsed="1"/>
-    <w:lsdException w:name="Table Subtle 2" w:semiHidden="1" w:unhideWhenUsed="1"/>
-    <w:lsdException w:name="Table Web 1" w:semiHidden="1" w:unhideWhenUsed="1"/>
-    <w:lsdException w:name="Table Web 2" w:semiHidden="1" w:unhideWhenUsed="1"/>
-    <w:lsdException w:name="Table Web 3" w:semiHidden="1" w:unhideWhenUsed="1"/>
-    <w:lsdException w:name="Balloon Text" w:semiHidden="1" w:unhideWhenUsed="1"/>
-    <w:lsdException w:name="Table Grid" w:uiPriority="59"/>
-    <w:lsdException w:name="Table Theme" w:semiHidden="1" w:unhideWhenUsed="1"/>
-    <w:lsdException w:name="Placeholder Text" w:semiHidden="1"/>
-    <w:lsdException w:name="No Spacing" w:uiPriority="1" w:qFormat="1"/>
-    <w:lsdException w:name="Light Shading" w:uiPriority="60"/>
-    <w:lsdException w:name="Light List" w:uiPriority="61"/>
-    <w:lsdException w:name="Light Grid" w:uiPriority="62"/>
-    <w:lsdException w:name="Medium Shading 1" w:uiPriority="63"/>
-    <w:lsdException w:name="Medium Shading 2" w:uiPriority="64"/>
-    <w:lsdException w:name="Medium List 1" w:uiPriority="65"/>
-    <w:lsdException w:name="Medium List 2" w:uiPriority="66"/>
-    <w:lsdException w:name="Medium Grid 1" w:uiPriority="67"/>
-    <w:lsdException w:name="Medium Grid 2" w:uiPriority="68"/>
-    <w:lsdException w:name="Medium Grid 3" w:uiPriority="69"/>
-    <w:lsdException w:name="Dark List" w:uiPriority="70"/>
-    <w:lsdException w:name="Colorful Shading" w:uiPriority="71"/>
-    <w:lsdException w:name="Colorful List" w:uiPriority="72"/>
-    <w:lsdException w:name="Colorful Grid" w:uiPriority="73"/>
-    <w:lsdException w:name="Light Shading Accent 1" w:uiPriority="60"/>
-    <w:lsdException w:name="Light List Accent 1" w:uiPriority="61"/>
-    <w:lsdException w:name="Light Grid Accent 1" w:uiPriority="62"/>
-    <w:lsdException w:name="Medium Shading 1 Accent 1" w:uiPriority="63"/>
-    <w:lsdException w:name="Medium Shading 2 Accent 1" w:uiPriority="64"/>
-    <w:lsdException w:name="Medium List 1 Accent 1" w:uiPriority="65"/>
-    <w:lsdException w:name="Revision" w:semiHidden="1"/>
-    <w:lsdException w:name="List Paragraph" w:uiPriority="34" w:qFormat="1"/>
-    <w:lsdException w:name="Quote" w:uiPriority="29" w:qFormat="1"/>
-    <w:lsdException w:name="Intense Quote" w:uiPriority="30" w:qFormat="1"/>
-    <w:lsdException w:name="Medium List 2 Accent 1" w:uiPriority="66"/>
-    <w:lsdException w:name="Medium Grid 1 Accent 1" w:uiPriority="67"/>
-    <w:lsdException w:name="Medium Grid 2 Accent 1" w:uiPriority="68"/>
-    <w:lsdException w:name="Medium Grid 3 Accent 1" w:uiPriority="69"/>
-    <w:lsdException w:name="Dark List Accent 1" w:uiPriority="70"/>
-    <w:lsdException w:name="Colorful Shading Accent 1" w:uiPriority="71"/>
-    <w:lsdException w:name="Colorful List Accent 1" w:uiPriority="72"/>
-    <w:lsdException w:name="Colorful Grid Accent 1" w:uiPriority="73"/>
-    <w:lsdException w:name="Light Shading Accent 2" w:uiPriority="60"/>
-    <w:lsdException w:name="Light List Accent 2" w:uiPriority="61"/>
-    <w:lsdException w:name="Light Grid Accent 2" w:uiPriority="62"/>
-    <w:lsdException w:name="Medium Shading 1 Accent 2" w:uiPriority="63"/>
-    <w:lsdException w:name="Medium Shading 2 Accent 2" w:uiPriority="64"/>
-    <w:lsdException w:name="Medium List 1 Accent 2" w:uiPriority="65"/>
-    <w:lsdException w:name="Medium List 2 Accent 2" w:uiPriority="66"/>
-    <w:lsdException w:name="Medium Grid 1 Accent 2" w:uiPriority="67"/>
-    <w:lsdException w:name="Medium Grid 2 Accent 2" w:uiPriority="68"/>
-    <w:lsdException w:name="Medium Grid 3 Accent 2" w:uiPriority="69"/>
-    <w:lsdException w:name="Dark List Accent 2" w:uiPriority="70"/>
-    <w:lsdException w:name="Colorful Shading Accent 2" w:uiPriority="71"/>
-    <w:lsdException w:name="Colorful List Accent 2" w:uiPriority="72"/>
-    <w:lsdException w:name="Colorful Grid Accent 2" w:uiPriority="73"/>
-    <w:lsdException w:name="Light Shading Accent 3" w:uiPriority="60"/>
-    <w:lsdException w:name="Light List Accent 3" w:uiPriority="61"/>
-    <w:lsdException w:name="Light Grid Accent 3" w:uiPriority="62"/>
-    <w:lsdException w:name="Medium Shading 1 Accent 3" w:uiPriority="63"/>
-    <w:lsdException w:name="Medium Shading 2 Accent 3" w:uiPriority="64"/>
-    <w:lsdException w:name="Medium List 1 Accent 3" w:uiPriority="65"/>
-    <w:lsdException w:name="Medium List 2 Accent 3" w:uiPriority="66"/>
-    <w:lsdException w:name="Medium Grid 1 Accent 3" w:uiPriority="67"/>
-    <w:lsdException w:name="Medium Grid 2 Accent 3" w:uiPriority="68"/>
-    <w:lsdException w:name="Medium Grid 3 Accent 3" w:uiPriority="69"/>
-    <w:lsdException w:name="Dark List Accent 3" w:uiPriority="70"/>
-    <w:lsdException w:name="Colorful Shading Accent 3" w:uiPriority="71"/>
-    <w:lsdException w:name="Colorful List Accent 3" w:uiPriority="72"/>
-    <w:lsdException w:name="Colorful Grid Accent 3" w:uiPriority="73"/>
-    <w:lsdException w:name="Light Shading Accent 4" w:uiPriority="60"/>
-    <w:lsdException w:name="Light List Accent 4" w:uiPriority="61"/>
-    <w:lsdException w:name="Light Grid Accent 4" w:uiPriority="62"/>
-    <w:lsdException w:name="Medium Shading 1 Accent 4" w:uiPriority="63"/>
-    <w:lsdException w:name="Medium Shading 2 Accent 4" w:uiPriority="64"/>
-    <w:lsdException w:name="Medium List 1 Accent 4" w:uiPriority="65"/>
-    <w:lsdException w:name="Medium List 2 Accent 4" w:uiPriority="66"/>
-    <w:lsdException w:name="Medium Grid 1 Accent 4" w:uiPriority="67"/>
-    <w:lsdException w:name="Medium Grid 2 Accent 4" w:uiPriority="68"/>
-    <w:lsdException w:name="Medium Grid 3 Accent 4" w:uiPriority="69"/>
-    <w:lsdException w:name="Dark List Accent 4" w:uiPriority="70"/>
-    <w:lsdException w:name="Colorful Shading Accent 4" w:uiPriority="71"/>
-    <w:lsdException w:name="Colorful List Accent 4" w:uiPriority="72"/>
-    <w:lsdException w:name="Colorful Grid Accent 4" w:uiPriority="73"/>
-    <w:lsdException w:name="Light Shading Accent 5" w:uiPriority="60"/>
-    <w:lsdException w:name="Light List Accent 5" w:uiPriority="61"/>
-    <w:lsdException w:name="Light Grid Accent 5" w:uiPriority="62"/>
-    <w:lsdException w:name="Medium Shading 1 Accent 5" w:uiPriority="63"/>
-    <w:lsdException w:name="Medium Shading 2 Accent 5" w:uiPriority="64"/>
-    <w:lsdException w:name="Medium List 1 Accent 5" w:uiPriority="65"/>
-    <w:lsdException w:name="Medium List 2 Accent 5" w:uiPriority="66"/>
-    <w:lsdException w:name="Medium Grid 1 Accent 5" w:uiPriority="67"/>
-    <w:lsdException w:name="Medium Grid 2 Accent 5" w:uiPriority="68"/>
-    <w:lsdException w:name="Medium Grid 3 Accent 5" w:uiPriority="69"/>
-    <w:lsdException w:name="Dark List Accent 5" w:uiPriority="70"/>
-    <w:lsdException w:name="Colorful Shading Accent 5" w:uiPriority="71"/>
-    <w:lsdException w:name="Colorful List Accent 5" w:uiPriority="72"/>
-    <w:lsdException w:name="Colorful Grid Accent 5" w:uiPriority="73"/>
-    <w:lsdException w:name="Light Shading Accent 6" w:uiPriority="60"/>
-    <w:lsdException w:name="Light List Accent 6" w:uiPriority="61"/>
-    <w:lsdException w:name="Light Grid Accent 6" w:uiPriority="62"/>
-    <w:lsdException w:name="Medium Shading 1 Accent 6" w:uiPriority="63"/>
-    <w:lsdException w:name="Medium Shading 2 Accent 6" w:uiPriority="64"/>
-    <w:lsdException w:name="Medium List 1 Accent 6" w:uiPriority="65"/>
-    <w:lsdException w:name="Medium List 2 Accent 6" w:uiPriority="66"/>
-    <w:lsdException w:name="Medium Grid 1 Accent 6" w:uiPriority="67"/>
-    <w:lsdException w:name="Medium Grid 2 Accent 6" w:uiPriority="68"/>
-    <w:lsdException w:name="Medium Grid 3 Accent 6" w:uiPriority="69"/>
-    <w:lsdException w:name="Dark List Accent 6" w:uiPriority="70"/>
-    <w:lsdException w:name="Colorful Shading Accent 6" w:uiPriority="71"/>
-    <w:lsdException w:name="Colorful List Accent 6" w:uiPriority="72"/>
-    <w:lsdException w:name="Colorful Grid Accent 6" w:uiPriority="73"/>
-    <w:lsdException w:name="Subtle Emphasis" w:uiPriority="19" w:qFormat="1"/>
-    <w:lsdException w:name="Intense Emphasis" w:uiPriority="21" w:qFormat="1"/>
-    <w:lsdException w:name="Subtle Reference" w:uiPriority="31" w:qFormat="1"/>
-    <w:lsdException w:name="Intense Reference" w:uiPriority="32" w:qFormat="1"/>
-    <w:lsdException w:name="Book Title" w:uiPriority="33" w:qFormat="1"/>
-    <w:lsdException w:name="Bibliography" w:semiHidden="1" w:uiPriority="37" w:unhideWhenUsed="1"/>
-    <w:lsdException w:name="TOC Heading" w:semiHidden="1" w:uiPriority="39" w:unhideWhenUsed="1" w:qFormat="1"/>
-    <w:lsdException w:name="Plain Table 1" w:uiPriority="41"/>
-    <w:lsdException w:name="Plain Table 2" w:uiPriority="42"/>
-    <w:lsdException w:name="Plain Table 3" w:uiPriority="43"/>
-    <w:lsdException w:name="Plain Table 4" w:uiPriority="44"/>
-    <w:lsdException w:name="Plain Table 5" w:uiPriority="45"/>
-    <w:lsdException w:name="Grid Table Light" w:uiPriority="40"/>
-    <w:lsdException w:name="Grid Table 1 Light" w:uiPriority="46"/>
-    <w:lsdException w:name="Grid Table 2" w:uiPriority="47"/>
-    <w:lsdException w:name="Grid Table 3" w:uiPriority="48"/>
-    <w:lsdException w:name="Grid Table 4" w:uiPriority="49"/>
-    <w:lsdException w:name="Grid Table 5 Dark" w:uiPriority="50"/>
-    <w:lsdException w:name="Grid Table 6 Colorful" w:uiPriority="51"/>
-    <w:lsdException w:name="Grid Table 7 Colorful" w:uiPriority="52"/>
-    <w:lsdException w:name="Grid Table 1 Light Accent 1" w:uiPriority="46"/>
-    <w:lsdException w:name="Grid Table 2 Accent 1" w:uiPriority="47"/>
-    <w:lsdException w:name="Grid Table 3 Accent 1" w:uiPriority="48"/>
-    <w:lsdException w:name="Grid Table 4 Accent 1" w:uiPriority="49"/>
-    <w:lsdException w:name="Grid Table 5 Dark Accent 1" w:uiPriority="50"/>
-    <w:lsdException w:name="Grid Table 6 Colorful Accent 1" w:uiPriority="51"/>
-    <w:lsdException w:name="Grid Table 7 Colorful Accent 1" w:uiPriority="52"/>
-    <w:lsdException w:name="Grid Table 1 Light Accent 2" w:uiPriority="46"/>
-    <w:lsdException w:name="Grid Table 2 Accent 2" w:uiPriority="47"/>
-    <w:lsdException w:name="Grid Table 3 Accent 2" w:uiPriority="48"/>
-    <w:lsdException w:name="Grid Table 4 Accent 2" w:uiPriority="49"/>
-    <w:lsdException w:name="Grid Table 5 Dark Accent 2" w:uiPriority="50"/>
-    <w:lsdException w:name="Grid Table 6 Colorful Accent 2" w:uiPriority="51"/>
-    <w:lsdException w:name="Grid Table 7 Colorful Accent 2" w:uiPriority="52"/>
-    <w:lsdException w:name="Grid Table 1 Light Accent 3" w:uiPriority="46"/>
-    <w:lsdException w:name="Grid Table 2 Accent 3" w:uiPriority="47"/>
-    <w:lsdException w:name="Grid Table 3 Accent 3" w:uiPriority="48"/>
-    <w:lsdException w:name="Grid Table 4 Accent 3" w:uiPriority="49"/>
-    <w:lsdException w:name="Grid Table 5 Dark Accent 3" w:uiPriority="50"/>
-    <w:lsdException w:name="Grid Table 6 Colorful Accent 3" w:uiPriority="51"/>
-    <w:lsdException w:name="Grid Table 7 Colorful Accent 3" w:uiPriority="52"/>
-    <w:lsdException w:name="Grid Table 1 Light Accent 4" w:uiPriority="46"/>
-    <w:lsdException w:name="Grid Table 2 Accent 4" w:uiPriority="47"/>
-    <w:lsdException w:name="Grid Table 3 Accent 4" w:uiPriority="48"/>
-    <w:lsdException w:name="Grid Table 4 Accent 4" w:uiPriority="49"/>
-    <w:lsdException w:name="Grid Table 5 Dark Accent 4" w:uiPriority="50"/>
-    <w:lsdException w:name="Grid Table 6 Colorful Accent 4" w:uiPriority="51"/>
-    <w:lsdException w:name="Grid Table 7 Colorful Accent 4" w:uiPriority="52"/>
-    <w:lsdException w:name="Grid Table 1 Light Accent 5" w:uiPriority="46"/>
-    <w:lsdException w:name="Grid Table 2 Accent 5" w:uiPriority="47"/>
-    <w:lsdException w:name="Grid Table 3 Accent 5" w:uiPriority="48"/>
-    <w:lsdException w:name="Grid Table 4 Accent 5" w:uiPriority="49"/>
-    <w:lsdException w:name="Grid Table 5 Dark Accent 5" w:uiPriority="50"/>
-    <w:lsdException w:name="Grid Table 6 Colorful Accent 5" w:uiPriority="51"/>
-    <w:lsdException w:name="Grid Table 7 Colorful Accent 5" w:uiPriority="52"/>
-    <w:lsdException w:name="Grid Table 1 Light Accent 6" w:uiPriority="46"/>
-    <w:lsdException w:name="Grid Table 2 Accent 6" w:uiPriority="47"/>
-    <w:lsdException w:name="Grid Table 3 Accent 6" w:uiPriority="48"/>
-    <w:lsdException w:name="Grid Table 4 Accent 6" w:uiPriority="49"/>
-    <w:lsdException w:name="Grid Table 5 Dark Accent 6" w:uiPriority="50"/>
-    <w:lsdException w:name="Grid Table 6 Colorful Accent 6" w:uiPriority="51"/>
-    <w:lsdException w:name="Grid Table 7 Colorful Accent 6" w:uiPriority="52"/>
-    <w:lsdException w:name="List Table 1 Light" w:uiPriority="46"/>
-    <w:lsdException w:name="List Table 2" w:uiPriority="47"/>
-    <w:lsdException w:name="List Table 3" w:uiPriority="48"/>
-    <w:lsdException w:name="List Table 4" w:uiPriority="49"/>
-    <w:lsdException w:name="List Table 5 Dark" w:uiPriority="50"/>
-    <w:lsdException w:name="List Table 6 Colorful" w:uiPriority="51"/>
-    <w:lsdException w:name="List Table 7 Colorful" w:uiPriority="52"/>
-    <w:lsdException w:name="List Table 1 Light Accent 1" w:uiPriority="46"/>
-    <w:lsdException w:name="List Table 2 Accent 1" w:uiPriority="47"/>
-    <w:lsdException w:name="List Table 3 Accent 1" w:uiPriority="48"/>
-    <w:lsdException w:name="List Table 4 Accent 1" w:uiPriority="49"/>
-    <w:lsdException w:name="List Table 5 Dark Accent 1" w:uiPriority="50"/>
-    <w:lsdException w:name="List Table 6 Colorful Accent 1" w:uiPriority="51"/>
-    <w:lsdException w:name="List Table 7 Colorful Accent 1" w:uiPriority="52"/>
-    <w:lsdException w:name="List Table 1 Light Accent 2" w:uiPriority="46"/>
-    <w:lsdException w:name="List Table 2 Accent 2" w:uiPriority="47"/>
-    <w:lsdException w:name="List Table 3 Accent 2" w:uiPriority="48"/>
-    <w:lsdException w:name="List Table 4 Accent 2" w:uiPriority="49"/>
-    <w:lsdException w:name="List Table 5 Dark Accent 2" w:uiPriority="50"/>
-    <w:lsdException w:name="List Table 6 Colorful Accent 2" w:uiPriority="51"/>
-    <w:lsdException w:name="List Table 7 Colorful Accent 2" w:uiPriority="52"/>
-    <w:lsdException w:name="List Table 1 Light Accent 3" w:uiPriority="46"/>
-    <w:lsdException w:name="List Table 2 Accent 3" w:uiPriority="47"/>
-    <w:lsdException w:name="List Table 3 Accent 3" w:uiPriority="48"/>
-    <w:lsdException w:name="List Table 4 Accent 3" w:uiPriority="49"/>
-    <w:lsdException w:name="List Table 5 Dark Accent 3" w:uiPriority="50"/>
-    <w:lsdException w:name="List Table 6 Colorful Accent 3" w:uiPriority="51"/>
-    <w:lsdException w:name="List Table 7 Colorful Accent 3" w:uiPriority="52"/>
-    <w:lsdException w:name="List Table 1 Light Accent 4" w:uiPriority="46"/>
-    <w:lsdException w:name="List Table 2 Accent 4" w:uiPriority="47"/>
-    <w:lsdException w:name="List Table 3 Accent 4" w:uiPriority="48"/>
-    <w:lsdException w:name="List Table 4 Accent 4" w:uiPriority="49"/>
-    <w:lsdException w:name="List Table 5 Dark Accent 4" w:uiPriority="50"/>
-    <w:lsdException w:name="List Table 6 Colorful Accent 4" w:uiPriority="51"/>
-    <w:lsdException w:name="List Table 7 Colorful Accent 4" w:uiPriority="52"/>
-    <w:lsdException w:name="List Table 1 Light Accent 5" w:uiPriority="46"/>
-    <w:lsdException w:name="List Table 2 Accent 5" w:uiPriority="47"/>
-    <w:lsdException w:name="List Table 3 Accent 5" w:uiPriority="48"/>
-    <w:lsdException w:name="List Table 4 Accent 5" w:uiPriority="49"/>
-    <w:lsdException w:name="List Table 5 Dark Accent 5" w:uiPriority="50"/>
-    <w:lsdException w:name="List Table 6 Colorful Accent 5" w:uiPriority="51"/>
-    <w:lsdException w:name="List Table 7 Colorful Accent 5" w:uiPriority="52"/>
-    <w:lsdException w:name="List Table 1 Light Accent 6" w:uiPriority="46"/>
-    <w:lsdException w:name="List Table 2 Accent 6" w:uiPriority="47"/>
-    <w:lsdException w:name="List Table 3 Accent 6" w:uiPriority="48"/>
-    <w:lsdException w:name="List Table 4 Accent 6" w:uiPriority="49"/>
-    <w:lsdException w:name="List Table 5 Dark Accent 6" w:uiPriority="50"/>
-    <w:lsdException w:name="List Table 6 Colorful Accent 6" w:uiPriority="51"/>
-    <w:lsdException w:name="List Table 7 Colorful Accent 6" w:uiPriority="52"/>
-    <w:lsdException w:name="Mention" w:semiHidden="1" w:unhideWhenUsed="1"/>
-    <w:lsdException w:name="Smart Hyperlink" w:semiHidden="1" w:unhideWhenUsed="1"/>
-    <w:lsdException w:name="Hashtag" w:semiHidden="1" w:unhideWhenUsed="1"/>
-    <w:lsdException w:name="Unresolved Mention" w:semiHidden="1" w:unhideWhenUsed="1"/>
-    <w:lsdException w:name="Smart Link" w:semiHidden="1" w:unhideWhenUsed="1"/>
+  <w:latentStyles w:defLockedState="0" w:defUIPriority="99" w:defSemiHidden="1" w:defUnhideWhenUsed="1" w:defQFormat="0" w:count="267">
+    <w:lsdException w:name="Normal" w:semiHidden="0" w:uiPriority="0" w:unhideWhenUsed="0" w:qFormat="1"/>
+    <w:lsdException w:name="heading 1" w:semiHidden="0" w:uiPriority="9" w:unhideWhenUsed="0" w:qFormat="1"/>
+    <w:lsdException w:name="heading 2" w:uiPriority="9" w:qFormat="1"/>
+    <w:lsdException w:name="heading 3" w:uiPriority="9" w:qFormat="1"/>
+    <w:lsdException w:name="heading 4" w:uiPriority="9" w:qFormat="1"/>
+    <w:lsdException w:name="heading 5" w:uiPriority="9" w:qFormat="1"/>
+    <w:lsdException w:name="heading 6" w:uiPriority="9" w:qFormat="1"/>
+    <w:lsdException w:name="heading 7" w:uiPriority="9" w:qFormat="1"/>
+    <w:lsdException w:name="heading 8" w:uiPriority="9" w:qFormat="1"/>
+    <w:lsdException w:name="heading 9" w:uiPriority="9" w:qFormat="1"/>
+    <w:lsdException w:name="toc 1" w:uiPriority="39"/>
+    <w:lsdException w:name="toc 2" w:uiPriority="39"/>
+    <w:lsdException w:name="toc 3" w:uiPriority="39"/>
+    <w:lsdException w:name="toc 4" w:uiPriority="39"/>
+    <w:lsdException w:name="toc 5" w:uiPriority="39"/>
+    <w:lsdException w:name="toc 6" w:uiPriority="39"/>
+    <w:lsdException w:name="toc 7" w:uiPriority="39"/>
+    <w:lsdException w:name="toc 8" w:uiPriority="39"/>
+    <w:lsdException w:name="toc 9" w:uiPriority="39"/>
+    <w:lsdException w:name="caption" w:uiPriority="35" w:qFormat="1"/>
+    <w:lsdException w:name="footnote reference" w:unhideWhenUsed="0"/>
+    <w:lsdException w:name="Title" w:semiHidden="0" w:uiPriority="10" w:unhideWhenUsed="0" w:qFormat="1"/>
+    <w:lsdException w:name="Default Paragraph Font" w:uiPriority="1"/>
+    <w:lsdException w:name="Subtitle" w:semiHidden="0" w:uiPriority="11" w:unhideWhenUsed="0" w:qFormat="1"/>
+    <w:lsdException w:name="Strong" w:semiHidden="0" w:uiPriority="22" w:unhideWhenUsed="0" w:qFormat="1"/>
+    <w:lsdException w:name="Emphasis" w:semiHidden="0" w:uiPriority="20" w:unhideWhenUsed="0" w:qFormat="1"/>
+    <w:lsdException w:name="Table Grid" w:semiHidden="0" w:uiPriority="59" w:unhideWhenUsed="0"/>
+    <w:lsdException w:name="Placeholder Text" w:unhideWhenUsed="0"/>
+    <w:lsdException w:name="No Spacing" w:semiHidden="0" w:uiPriority="1" w:unhideWhenUsed="0" w:qFormat="1"/>
+    <w:lsdException w:name="Light Shading" w:semiHidden="0" w:uiPriority="60" w:unhideWhenUsed="0"/>
+    <w:lsdException w:name="Light List" w:semiHidden="0" w:uiPriority="61" w:unhideWhenUsed="0"/>
+    <w:lsdException w:name="Light Grid" w:semiHidden="0" w:uiPriority="62" w:unhideWhenUsed="0"/>
+    <w:lsdException w:name="Medium Shading 1" w:semiHidden="0" w:uiPriority="63" w:unhideWhenUsed="0"/>
+    <w:lsdException w:name="Medium Shading 2" w:semiHidden="0" w:uiPriority="64" w:unhideWhenUsed="0"/>
+    <w:lsdException w:name="Medium List 1" w:semiHidden="0" w:uiPriority="65" w:unhideWhenUsed="0"/>
+    <w:lsdException w:name="Medium List 2" w:semiHidden="0" w:uiPriority="66" w:unhideWhenUsed="0"/>
+    <w:lsdException w:name="Medium Grid 1" w:semiHidden="0" w:uiPriority="67" w:unhideWhenUsed="0"/>
+    <w:lsdException w:name="Medium Grid 2" w:semiHidden="0" w:uiPriority="68" w:unhideWhenUsed="0"/>
+    <w:lsdException w:name="Medium Grid 3" w:semiHidden="0" w:uiPriority="69" w:unhideWhenUsed="0"/>
+    <w:lsdException w:name="Dark List" w:semiHidden="0" w:uiPriority="70" w:unhideWhenUsed="0"/>
+    <w:lsdException w:name="Colorful Shading" w:semiHidden="0" w:uiPriority="71" w:unhideWhenUsed="0"/>
+    <w:lsdException w:name="Colorful List" w:semiHidden="0" w:uiPriority="72" w:unhideWhenUsed="0"/>
+    <w:lsdException w:name="Colorful Grid" w:semiHidden="0" w:uiPriority="73" w:unhideWhenUsed="0"/>
+    <w:lsdException w:name="Light Shading Accent 1" w:semiHidden="0" w:uiPriority="60" w:unhideWhenUsed="0"/>
+    <w:lsdException w:name="Light List Accent 1" w:semiHidden="0" w:uiPriority="61" w:unhideWhenUsed="0"/>
+    <w:lsdException w:name="Light Grid Accent 1" w:semiHidden="0" w:uiPriority="62" w:unhideWhenUsed="0"/>
+    <w:lsdException w:name="Medium Shading 1 Accent 1" w:semiHidden="0" w:uiPriority="63" w:unhideWhenUsed="0"/>
+    <w:lsdException w:name="Medium Shading 2 Accent 1" w:semiHidden="0" w:uiPriority="64" w:unhideWhenUsed="0"/>
+    <w:lsdException w:name="Medium List 1 Accent 1" w:semiHidden="0" w:uiPriority="65" w:unhideWhenUsed="0"/>
+    <w:lsdException w:name="Revision" w:unhideWhenUsed="0"/>
+    <w:lsdException w:name="List Paragraph" w:semiHidden="0" w:uiPriority="34" w:unhideWhenUsed="0" w:qFormat="1"/>
+    <w:lsdException w:name="Quote" w:semiHidden="0" w:uiPriority="29" w:unhideWhenUsed="0" w:qFormat="1"/>
+    <w:lsdException w:name="Intense Quote" w:semiHidden="0" w:uiPriority="30" w:unhideWhenUsed="0" w:qFormat="1"/>
+    <w:lsdException w:name="Medium List 2 Accent 1" w:semiHidden="0" w:uiPriority="66" w:unhideWhenUsed="0"/>
+    <w:lsdException w:name="Medium Grid 1 Accent 1" w:semiHidden="0" w:uiPriority="67" w:unhideWhenUsed="0"/>
+    <w:lsdException w:name="Medium Grid 2 Accent 1" w:semiHidden="0" w:uiPriority="68" w:unhideWhenUsed="0"/>
+    <w:lsdException w:name="Medium Grid 3 Accent 1" w:semiHidden="0" w:uiPriority="69" w:unhideWhenUsed="0"/>
+    <w:lsdException w:name="Dark List Accent 1" w:semiHidden="0" w:uiPriority="70" w:unhideWhenUsed="0"/>
+    <w:lsdException w:name="Colorful Shading Accent 1" w:semiHidden="0" w:uiPriority="71" w:unhideWhenUsed="0"/>
+    <w:lsdException w:name="Colorful List Accent 1" w:semiHidden="0" w:uiPriority="72" w:unhideWhenUsed="0"/>
+    <w:lsdException w:name="Colorful Grid Accent 1" w:semiHidden="0" w:uiPriority="73" w:unhideWhenUsed="0"/>
+    <w:lsdException w:name="Light Shading Accent 2" w:semiHidden="0" w:uiPriority="60" w:unhideWhenUsed="0"/>
+    <w:lsdException w:name="Light List Accent 2" w:semiHidden="0" w:uiPriority="61" w:unhideWhenUsed="0"/>
+    <w:lsdException w:name="Light Grid Accent 2" w:semiHidden="0" w:uiPriority="62" w:unhideWhenUsed="0"/>
+    <w:lsdException w:name="Medium Shading 1 Accent 2" w:semiHidden="0" w:uiPriority="63" w:unhideWhenUsed="0"/>
+    <w:lsdException w:name="Medium Shading 2 Accent 2" w:semiHidden="0" w:uiPriority="64" w:unhideWhenUsed="0"/>
+    <w:lsdException w:name="Medium List 1 Accent 2" w:semiHidden="0" w:uiPriority="65" w:unhideWhenUsed="0"/>
+    <w:lsdException w:name="Medium List 2 Accent 2" w:semiHidden="0" w:uiPriority="66" w:unhideWhenUsed="0"/>
+    <w:lsdException w:name="Medium Grid 1 Accent 2" w:semiHidden="0" w:uiPriority="67" w:unhideWhenUsed="0"/>
+    <w:lsdException w:name="Medium Grid 2 Accent 2" w:semiHidden="0" w:uiPriority="68" w:unhideWhenUsed="0"/>
+    <w:lsdException w:name="Medium Grid 3 Accent 2" w:semiHidden="0" w:uiPriority="69" w:unhideWhenUsed="0"/>
+    <w:lsdException w:name="Dark List Accent 2" w:semiHidden="0" w:uiPriority="70" w:unhideWhenUsed="0"/>
+    <w:lsdException w:name="Colorful Shading Accent 2" w:semiHidden="0" w:uiPriority="71" w:unhideWhenUsed="0"/>
+    <w:lsdException w:name="Colorful List Accent 2" w:semiHidden="0" w:uiPriority="72" w:unhideWhenUsed="0"/>
+    <w:lsdException w:name="Colorful Grid Accent 2" w:semiHidden="0" w:uiPriority="73" w:unhideWhenUsed="0"/>
+    <w:lsdException w:name="Light Shading Accent 3" w:semiHidden="0" w:uiPriority="60" w:unhideWhenUsed="0"/>
+    <w:lsdException w:name="Light List Accent 3" w:semiHidden="0" w:uiPriority="61" w:unhideWhenUsed="0"/>
+    <w:lsdException w:name="Light Grid Accent 3" w:semiHidden="0" w:uiPriority="62" w:unhideWhenUsed="0"/>
+    <w:lsdException w:name="Medium Shading 1 Accent 3" w:semiHidden="0" w:uiPriority="63" w:unhideWhenUsed="0"/>
+    <w:lsdException w:name="Medium Shading 2 Accent 3" w:semiHidden="0" w:uiPriority="64" w:unhideWhenUsed="0"/>
+    <w:lsdException w:name="Medium List 1 Accent 3" w:semiHidden="0" w:uiPriority="65" w:unhideWhenUsed="0"/>
+    <w:lsdException w:name="Medium List 2 Accent 3" w:semiHidden="0" w:uiPriority="66" w:unhideWhenUsed="0"/>
+    <w:lsdException w:name="Medium Grid 1 Accent 3" w:semiHidden="0" w:uiPriority="67" w:unhideWhenUsed="0"/>
+    <w:lsdException w:name="Medium Grid 2 Accent 3" w:semiHidden="0" w:uiPriority="68" w:unhideWhenUsed="0"/>
+    <w:lsdException w:name="Medium Grid 3 Accent 3" w:semiHidden="0" w:uiPriority="69" w:unhideWhenUsed="0"/>
+    <w:lsdException w:name="Dark List Accent 3" w:semiHidden="0" w:uiPriority="70" w:unhideWhenUsed="0"/>
+    <w:lsdException w:name="Colorful Shading Accent 3" w:semiHidden="0" w:uiPriority="71" w:unhideWhenUsed="0"/>
+    <w:lsdException w:name="Colorful List Accent 3" w:semiHidden="0" w:uiPriority="72" w:unhideWhenUsed="0"/>
+    <w:lsdException w:name="Colorful Grid Accent 3" w:semiHidden="0" w:uiPriority="73" w:unhideWhenUsed="0"/>
+    <w:lsdException w:name="Light Shading Accent 4" w:semiHidden="0" w:uiPriority="60" w:unhideWhenUsed="0"/>
+    <w:lsdException w:name="Light List Accent 4" w:semiHidden="0" w:uiPriority="61" w:unhideWhenUsed="0"/>
+    <w:lsdException w:name="Light Grid Accent 4" w:semiHidden="0" w:uiPriority="62" w:unhideWhenUsed="0"/>
+    <w:lsdException w:name="Medium Shading 1 Accent 4" w:semiHidden="0" w:uiPriority="63" w:unhideWhenUsed="0"/>
+    <w:lsdException w:name="Medium Shading 2 Accent 4" w:semiHidden="0" w:uiPriority="64" w:unhideWhenUsed="0"/>
+    <w:lsdException w:name="Medium List 1 Accent 4" w:semiHidden="0" w:uiPriority="65" w:unhideWhenUsed="0"/>
+    <w:lsdException w:name="Medium List 2 Accent 4" w:semiHidden="0" w:uiPriority="66" w:unhideWhenUsed="0"/>
+    <w:lsdException w:name="Medium Grid 1 Accent 4" w:semiHidden="0" w:uiPriority="67" w:unhideWhenUsed="0"/>
+    <w:lsdException w:name="Medium Grid 2 Accent 4" w:semiHidden="0" w:uiPriority="68" w:unhideWhenUsed="0"/>
+    <w:lsdException w:name="Medium Grid 3 Accent 4" w:semiHidden="0" w:uiPriority="69" w:unhideWhenUsed="0"/>
+    <w:lsdException w:name="Dark List Accent 4" w:semiHidden="0" w:uiPriority="70" w:unhideWhenUsed="0"/>
+    <w:lsdException w:name="Colorful Shading Accent 4" w:semiHidden="0" w:uiPriority="71" w:unhideWhenUsed="0"/>
+    <w:lsdException w:name="Colorful List Accent 4" w:semiHidden="0" w:uiPriority="72" w:unhideWhenUsed="0"/>
+    <w:lsdException w:name="Colorful Grid Accent 4" w:semiHidden="0" w:uiPriority="73" w:unhideWhenUsed="0"/>
+    <w:lsdException w:name="Light Shading Accent 5" w:semiHidden="0" w:uiPriority="60" w:unhideWhenUsed="0"/>
+    <w:lsdException w:name="Light List Accent 5" w:semiHidden="0" w:uiPriority="61" w:unhideWhenUsed="0"/>
+    <w:lsdException w:name="Light Grid Accent 5" w:semiHidden="0" w:uiPriority="62" w:unhideWhenUsed="0"/>
+    <w:lsdException w:name="Medium Shading 1 Accent 5" w:semiHidden="0" w:uiPriority="63" w:unhideWhenUsed="0"/>
+    <w:lsdException w:name="Medium Shading 2 Accent 5" w:semiHidden="0" w:uiPriority="64" w:unhideWhenUsed="0"/>
+    <w:lsdException w:name="Medium List 1 Accent 5" w:semiHidden="0" w:uiPriority="65" w:unhideWhenUsed="0"/>
+    <w:lsdException w:name="Medium List 2 Accent 5" w:semiHidden="0" w:uiPriority="66" w:unhideWhenUsed="0"/>
+    <w:lsdException w:name="Medium Grid 1 Accent 5" w:semiHidden="0" w:uiPriority="67" w:unhideWhenUsed="0"/>
+    <w:lsdException w:name="Medium Grid 2 Accent 5" w:semiHidden="0" w:uiPriority="68" w:unhideWhenUsed="0"/>
+    <w:lsdException w:name="Medium Grid 3 Accent 5" w:semiHidden="0" w:uiPriority="69" w:unhideWhenUsed="0"/>
+    <w:lsdException w:name="Dark List Accent 5" w:semiHidden="0" w:uiPriority="70" w:unhideWhenUsed="0"/>
+    <w:lsdException w:name="Colorful Shading Accent 5" w:semiHidden="0" w:uiPriority="71" w:unhideWhenUsed="0"/>
+    <w:lsdException w:name="Colorful List Accent 5" w:semiHidden="0" w:uiPriority="72" w:unhideWhenUsed="0"/>
+    <w:lsdException w:name="Colorful Grid Accent 5" w:semiHidden="0" w:uiPriority="73" w:unhideWhenUsed="0"/>
+    <w:lsdException w:name="Light Shading Accent 6" w:semiHidden="0" w:uiPriority="60" w:unhideWhenUsed="0"/>
+    <w:lsdException w:name="Light List Accent 6" w:semiHidden="0" w:uiPriority="61" w:unhideWhenUsed="0"/>
+    <w:lsdException w:name="Light Grid Accent 6" w:semiHidden="0" w:uiPriority="62" w:unhideWhenUsed="0"/>
+    <w:lsdException w:name="Medium Shading 1 Accent 6" w:semiHidden="0" w:uiPriority="63" w:unhideWhenUsed="0"/>
+    <w:lsdException w:name="Medium Shading 2 Accent 6" w:semiHidden="0" w:uiPriority="64" w:unhideWhenUsed="0"/>
+    <w:lsdException w:name="Medium List 1 Accent 6" w:semiHidden="0" w:uiPriority="65" w:unhideWhenUsed="0"/>
+    <w:lsdException w:name="Medium List 2 Accent 6" w:semiHidden="0" w:uiPriority="66" w:unhideWhenUsed="0"/>
+    <w:lsdException w:name="Medium Grid 1 Accent 6" w:semiHidden="0" w:uiPriority="67" w:unhideWhenUsed="0"/>
+    <w:lsdException w:name="Medium Grid 2 Accent 6" w:semiHidden="0" w:uiPriority="68" w:unhideWhenUsed="0"/>
+    <w:lsdException w:name="Medium Grid 3 Accent 6" w:semiHidden="0" w:uiPriority="69" w:unhideWhenUsed="0"/>
+    <w:lsdException w:name="Dark List Accent 6" w:semiHidden="0" w:uiPriority="70" w:unhideWhenUsed="0"/>
+    <w:lsdException w:name="Colorful Shading Accent 6" w:semiHidden="0" w:uiPriority="71" w:unhideWhenUsed="0"/>
+    <w:lsdException w:name="Colorful List Accent 6" w:semiHidden="0" w:uiPriority="72" w:unhideWhenUsed="0"/>
+    <w:lsdException w:name="Colorful Grid Accent 6" w:semiHidden="0" w:uiPriority="73" w:unhideWhenUsed="0"/>
+    <w:lsdException w:name="Subtle Emphasis" w:semiHidden="0" w:uiPriority="19" w:unhideWhenUsed="0" w:qFormat="1"/>
+    <w:lsdException w:name="Intense Emphasis" w:semiHidden="0" w:uiPriority="21" w:unhideWhenUsed="0" w:qFormat="1"/>
+    <w:lsdException w:name="Subtle Reference" w:semiHidden="0" w:uiPriority="31" w:unhideWhenUsed="0" w:qFormat="1"/>
+    <w:lsdException w:name="Intense Reference" w:semiHidden="0" w:uiPriority="32" w:unhideWhenUsed="0" w:qFormat="1"/>
+    <w:lsdException w:name="Book Title" w:semiHidden="0" w:uiPriority="33" w:unhideWhenUsed="0" w:qFormat="1"/>
+    <w:lsdException w:name="Bibliography" w:uiPriority="37"/>
+    <w:lsdException w:name="TOC Heading" w:uiPriority="39" w:qFormat="1"/>
+  </w:latentStyles>
+  <w:style w:type="paragraph" w:default="1" w:styleId="Normal">
+    <w:name w:val="Normal"/>
+    <w:qFormat/>
+    <w:pPr>
+      <w:widowControl w:val="0"/>
+      <w:autoSpaceDE w:val="0"/>
+      <w:autoSpaceDN w:val="0"/>
+      <w:adjustRightInd w:val="0"/>
+      <w:spacing w:after="0" w:line="240" w:lineRule="auto"/>
+    </w:pPr>
+    <w:rPr>
+      <w:rFonts w:ascii="Times New Roman" w:hAnsi="Times New Roman" w:cs="Times New Roman"/>
+      <w:sz w:val="24"/>
+      <w:szCs w:val="24"/>
+    </w:rPr>
+  </w:style>
+  <w:style w:type="character" w:default="1" w:styleId="DefaultParagraphFont">
+    <w:name w:val="Default Paragraph Font"/>
+    <w:uiPriority w:val="1"/>
+    <w:semiHidden/>
+    <w:unhideWhenUsed/>
+  </w:style>
+  <w:style w:type="table" w:default="1" w:styleId="TableNormal">
+    <w:name w:val="Normal Table"/>
+    <w:uiPriority w:val="99"/>
+    <w:semiHidden/>
+    <w:unhideWhenUsed/>
+    <w:tblPr>
+      <w:tblInd w:w="0" w:type="dxa"/>
+      <w:tblCellMar>
+        <w:top w:w="0" w:type="dxa"/>
+        <w:left w:w="108" w:type="dxa"/>
+        <w:bottom w:w="0" w:type="dxa"/>
+        <w:right w:w="108" w:type="dxa"/>
+      </w:tblCellMar>
+    </w:tblPr>
+  </w:style>
+  <w:style w:type="numbering" w:default="1" w:styleId="NoList">
+    <w:name w:val="No List"/>
+    <w:uiPriority w:val="99"/>
+    <w:semiHidden/>
+    <w:unhideWhenUsed/>
+  </w:style>
+  <w:style w:type="character" w:styleId="FootnoteReference">
+    <w:name w:val="footnote reference"/>
+    <w:uiPriority w:val="99"/>
+  </w:style>
+  <w:style w:type="paragraph" w:styleId="BalloonText">
+    <w:name w:val="Balloon Text"/>
+    <w:basedOn w:val="Normal"/>
+    <w:link w:val="BalloonTextChar"/>
+    <w:uiPriority w:val="99"/>
+    <w:semiHidden/>
+    <w:unhideWhenUsed/>
+    <w:rsid w:val="00670B9B"/>
+    <w:rPr>
+      <w:rFonts w:ascii="Tahoma" w:hAnsi="Tahoma" w:cs="Tahoma"/>
+      <w:sz w:val="16"/>
+      <w:szCs w:val="16"/>
+    </w:rPr>
+  </w:style>
+  <w:style w:type="character" w:customStyle="1" w:styleId="BalloonTextChar">
+    <w:name w:val="Balloon Text Char"/>
+    <w:basedOn w:val="DefaultParagraphFont"/>
+    <w:link w:val="BalloonText"/>
+    <w:uiPriority w:val="99"/>
+    <w:semiHidden/>
+    <w:rsid w:val="00670B9B"/>
+    <w:rPr>
+      <w:rFonts w:ascii="Tahoma" w:hAnsi="Tahoma" w:cs="Tahoma"/>
+      <w:sz w:val="16"/>
+      <w:szCs w:val="16"/>
+    </w:rPr>
+  </w:style>
+  <w:style w:type="paragraph" w:styleId="Header">
+    <w:name w:val="header"/>
+    <w:basedOn w:val="Normal"/>
+    <w:link w:val="HeaderChar"/>
+    <w:uiPriority w:val="99"/>
+    <w:unhideWhenUsed/>
+    <w:rsid w:val="008F0DC3"/>
+    <w:pPr>
+      <w:tabs>
+        <w:tab w:val="center" w:pos="4680"/>
+        <w:tab w:val="right" w:pos="9360"/>
+      </w:tabs>
+    </w:pPr>
+  </w:style>
+  <w:style w:type="character" w:customStyle="1" w:styleId="HeaderChar">
+    <w:name w:val="Header Char"/>
+    <w:basedOn w:val="DefaultParagraphFont"/>
+    <w:link w:val="Header"/>
+    <w:uiPriority w:val="99"/>
+    <w:rsid w:val="008F0DC3"/>
+    <w:rPr>
+      <w:rFonts w:ascii="Times New Roman" w:hAnsi="Times New Roman" w:cs="Times New Roman"/>
+      <w:sz w:val="24"/>
+      <w:szCs w:val="24"/>
+    </w:rPr>
+  </w:style>
+  <w:style w:type="paragraph" w:styleId="Footer">
+    <w:name w:val="footer"/>
+    <w:basedOn w:val="Normal"/>
+    <w:link w:val="FooterChar"/>
+    <w:uiPriority w:val="99"/>
+    <w:unhideWhenUsed/>
+    <w:rsid w:val="008F0DC3"/>
+    <w:pPr>
+      <w:tabs>
+        <w:tab w:val="center" w:pos="4680"/>
+        <w:tab w:val="right" w:pos="9360"/>
+      </w:tabs>
+    </w:pPr>
+  </w:style>
+  <w:style w:type="character" w:customStyle="1" w:styleId="FooterChar">
+    <w:name w:val="Footer Char"/>
+    <w:basedOn w:val="DefaultParagraphFont"/>
+    <w:link w:val="Footer"/>
+    <w:uiPriority w:val="99"/>
+    <w:rsid w:val="008F0DC3"/>
+    <w:rPr>
+      <w:rFonts w:ascii="Times New Roman" w:hAnsi="Times New Roman" w:cs="Times New Roman"/>
+      <w:sz w:val="24"/>
+      <w:szCs w:val="24"/>
+    </w:rPr>
+  </w:style>
+  <w:style w:type="table" w:styleId="TableGrid">
+    <w:name w:val="Table Grid"/>
+    <w:basedOn w:val="TableNormal"/>
+    <w:uiPriority w:val="59"/>
+    <w:unhideWhenUsed/>
+    <w:rsid w:val="0094737C"/>
+    <w:pPr>
+      <w:spacing w:after="0" w:line="240" w:lineRule="auto"/>
+    </w:pPr>
+    <w:tblPr>
+      <w:tblBorders>
+        <w:top w:val="single" w:sz="4" w:space="0" w:color="auto"/>
+        <w:left w:val="single" w:sz="4" w:space="0" w:color="auto"/>
+        <w:bottom w:val="single" w:sz="4" w:space="0" w:color="auto"/>
+        <w:right w:val="single" w:sz="4" w:space="0" w:color="auto"/>
+        <w:insideH w:val="single" w:sz="4" w:space="0" w:color="auto"/>
+        <w:insideV w:val="single" w:sz="4" w:space="0" w:color="auto"/>
+      </w:tblBorders>
+    </w:tblPr>
+  </w:style>
+  <w:style w:type="paragraph" w:styleId="ListParagraph">
+    <w:name w:val="List Paragraph"/>
+    <w:basedOn w:val="Normal"/>
+    <w:uiPriority w:val="34"/>
+    <w:qFormat/>
+    <w:rsid w:val="007F713C"/>
+    <w:pPr>
+      <w:ind w:left="720"/>
+      <w:contextualSpacing/>
+    </w:pPr>
+  </w:style>
+</w:styles>
+</file>
+
+<file path=word/stylesWithEffects.xml><?xml version="1.0" encoding="utf-8"?>
+<w:styles xmlns:wpc="http://schemas.microsoft.com/office/word/2010/wordprocessingCanvas" xmlns:mc="http://schemas.openxmlformats.org/markup-compatibility/2006" xmlns:o="urn:schemas-microsoft-com:office:office" xmlns:r="http://schemas.openxmlformats.org/officeDocument/2006/relationships" xmlns:m="http://schemas.openxmlformats.org/officeDocument/2006/math" xmlns:v="urn:schemas-microsoft-com:vml" xmlns:wp14="http://schemas.microsoft.com/office/word/2010/wordprocessingDrawing" xmlns:wp="http://schemas.openxmlformats.org/drawingml/2006/wordprocessingDrawing" xmlns:w10="urn:schemas-microsoft-com:office:word" xmlns:w="http://schemas.openxmlformats.org/wordprocessingml/2006/main" xmlns:w14="http://schemas.microsoft.com/office/word/2010/wordml" xmlns:wpg="http://schemas.microsoft.com/office/word/2010/wordprocessingGroup" xmlns:wpi="http://schemas.microsoft.com/office/word/2010/wordprocessingInk" xmlns:wne="http://schemas.microsoft.com/office/word/2006/wordml" xmlns:wps="http://schemas.microsoft.com/office/word/2010/wordprocessingShape" mc:Ignorable="w14 wp14">
+  <w:docDefaults>
+    <w:rPrDefault>
+      <w:rPr>
+        <w:rFonts w:asciiTheme="minorHAnsi" w:eastAsiaTheme="minorEastAsia" w:hAnsiTheme="minorHAnsi" w:cstheme="minorBidi"/>
+        <w:sz w:val="22"/>
+        <w:szCs w:val="22"/>
+        <w:lang w:val="en-US" w:eastAsia="en-US" w:bidi="ar-SA"/>
+      </w:rPr>
+    </w:rPrDefault>
+    <w:pPrDefault>
+      <w:pPr>
+        <w:spacing w:after="200" w:line="276" w:lineRule="auto"/>
+      </w:pPr>
+    </w:pPrDefault>
+  </w:docDefaults>
+  <w:latentStyles w:defLockedState="0" w:defUIPriority="99" w:defSemiHidden="1" w:defUnhideWhenUsed="1" w:defQFormat="0" w:count="267">
+    <w:lsdException w:name="Normal" w:semiHidden="0" w:uiPriority="0" w:unhideWhenUsed="0" w:qFormat="1"/>
+    <w:lsdException w:name="heading 1" w:semiHidden="0" w:uiPriority="9" w:unhideWhenUsed="0" w:qFormat="1"/>
+    <w:lsdException w:name="heading 2" w:uiPriority="9" w:qFormat="1"/>
+    <w:lsdException w:name="heading 3" w:uiPriority="9" w:qFormat="1"/>
+    <w:lsdException w:name="heading 4" w:uiPriority="9" w:qFormat="1"/>
+    <w:lsdException w:name="heading 5" w:uiPriority="9" w:qFormat="1"/>
+    <w:lsdException w:name="heading 6" w:uiPriority="9" w:qFormat="1"/>
+    <w:lsdException w:name="heading 7" w:uiPriority="9" w:qFormat="1"/>
+    <w:lsdException w:name="heading 8" w:uiPriority="9" w:qFormat="1"/>
+    <w:lsdException w:name="heading 9" w:uiPriority="9" w:qFormat="1"/>
+    <w:lsdException w:name="toc 1" w:uiPriority="39"/>
+    <w:lsdException w:name="toc 2" w:uiPriority="39"/>
+    <w:lsdException w:name="toc 3" w:uiPriority="39"/>
+    <w:lsdException w:name="toc 4" w:uiPriority="39"/>
+    <w:lsdException w:name="toc 5" w:uiPriority="39"/>
+    <w:lsdException w:name="toc 6" w:uiPriority="39"/>
+    <w:lsdException w:name="toc 7" w:uiPriority="39"/>
+    <w:lsdException w:name="toc 8" w:uiPriority="39"/>
+    <w:lsdException w:name="toc 9" w:uiPriority="39"/>
+    <w:lsdException w:name="caption" w:uiPriority="35" w:qFormat="1"/>
+    <w:lsdException w:name="footnote reference" w:unhideWhenUsed="0"/>
+    <w:lsdException w:name="Title" w:semiHidden="0" w:uiPriority="10" w:unhideWhenUsed="0" w:qFormat="1"/>
+    <w:lsdException w:name="Default Paragraph Font" w:uiPriority="1"/>
+    <w:lsdException w:name="Subtitle" w:semiHidden="0" w:uiPriority="11" w:unhideWhenUsed="0" w:qFormat="1"/>
+    <w:lsdException w:name="Strong" w:semiHidden="0" w:uiPriority="22" w:unhideWhenUsed="0" w:qFormat="1"/>
+    <w:lsdException w:name="Emphasis" w:semiHidden="0" w:uiPriority="20" w:unhideWhenUsed="0" w:qFormat="1"/>
+    <w:lsdException w:name="Table Grid" w:semiHidden="0" w:uiPriority="59" w:unhideWhenUsed="0"/>
+    <w:lsdException w:name="Placeholder Text" w:unhideWhenUsed="0"/>
+    <w:lsdException w:name="No Spacing" w:semiHidden="0" w:uiPriority="1" w:unhideWhenUsed="0" w:qFormat="1"/>
+    <w:lsdException w:name="Light Shading" w:semiHidden="0" w:uiPriority="60" w:unhideWhenUsed="0"/>
+    <w:lsdException w:name="Light List" w:semiHidden="0" w:uiPriority="61" w:unhideWhenUsed="0"/>
+    <w:lsdException w:name="Light Grid" w:semiHidden="0" w:uiPriority="62" w:unhideWhenUsed="0"/>
+    <w:lsdException w:name="Medium Shading 1" w:semiHidden="0" w:uiPriority="63" w:unhideWhenUsed="0"/>
+    <w:lsdException w:name="Medium Shading 2" w:semiHidden="0" w:uiPriority="64" w:unhideWhenUsed="0"/>
+    <w:lsdException w:name="Medium List 1" w:semiHidden="0" w:uiPriority="65" w:unhideWhenUsed="0"/>
+    <w:lsdException w:name="Medium List 2" w:semiHidden="0" w:uiPriority="66" w:unhideWhenUsed="0"/>
+    <w:lsdException w:name="Medium Grid 1" w:semiHidden="0" w:uiPriority="67" w:unhideWhenUsed="0"/>
+    <w:lsdException w:name="Medium Grid 2" w:semiHidden="0" w:uiPriority="68" w:unhideWhenUsed="0"/>
+    <w:lsdException w:name="Medium Grid 3" w:semiHidden="0" w:uiPriority="69" w:unhideWhenUsed="0"/>
+    <w:lsdException w:name="Dark List" w:semiHidden="0" w:uiPriority="70" w:unhideWhenUsed="0"/>
+    <w:lsdException w:name="Colorful Shading" w:semiHidden="0" w:uiPriority="71" w:unhideWhenUsed="0"/>
+    <w:lsdException w:name="Colorful List" w:semiHidden="0" w:uiPriority="72" w:unhideWhenUsed="0"/>
+    <w:lsdException w:name="Colorful Grid" w:semiHidden="0" w:uiPriority="73" w:unhideWhenUsed="0"/>
+    <w:lsdException w:name="Light Shading Accent 1" w:semiHidden="0" w:uiPriority="60" w:unhideWhenUsed="0"/>
+    <w:lsdException w:name="Light List Accent 1" w:semiHidden="0" w:uiPriority="61" w:unhideWhenUsed="0"/>
+    <w:lsdException w:name="Light Grid Accent 1" w:semiHidden="0" w:uiPriority="62" w:unhideWhenUsed="0"/>
+    <w:lsdException w:name="Medium Shading 1 Accent 1" w:semiHidden="0" w:uiPriority="63" w:unhideWhenUsed="0"/>
+    <w:lsdException w:name="Medium Shading 2 Accent 1" w:semiHidden="0" w:uiPriority="64" w:unhideWhenUsed="0"/>
+    <w:lsdException w:name="Medium List 1 Accent 1" w:semiHidden="0" w:uiPriority="65" w:unhideWhenUsed="0"/>
+    <w:lsdException w:name="Revision" w:unhideWhenUsed="0"/>
+    <w:lsdException w:name="List Paragraph" w:semiHidden="0" w:uiPriority="34" w:unhideWhenUsed="0" w:qFormat="1"/>
+    <w:lsdException w:name="Quote" w:semiHidden="0" w:uiPriority="29" w:unhideWhenUsed="0" w:qFormat="1"/>
+    <w:lsdException w:name="Intense Quote" w:semiHidden="0" w:uiPriority="30" w:unhideWhenUsed="0" w:qFormat="1"/>
+    <w:lsdException w:name="Medium List 2 Accent 1" w:semiHidden="0" w:uiPriority="66" w:unhideWhenUsed="0"/>
+    <w:lsdException w:name="Medium Grid 1 Accent 1" w:semiHidden="0" w:uiPriority="67" w:unhideWhenUsed="0"/>
+    <w:lsdException w:name="Medium Grid 2 Accent 1" w:semiHidden="0" w:uiPriority="68" w:unhideWhenUsed="0"/>
+    <w:lsdException w:name="Medium Grid 3 Accent 1" w:semiHidden="0" w:uiPriority="69" w:unhideWhenUsed="0"/>
+    <w:lsdException w:name="Dark List Accent 1" w:semiHidden="0" w:uiPriority="70" w:unhideWhenUsed="0"/>
+    <w:lsdException w:name="Colorful Shading Accent 1" w:semiHidden="0" w:uiPriority="71" w:unhideWhenUsed="0"/>
+    <w:lsdException w:name="Colorful List Accent 1" w:semiHidden="0" w:uiPriority="72" w:unhideWhenUsed="0"/>
+    <w:lsdException w:name="Colorful Grid Accent 1" w:semiHidden="0" w:uiPriority="73" w:unhideWhenUsed="0"/>
+    <w:lsdException w:name="Light Shading Accent 2" w:semiHidden="0" w:uiPriority="60" w:unhideWhenUsed="0"/>
+    <w:lsdException w:name="Light List Accent 2" w:semiHidden="0" w:uiPriority="61" w:unhideWhenUsed="0"/>
+    <w:lsdException w:name="Light Grid Accent 2" w:semiHidden="0" w:uiPriority="62" w:unhideWhenUsed="0"/>
+    <w:lsdException w:name="Medium Shading 1 Accent 2" w:semiHidden="0" w:uiPriority="63" w:unhideWhenUsed="0"/>
+    <w:lsdException w:name="Medium Shading 2 Accent 2" w:semiHidden="0" w:uiPriority="64" w:unhideWhenUsed="0"/>
+    <w:lsdException w:name="Medium List 1 Accent 2" w:semiHidden="0" w:uiPriority="65" w:unhideWhenUsed="0"/>
+    <w:lsdException w:name="Medium List 2 Accent 2" w:semiHidden="0" w:uiPriority="66" w:unhideWhenUsed="0"/>
+    <w:lsdException w:name="Medium Grid 1 Accent 2" w:semiHidden="0" w:uiPriority="67" w:unhideWhenUsed="0"/>
+    <w:lsdException w:name="Medium Grid 2 Accent 2" w:semiHidden="0" w:uiPriority="68" w:unhideWhenUsed="0"/>
+    <w:lsdException w:name="Medium Grid 3 Accent 2" w:semiHidden="0" w:uiPriority="69" w:unhideWhenUsed="0"/>
+    <w:lsdException w:name="Dark List Accent 2" w:semiHidden="0" w:uiPriority="70" w:unhideWhenUsed="0"/>
+    <w:lsdException w:name="Colorful Shading Accent 2" w:semiHidden="0" w:uiPriority="71" w:unhideWhenUsed="0"/>
+    <w:lsdException w:name="Colorful List Accent 2" w:semiHidden="0" w:uiPriority="72" w:unhideWhenUsed="0"/>
+    <w:lsdException w:name="Colorful Grid Accent 2" w:semiHidden="0" w:uiPriority="73" w:unhideWhenUsed="0"/>
+    <w:lsdException w:name="Light Shading Accent 3" w:semiHidden="0" w:uiPriority="60" w:unhideWhenUsed="0"/>
+    <w:lsdException w:name="Light List Accent 3" w:semiHidden="0" w:uiPriority="61" w:unhideWhenUsed="0"/>
+    <w:lsdException w:name="Light Grid Accent 3" w:semiHidden="0" w:uiPriority="62" w:unhideWhenUsed="0"/>
+    <w:lsdException w:name="Medium Shading 1 Accent 3" w:semiHidden="0" w:uiPriority="63" w:unhideWhenUsed="0"/>
+    <w:lsdException w:name="Medium Shading 2 Accent 3" w:semiHidden="0" w:uiPriority="64" w:unhideWhenUsed="0"/>
+    <w:lsdException w:name="Medium List 1 Accent 3" w:semiHidden="0" w:uiPriority="65" w:unhideWhenUsed="0"/>
+    <w:lsdException w:name="Medium List 2 Accent 3" w:semiHidden="0" w:uiPriority="66" w:unhideWhenUsed="0"/>
+    <w:lsdException w:name="Medium Grid 1 Accent 3" w:semiHidden="0" w:uiPriority="67" w:unhideWhenUsed="0"/>
+    <w:lsdException w:name="Medium Grid 2 Accent 3" w:semiHidden="0" w:uiPriority="68" w:unhideWhenUsed="0"/>
+    <w:lsdException w:name="Medium Grid 3 Accent 3" w:semiHidden="0" w:uiPriority="69" w:unhideWhenUsed="0"/>
+    <w:lsdException w:name="Dark List Accent 3" w:semiHidden="0" w:uiPriority="70" w:unhideWhenUsed="0"/>
+    <w:lsdException w:name="Colorful Shading Accent 3" w:semiHidden="0" w:uiPriority="71" w:unhideWhenUsed="0"/>
+    <w:lsdException w:name="Colorful List Accent 3" w:semiHidden="0" w:uiPriority="72" w:unhideWhenUsed="0"/>
+    <w:lsdException w:name="Colorful Grid Accent 3" w:semiHidden="0" w:uiPriority="73" w:unhideWhenUsed="0"/>
+    <w:lsdException w:name="Light Shading Accent 4" w:semiHidden="0" w:uiPriority="60" w:unhideWhenUsed="0"/>
+    <w:lsdException w:name="Light List Accent 4" w:semiHidden="0" w:uiPriority="61" w:unhideWhenUsed="0"/>
+    <w:lsdException w:name="Light Grid Accent 4" w:semiHidden="0" w:uiPriority="62" w:unhideWhenUsed="0"/>
+    <w:lsdException w:name="Medium Shading 1 Accent 4" w:semiHidden="0" w:uiPriority="63" w:unhideWhenUsed="0"/>
+    <w:lsdException w:name="Medium Shading 2 Accent 4" w:semiHidden="0" w:uiPriority="64" w:unhideWhenUsed="0"/>
+    <w:lsdException w:name="Medium List 1 Accent 4" w:semiHidden="0" w:uiPriority="65" w:unhideWhenUsed="0"/>
+    <w:lsdException w:name="Medium List 2 Accent 4" w:semiHidden="0" w:uiPriority="66" w:unhideWhenUsed="0"/>
+    <w:lsdException w:name="Medium Grid 1 Accent 4" w:semiHidden="0" w:uiPriority="67" w:unhideWhenUsed="0"/>
+    <w:lsdException w:name="Medium Grid 2 Accent 4" w:semiHidden="0" w:uiPriority="68" w:unhideWhenUsed="0"/>
+    <w:lsdException w:name="Medium Grid 3 Accent 4" w:semiHidden="0" w:uiPriority="69" w:unhideWhenUsed="0"/>
+    <w:lsdException w:name="Dark List Accent 4" w:semiHidden="0" w:uiPriority="70" w:unhideWhenUsed="0"/>
+    <w:lsdException w:name="Colorful Shading Accent 4" w:semiHidden="0" w:uiPriority="71" w:unhideWhenUsed="0"/>
+    <w:lsdException w:name="Colorful List Accent 4" w:semiHidden="0" w:uiPriority="72" w:unhideWhenUsed="0"/>
+    <w:lsdException w:name="Colorful Grid Accent 4" w:semiHidden="0" w:uiPriority="73" w:unhideWhenUsed="0"/>
+    <w:lsdException w:name="Light Shading Accent 5" w:semiHidden="0" w:uiPriority="60" w:unhideWhenUsed="0"/>
+    <w:lsdException w:name="Light List Accent 5" w:semiHidden="0" w:uiPriority="61" w:unhideWhenUsed="0"/>
+    <w:lsdException w:name="Light Grid Accent 5" w:semiHidden="0" w:uiPriority="62" w:unhideWhenUsed="0"/>
+    <w:lsdException w:name="Medium Shading 1 Accent 5" w:semiHidden="0" w:uiPriority="63" w:unhideWhenUsed="0"/>
+    <w:lsdException w:name="Medium Shading 2 Accent 5" w:semiHidden="0" w:uiPriority="64" w:unhideWhenUsed="0"/>
+    <w:lsdException w:name="Medium List 1 Accent 5" w:semiHidden="0" w:uiPriority="65" w:unhideWhenUsed="0"/>
+    <w:lsdException w:name="Medium List 2 Accent 5" w:semiHidden="0" w:uiPriority="66" w:unhideWhenUsed="0"/>
+    <w:lsdException w:name="Medium Grid 1 Accent 5" w:semiHidden="0" w:uiPriority="67" w:unhideWhenUsed="0"/>
+    <w:lsdException w:name="Medium Grid 2 Accent 5" w:semiHidden="0" w:uiPriority="68" w:unhideWhenUsed="0"/>
+    <w:lsdException w:name="Medium Grid 3 Accent 5" w:semiHidden="0" w:uiPriority="69" w:unhideWhenUsed="0"/>
+    <w:lsdException w:name="Dark List Accent 5" w:semiHidden="0" w:uiPriority="70" w:unhideWhenUsed="0"/>
+    <w:lsdException w:name="Colorful Shading Accent 5" w:semiHidden="0" w:uiPriority="71" w:unhideWhenUsed="0"/>
+    <w:lsdException w:name="Colorful List Accent 5" w:semiHidden="0" w:uiPriority="72" w:unhideWhenUsed="0"/>
+    <w:lsdException w:name="Colorful Grid Accent 5" w:semiHidden="0" w:uiPriority="73" w:unhideWhenUsed="0"/>
+    <w:lsdException w:name="Light Shading Accent 6" w:semiHidden="0" w:uiPriority="60" w:unhideWhenUsed="0"/>
+    <w:lsdException w:name="Light List Accent 6" w:semiHidden="0" w:uiPriority="61" w:unhideWhenUsed="0"/>
+    <w:lsdException w:name="Light Grid Accent 6" w:semiHidden="0" w:uiPriority="62" w:unhideWhenUsed="0"/>
+    <w:lsdException w:name="Medium Shading 1 Accent 6" w:semiHidden="0" w:uiPriority="63" w:unhideWhenUsed="0"/>
+    <w:lsdException w:name="Medium Shading 2 Accent 6" w:semiHidden="0" w:uiPriority="64" w:unhideWhenUsed="0"/>
+    <w:lsdException w:name="Medium List 1 Accent 6" w:semiHidden="0" w:uiPriority="65" w:unhideWhenUsed="0"/>
+    <w:lsdException w:name="Medium List 2 Accent 6" w:semiHidden="0" w:uiPriority="66" w:unhideWhenUsed="0"/>
+    <w:lsdException w:name="Medium Grid 1 Accent 6" w:semiHidden="0" w:uiPriority="67" w:unhideWhenUsed="0"/>
+    <w:lsdException w:name="Medium Grid 2 Accent 6" w:semiHidden="0" w:uiPriority="68" w:unhideWhenUsed="0"/>
+    <w:lsdException w:name="Medium Grid 3 Accent 6" w:semiHidden="0" w:uiPriority="69" w:unhideWhenUsed="0"/>
+    <w:lsdException w:name="Dark List Accent 6" w:semiHidden="0" w:uiPriority="70" w:unhideWhenUsed="0"/>
+    <w:lsdException w:name="Colorful Shading Accent 6" w:semiHidden="0" w:uiPriority="71" w:unhideWhenUsed="0"/>
+    <w:lsdException w:name="Colorful List Accent 6" w:semiHidden="0" w:uiPriority="72" w:unhideWhenUsed="0"/>
+    <w:lsdException w:name="Colorful Grid Accent 6" w:semiHidden="0" w:uiPriority="73" w:unhideWhenUsed="0"/>
+    <w:lsdException w:name="Subtle Emphasis" w:semiHidden="0" w:uiPriority="19" w:unhideWhenUsed="0" w:qFormat="1"/>
+    <w:lsdException w:name="Intense Emphasis" w:semiHidden="0" w:uiPriority="21" w:unhideWhenUsed="0" w:qFormat="1"/>
+    <w:lsdException w:name="Subtle Reference" w:semiHidden="0" w:uiPriority="31" w:unhideWhenUsed="0" w:qFormat="1"/>
+    <w:lsdException w:name="Intense Reference" w:semiHidden="0" w:uiPriority="32" w:unhideWhenUsed="0" w:qFormat="1"/>
+    <w:lsdException w:name="Book Title" w:semiHidden="0" w:uiPriority="33" w:unhideWhenUsed="0" w:qFormat="1"/>
+    <w:lsdException w:name="Bibliography" w:uiPriority="37"/>
+    <w:lsdException w:name="TOC Heading" w:uiPriority="39" w:qFormat="1"/>
   </w:latentStyles>
   <w:style w:type="paragraph" w:default="1" w:styleId="Normal">
     <w:name w:val="Normal"/>

</xml_diff>

<commit_message>
Refactored set template function.
</commit_message>
<xml_diff>
--- a/resources/Saved/_Traffic Judgment Entry.docx
+++ b/resources/Saved/_Traffic Judgment Entry.docx
@@ -331,7 +331,7 @@
           <w:sz w:val="20"/>
           <w:szCs w:val="20"/>
         </w:rPr>
-        <w:t xml:space="preserve">j bun</w:t>
+        <w:t xml:space="preserve"/>
       </w:r>
       <w:r>
         <w:rPr>
@@ -473,18 +473,7 @@
           <w:szCs w:val="20"/>
           <w:u w:val="single"/>
         </w:rPr>
-        <w:t>MAGISTRATE</w:t>
-      </w:r>
-      <w:r>
-        <w:rPr>
-          <w:rFonts w:ascii="Palatino Linotype" w:hAnsi="Palatino Linotype"/>
-          <w:b/>
-          <w:bCs/>
-          <w:sz w:val="20"/>
-          <w:szCs w:val="20"/>
-          <w:u w:val="single"/>
-        </w:rPr>
-        <w:t xml:space="preserve"> ENTRY</w:t>
+        <w:t>FINAL JUDGMENT ENTRY</w:t>
       </w:r>
     </w:p>
     <w:p>
@@ -553,7 +542,7 @@
           <w:sz w:val="20"/>
           <w:szCs w:val="20"/>
         </w:rPr>
-        <w:t xml:space="preserve"> on September 04, 2021.</w:t>
+        <w:t xml:space="preserve"> on September 05, 2021.</w:t>
       </w:r>
       <w:r>
         <w:rPr>
@@ -643,7 +632,8 @@
         <w:tblLook w:val="04A0" w:firstRow="1" w:lastRow="0" w:firstColumn="1" w:lastColumn="0" w:noHBand="0" w:noVBand="1"/>
       </w:tblPr>
       <w:tblGrid>
-        <w:gridCol w:w="8185"/>
+        <w:gridCol w:w="4092"/>
+        <w:gridCol w:w="4092"/>
       </w:tblGrid>
       <w:tr>
         <w:tc>
@@ -681,6 +671,44 @@
                 <w:szCs w:val="20"/>
               </w:rPr>
               <w:t>Offense</w:t>
+            </w:r>
+          </w:p>
+        </w:tc>
+        <w:tc>
+          <w:tcPr>
+            <w:tcW w:w="3289" w:type="dxa"/>
+          </w:tcPr>
+          <w:p>
+            <w:pPr>
+              <w:tabs>
+                <w:tab w:val="left" w:pos="-1080"/>
+                <w:tab w:val="left" w:pos="-720"/>
+                <w:tab w:val="left" w:pos="0"/>
+                <w:tab w:val="left" w:pos="720"/>
+                <w:tab w:val="left" w:pos="1440"/>
+                <w:tab w:val="left" w:pos="2160"/>
+                <w:tab w:val="left" w:pos="2880"/>
+                <w:tab w:val="left" w:pos="3600"/>
+                <w:tab w:val="left" w:pos="4320"/>
+                <w:tab w:val="left" w:pos="4680"/>
+              </w:tabs>
+              <w:rPr>
+                <w:rFonts w:ascii="Palatino Linotype" w:hAnsi="Palatino Linotype"/>
+                <w:b/>
+                <w:bCs/>
+                <w:sz w:val="20"/>
+                <w:szCs w:val="20"/>
+              </w:rPr>
+            </w:pPr>
+            <w:r>
+              <w:rPr>
+                <w:rFonts w:ascii="Palatino Linotype" w:hAnsi="Palatino Linotype"/>
+                <w:b/>
+                <w:bCs/>
+                <w:sz w:val="20"/>
+                <w:szCs w:val="20"/>
+              </w:rPr>
+              <w:t xml:space="preserve">Speeding - School Zone</w:t>
             </w:r>
           </w:p>
         </w:tc>
@@ -724,6 +752,44 @@
             </w:r>
           </w:p>
         </w:tc>
+        <w:tc>
+          <w:tcPr>
+            <w:tcW w:w="3289" w:type="dxa"/>
+          </w:tcPr>
+          <w:p>
+            <w:pPr>
+              <w:tabs>
+                <w:tab w:val="left" w:pos="-1080"/>
+                <w:tab w:val="left" w:pos="-720"/>
+                <w:tab w:val="left" w:pos="0"/>
+                <w:tab w:val="left" w:pos="720"/>
+                <w:tab w:val="left" w:pos="1440"/>
+                <w:tab w:val="left" w:pos="2160"/>
+                <w:tab w:val="left" w:pos="2880"/>
+                <w:tab w:val="left" w:pos="3600"/>
+                <w:tab w:val="left" w:pos="4320"/>
+                <w:tab w:val="left" w:pos="4680"/>
+              </w:tabs>
+              <w:rPr>
+                <w:rFonts w:ascii="Palatino Linotype" w:hAnsi="Palatino Linotype"/>
+                <w:b/>
+                <w:bCs/>
+                <w:sz w:val="20"/>
+                <w:szCs w:val="20"/>
+              </w:rPr>
+            </w:pPr>
+            <w:r>
+              <w:rPr>
+                <w:rFonts w:ascii="Palatino Linotype" w:hAnsi="Palatino Linotype"/>
+                <w:b/>
+                <w:bCs/>
+                <w:sz w:val="20"/>
+                <w:szCs w:val="20"/>
+              </w:rPr>
+              <w:t xml:space="preserve">MM</w:t>
+            </w:r>
+          </w:p>
+        </w:tc>
       </w:tr>
       <w:tr>
         <w:tc>
@@ -761,6 +827,44 @@
                 <w:szCs w:val="20"/>
               </w:rPr>
               <w:t>Plea</w:t>
+            </w:r>
+          </w:p>
+        </w:tc>
+        <w:tc>
+          <w:tcPr>
+            <w:tcW w:w="3289" w:type="dxa"/>
+          </w:tcPr>
+          <w:p>
+            <w:pPr>
+              <w:tabs>
+                <w:tab w:val="left" w:pos="-1080"/>
+                <w:tab w:val="left" w:pos="-720"/>
+                <w:tab w:val="left" w:pos="0"/>
+                <w:tab w:val="left" w:pos="720"/>
+                <w:tab w:val="left" w:pos="1440"/>
+                <w:tab w:val="left" w:pos="2160"/>
+                <w:tab w:val="left" w:pos="2880"/>
+                <w:tab w:val="left" w:pos="3600"/>
+                <w:tab w:val="left" w:pos="4320"/>
+                <w:tab w:val="left" w:pos="4680"/>
+              </w:tabs>
+              <w:rPr>
+                <w:rFonts w:ascii="Palatino Linotype" w:hAnsi="Palatino Linotype"/>
+                <w:b/>
+                <w:bCs/>
+                <w:sz w:val="20"/>
+                <w:szCs w:val="20"/>
+              </w:rPr>
+            </w:pPr>
+            <w:r>
+              <w:rPr>
+                <w:rFonts w:ascii="Palatino Linotype" w:hAnsi="Palatino Linotype"/>
+                <w:b/>
+                <w:bCs/>
+                <w:sz w:val="20"/>
+                <w:szCs w:val="20"/>
+              </w:rPr>
+              <w:t xml:space="preserve"/>
             </w:r>
           </w:p>
         </w:tc>
@@ -804,6 +908,44 @@
             </w:r>
           </w:p>
         </w:tc>
+        <w:tc>
+          <w:tcPr>
+            <w:tcW w:w="3289" w:type="dxa"/>
+          </w:tcPr>
+          <w:p>
+            <w:pPr>
+              <w:tabs>
+                <w:tab w:val="left" w:pos="-1080"/>
+                <w:tab w:val="left" w:pos="-720"/>
+                <w:tab w:val="left" w:pos="0"/>
+                <w:tab w:val="left" w:pos="720"/>
+                <w:tab w:val="left" w:pos="1440"/>
+                <w:tab w:val="left" w:pos="2160"/>
+                <w:tab w:val="left" w:pos="2880"/>
+                <w:tab w:val="left" w:pos="3600"/>
+                <w:tab w:val="left" w:pos="4320"/>
+                <w:tab w:val="left" w:pos="4680"/>
+              </w:tabs>
+              <w:rPr>
+                <w:rFonts w:ascii="Palatino Linotype" w:hAnsi="Palatino Linotype"/>
+                <w:b/>
+                <w:bCs/>
+                <w:sz w:val="20"/>
+                <w:szCs w:val="20"/>
+              </w:rPr>
+            </w:pPr>
+            <w:r>
+              <w:rPr>
+                <w:rFonts w:ascii="Palatino Linotype" w:hAnsi="Palatino Linotype"/>
+                <w:b/>
+                <w:bCs/>
+                <w:sz w:val="20"/>
+                <w:szCs w:val="20"/>
+              </w:rPr>
+              <w:t xml:space="preserve"/>
+            </w:r>
+          </w:p>
+        </w:tc>
       </w:tr>
       <w:tr>
         <w:tc>
@@ -841,6 +983,44 @@
                 <w:szCs w:val="20"/>
               </w:rPr>
               <w:t>Fine Amount</w:t>
+            </w:r>
+          </w:p>
+        </w:tc>
+        <w:tc>
+          <w:tcPr>
+            <w:tcW w:w="3289" w:type="dxa"/>
+          </w:tcPr>
+          <w:p>
+            <w:pPr>
+              <w:tabs>
+                <w:tab w:val="left" w:pos="-1080"/>
+                <w:tab w:val="left" w:pos="-720"/>
+                <w:tab w:val="left" w:pos="0"/>
+                <w:tab w:val="left" w:pos="720"/>
+                <w:tab w:val="left" w:pos="1440"/>
+                <w:tab w:val="left" w:pos="2160"/>
+                <w:tab w:val="left" w:pos="2880"/>
+                <w:tab w:val="left" w:pos="3600"/>
+                <w:tab w:val="left" w:pos="4320"/>
+                <w:tab w:val="left" w:pos="4680"/>
+              </w:tabs>
+              <w:rPr>
+                <w:rFonts w:ascii="Palatino Linotype" w:hAnsi="Palatino Linotype"/>
+                <w:b/>
+                <w:bCs/>
+                <w:sz w:val="20"/>
+                <w:szCs w:val="20"/>
+              </w:rPr>
+            </w:pPr>
+            <w:r>
+              <w:rPr>
+                <w:rFonts w:ascii="Palatino Linotype" w:hAnsi="Palatino Linotype"/>
+                <w:b/>
+                <w:bCs/>
+                <w:sz w:val="20"/>
+                <w:szCs w:val="20"/>
+              </w:rPr>
+              <w:t xml:space="preserve"/>
             </w:r>
           </w:p>
         </w:tc>
@@ -884,6 +1064,44 @@
             </w:r>
           </w:p>
         </w:tc>
+        <w:tc>
+          <w:tcPr>
+            <w:tcW w:w="3289" w:type="dxa"/>
+          </w:tcPr>
+          <w:p>
+            <w:pPr>
+              <w:tabs>
+                <w:tab w:val="left" w:pos="-1080"/>
+                <w:tab w:val="left" w:pos="-720"/>
+                <w:tab w:val="left" w:pos="0"/>
+                <w:tab w:val="left" w:pos="720"/>
+                <w:tab w:val="left" w:pos="1440"/>
+                <w:tab w:val="left" w:pos="2160"/>
+                <w:tab w:val="left" w:pos="2880"/>
+                <w:tab w:val="left" w:pos="3600"/>
+                <w:tab w:val="left" w:pos="4320"/>
+                <w:tab w:val="left" w:pos="4680"/>
+              </w:tabs>
+              <w:rPr>
+                <w:rFonts w:ascii="Palatino Linotype" w:hAnsi="Palatino Linotype"/>
+                <w:b/>
+                <w:bCs/>
+                <w:sz w:val="20"/>
+                <w:szCs w:val="20"/>
+              </w:rPr>
+            </w:pPr>
+            <w:r>
+              <w:rPr>
+                <w:rFonts w:ascii="Palatino Linotype" w:hAnsi="Palatino Linotype"/>
+                <w:b/>
+                <w:bCs/>
+                <w:sz w:val="20"/>
+                <w:szCs w:val="20"/>
+              </w:rPr>
+              <w:t xml:space="preserve"/>
+            </w:r>
+          </w:p>
+        </w:tc>
       </w:tr>
       <w:tr>
         <w:tc>
@@ -924,6 +1142,44 @@
             </w:r>
           </w:p>
         </w:tc>
+        <w:tc>
+          <w:tcPr>
+            <w:tcW w:w="3289" w:type="dxa"/>
+          </w:tcPr>
+          <w:p>
+            <w:pPr>
+              <w:tabs>
+                <w:tab w:val="left" w:pos="-1080"/>
+                <w:tab w:val="left" w:pos="-720"/>
+                <w:tab w:val="left" w:pos="0"/>
+                <w:tab w:val="left" w:pos="720"/>
+                <w:tab w:val="left" w:pos="1440"/>
+                <w:tab w:val="left" w:pos="2160"/>
+                <w:tab w:val="left" w:pos="2880"/>
+                <w:tab w:val="left" w:pos="3600"/>
+                <w:tab w:val="left" w:pos="4320"/>
+                <w:tab w:val="left" w:pos="4680"/>
+              </w:tabs>
+              <w:rPr>
+                <w:rFonts w:ascii="Palatino Linotype" w:hAnsi="Palatino Linotype"/>
+                <w:b/>
+                <w:bCs/>
+                <w:sz w:val="20"/>
+                <w:szCs w:val="20"/>
+              </w:rPr>
+            </w:pPr>
+            <w:r>
+              <w:rPr>
+                <w:rFonts w:ascii="Palatino Linotype" w:hAnsi="Palatino Linotype"/>
+                <w:b/>
+                <w:bCs/>
+                <w:sz w:val="20"/>
+                <w:szCs w:val="20"/>
+              </w:rPr>
+              <w:t xml:space="preserve">No</w:t>
+            </w:r>
+          </w:p>
+        </w:tc>
       </w:tr>
     </w:tbl>
     <w:p>
@@ -1039,7 +1295,7 @@
           <w:sz w:val="20"/>
           <w:szCs w:val="20"/>
         </w:rPr>
-        <w:t xml:space="preserve"> and absent further court order the total balance of fines and costs shall be paid by September 04, 2021</w:t>
+        <w:t xml:space="preserve"> and absent further court order the total balance of fines and costs shall be paid by September 05, 2021</w:t>
       </w:r>
       <w:r>
         <w:rPr>
@@ -1256,7 +1512,7 @@
           <w:sz w:val="20"/>
           <w:szCs w:val="20"/>
         </w:rPr>
-        <w:t>AMANDA D. BUNNER</w:t>
+        <w:t>KYLE ROHRER</w:t>
       </w:r>
     </w:p>
     <w:p>
@@ -1289,14 +1545,7 @@
         </w:rPr>
         <w:lastRenderedPageBreak/>
         <w:tab/>
-      </w:r>
-      <w:r>
-        <w:rPr>
-          <w:rFonts w:ascii="Palatino Linotype" w:hAnsi="Palatino Linotype"/>
-          <w:sz w:val="20"/>
-          <w:szCs w:val="20"/>
-        </w:rPr>
-        <w:t>MAGISTRATE</w:t>
+        <w:t>JUDGE</w:t>
       </w:r>
     </w:p>
     <w:p>
@@ -1346,37 +1595,23 @@
     <w:p>
       <w:pPr>
         <w:tabs>
-          <w:tab w:val="center" w:pos="4680"/>
+          <w:tab w:val="left" w:pos="-1080"/>
+          <w:tab w:val="left" w:pos="-720"/>
+          <w:tab w:val="left" w:pos="0"/>
+          <w:tab w:val="left" w:pos="720"/>
+          <w:tab w:val="left" w:pos="1440"/>
+          <w:tab w:val="left" w:pos="2160"/>
+          <w:tab w:val="left" w:pos="2880"/>
+          <w:tab w:val="left" w:pos="3600"/>
+          <w:tab w:val="left" w:pos="4320"/>
+          <w:tab w:val="left" w:pos="4680"/>
         </w:tabs>
-        <w:jc w:val="center"/>
-        <w:rPr>
-          <w:rFonts w:ascii="Palatino Linotype" w:hAnsi="Palatino Linotype"/>
-          <w:sz w:val="20"/>
-          <w:szCs w:val="20"/>
-        </w:rPr>
-      </w:pPr>
-      <w:r>
-        <w:rPr>
-          <w:rFonts w:ascii="Palatino Linotype" w:hAnsi="Palatino Linotype"/>
-          <w:b/>
-          <w:bCs/>
-          <w:sz w:val="20"/>
-          <w:szCs w:val="20"/>
-          <w:u w:val="single"/>
-        </w:rPr>
-        <w:t xml:space="preserve">FINAL JUDGMENT </w:t>
-      </w:r>
-      <w:r>
-        <w:rPr>
-          <w:rFonts w:ascii="Palatino Linotype" w:hAnsi="Palatino Linotype"/>
-          <w:b/>
-          <w:bCs/>
-          <w:sz w:val="20"/>
-          <w:szCs w:val="20"/>
-          <w:u w:val="single"/>
-        </w:rPr>
-        <w:t>ENTRY</w:t>
-      </w:r>
+        <w:rPr>
+          <w:rFonts w:ascii="Palatino Linotype" w:hAnsi="Palatino Linotype"/>
+          <w:sz w:val="20"/>
+          <w:szCs w:val="20"/>
+        </w:rPr>
+      </w:pPr>
     </w:p>
     <w:p>
       <w:pPr>
@@ -1392,7 +1627,6 @@
           <w:tab w:val="left" w:pos="4320"/>
           <w:tab w:val="left" w:pos="4680"/>
         </w:tabs>
-        <w:jc w:val="center"/>
         <w:rPr>
           <w:rFonts w:ascii="Palatino Linotype" w:hAnsi="Palatino Linotype"/>
           <w:sz w:val="20"/>
@@ -1420,6 +1654,30 @@
           <w:szCs w:val="20"/>
         </w:rPr>
       </w:pPr>
+      <w:r>
+        <w:rPr>
+          <w:rFonts w:ascii="Palatino Linotype" w:hAnsi="Palatino Linotype"/>
+          <w:sz w:val="20"/>
+          <w:szCs w:val="20"/>
+        </w:rPr>
+        <w:t xml:space="preserve">Copies Served: </w:t>
+      </w:r>
+      <w:r>
+        <w:rPr>
+          <w:rFonts w:ascii="Palatino Linotype" w:hAnsi="Palatino Linotype"/>
+          <w:sz w:val="20"/>
+          <w:szCs w:val="20"/>
+        </w:rPr>
+        <w:tab/>
+      </w:r>
+      <w:r>
+        <w:rPr>
+          <w:rFonts w:ascii="Palatino Linotype" w:hAnsi="Palatino Linotype"/>
+          <w:sz w:val="20"/>
+          <w:szCs w:val="20"/>
+        </w:rPr>
+        <w:t>Prosecutor’s Office</w:t>
+      </w:r>
     </w:p>
     <w:p>
       <w:pPr>
@@ -1441,273 +1699,29 @@
           <w:szCs w:val="20"/>
         </w:rPr>
       </w:pPr>
-      <w:bookmarkStart w:id="0" w:name="_GoBack"/>
-      <w:bookmarkEnd w:id="0"/>
-    </w:p>
-    <w:p>
-      <w:pPr>
-        <w:tabs>
-          <w:tab w:val="left" w:pos="-1080"/>
-          <w:tab w:val="left" w:pos="-720"/>
-          <w:tab w:val="left" w:pos="0"/>
-          <w:tab w:val="left" w:pos="720"/>
-          <w:tab w:val="left" w:pos="1440"/>
-          <w:tab w:val="left" w:pos="2160"/>
-          <w:tab w:val="left" w:pos="2880"/>
-          <w:tab w:val="left" w:pos="3600"/>
-          <w:tab w:val="left" w:pos="4320"/>
-          <w:tab w:val="left" w:pos="4680"/>
-        </w:tabs>
-        <w:ind w:left="4680" w:hanging="4680"/>
-        <w:jc w:val="both"/>
-        <w:rPr>
-          <w:rFonts w:ascii="Palatino Linotype" w:hAnsi="Palatino Linotype"/>
-          <w:sz w:val="20"/>
-          <w:szCs w:val="20"/>
-        </w:rPr>
-      </w:pPr>
-      <w:r>
-        <w:rPr>
-          <w:rFonts w:ascii="Palatino Linotype" w:hAnsi="Palatino Linotype"/>
-          <w:sz w:val="20"/>
-          <w:szCs w:val="20"/>
-        </w:rPr>
-        <w:tab/>
-      </w:r>
-      <w:r>
-        <w:rPr>
-          <w:rFonts w:ascii="Palatino Linotype" w:hAnsi="Palatino Linotype"/>
-          <w:sz w:val="20"/>
-          <w:szCs w:val="20"/>
-        </w:rPr>
-        <w:tab/>
-      </w:r>
-      <w:r>
-        <w:rPr>
-          <w:rFonts w:ascii="Palatino Linotype" w:hAnsi="Palatino Linotype"/>
-          <w:sz w:val="20"/>
-          <w:szCs w:val="20"/>
-        </w:rPr>
-        <w:tab/>
-      </w:r>
-      <w:r>
-        <w:rPr>
-          <w:rFonts w:ascii="Palatino Linotype" w:hAnsi="Palatino Linotype"/>
-          <w:sz w:val="20"/>
-          <w:szCs w:val="20"/>
-        </w:rPr>
-        <w:tab/>
-      </w:r>
-      <w:r>
-        <w:rPr>
-          <w:rFonts w:ascii="Palatino Linotype" w:hAnsi="Palatino Linotype"/>
-          <w:sz w:val="20"/>
-          <w:szCs w:val="20"/>
-        </w:rPr>
-        <w:tab/>
-      </w:r>
-      <w:r>
-        <w:rPr>
-          <w:rFonts w:ascii="Palatino Linotype" w:hAnsi="Palatino Linotype"/>
-          <w:sz w:val="20"/>
-          <w:szCs w:val="20"/>
-        </w:rPr>
-        <w:tab/>
-      </w:r>
-      <w:r>
-        <w:rPr>
-          <w:rFonts w:ascii="Palatino Linotype" w:hAnsi="Palatino Linotype"/>
-          <w:sz w:val="20"/>
-          <w:szCs w:val="20"/>
-        </w:rPr>
-        <w:tab/>
-      </w:r>
-      <w:r>
-        <w:rPr>
-          <w:rFonts w:ascii="Palatino Linotype" w:hAnsi="Palatino Linotype"/>
-          <w:sz w:val="20"/>
-          <w:szCs w:val="20"/>
-        </w:rPr>
-        <w:tab/>
-      </w:r>
-      <w:r>
-        <w:rPr>
-          <w:rFonts w:ascii="Palatino Linotype" w:hAnsi="Palatino Linotype"/>
-          <w:sz w:val="20"/>
-          <w:szCs w:val="20"/>
-        </w:rPr>
-        <w:t>____________________________________</w:t>
-      </w:r>
-    </w:p>
-    <w:p>
-      <w:pPr>
-        <w:tabs>
-          <w:tab w:val="left" w:pos="-1080"/>
-          <w:tab w:val="left" w:pos="-720"/>
-          <w:tab w:val="left" w:pos="0"/>
-          <w:tab w:val="left" w:pos="720"/>
-          <w:tab w:val="left" w:pos="1440"/>
-          <w:tab w:val="left" w:pos="2160"/>
-          <w:tab w:val="left" w:pos="2880"/>
-          <w:tab w:val="left" w:pos="3600"/>
-          <w:tab w:val="left" w:pos="4320"/>
-          <w:tab w:val="left" w:pos="4680"/>
-        </w:tabs>
-        <w:ind w:firstLine="4680"/>
-        <w:jc w:val="both"/>
-        <w:rPr>
-          <w:rFonts w:ascii="Palatino Linotype" w:hAnsi="Palatino Linotype"/>
-          <w:sz w:val="20"/>
-          <w:szCs w:val="20"/>
-        </w:rPr>
-      </w:pPr>
-      <w:r>
-        <w:rPr>
-          <w:rFonts w:ascii="Palatino Linotype" w:hAnsi="Palatino Linotype"/>
-          <w:sz w:val="20"/>
-          <w:szCs w:val="20"/>
-        </w:rPr>
-        <w:tab/>
-      </w:r>
-      <w:r>
-        <w:rPr>
-          <w:rFonts w:ascii="Palatino Linotype" w:hAnsi="Palatino Linotype"/>
-          <w:sz w:val="20"/>
-          <w:szCs w:val="20"/>
-        </w:rPr>
-        <w:t>JUDGE</w:t>
-      </w:r>
-    </w:p>
-    <w:p>
-      <w:pPr>
-        <w:tabs>
-          <w:tab w:val="left" w:pos="-1080"/>
-          <w:tab w:val="left" w:pos="-720"/>
-          <w:tab w:val="left" w:pos="0"/>
-          <w:tab w:val="left" w:pos="720"/>
-          <w:tab w:val="left" w:pos="1440"/>
-          <w:tab w:val="left" w:pos="2160"/>
-          <w:tab w:val="left" w:pos="2880"/>
-          <w:tab w:val="left" w:pos="3600"/>
-          <w:tab w:val="left" w:pos="4320"/>
-          <w:tab w:val="left" w:pos="4680"/>
-        </w:tabs>
-        <w:rPr>
-          <w:rFonts w:ascii="Palatino Linotype" w:hAnsi="Palatino Linotype"/>
-          <w:sz w:val="20"/>
-          <w:szCs w:val="20"/>
-        </w:rPr>
-      </w:pPr>
-    </w:p>
-    <w:p>
-      <w:pPr>
-        <w:tabs>
-          <w:tab w:val="left" w:pos="-1080"/>
-          <w:tab w:val="left" w:pos="-720"/>
-          <w:tab w:val="left" w:pos="0"/>
-          <w:tab w:val="left" w:pos="720"/>
-          <w:tab w:val="left" w:pos="1440"/>
-          <w:tab w:val="left" w:pos="2160"/>
-          <w:tab w:val="left" w:pos="2880"/>
-          <w:tab w:val="left" w:pos="3600"/>
-          <w:tab w:val="left" w:pos="4320"/>
-          <w:tab w:val="left" w:pos="4680"/>
-        </w:tabs>
-        <w:rPr>
-          <w:rFonts w:ascii="Palatino Linotype" w:hAnsi="Palatino Linotype"/>
-          <w:sz w:val="20"/>
-          <w:szCs w:val="20"/>
-        </w:rPr>
-      </w:pPr>
-    </w:p>
-    <w:p>
-      <w:pPr>
-        <w:tabs>
-          <w:tab w:val="left" w:pos="-1080"/>
-          <w:tab w:val="left" w:pos="-720"/>
-          <w:tab w:val="left" w:pos="0"/>
-          <w:tab w:val="left" w:pos="720"/>
-          <w:tab w:val="left" w:pos="1440"/>
-          <w:tab w:val="left" w:pos="2160"/>
-          <w:tab w:val="left" w:pos="2880"/>
-          <w:tab w:val="left" w:pos="3600"/>
-          <w:tab w:val="left" w:pos="4320"/>
-          <w:tab w:val="left" w:pos="4680"/>
-        </w:tabs>
-        <w:rPr>
-          <w:rFonts w:ascii="Palatino Linotype" w:hAnsi="Palatino Linotype"/>
-          <w:sz w:val="20"/>
-          <w:szCs w:val="20"/>
-        </w:rPr>
-      </w:pPr>
-      <w:r>
-        <w:rPr>
-          <w:rFonts w:ascii="Palatino Linotype" w:hAnsi="Palatino Linotype"/>
-          <w:sz w:val="20"/>
-          <w:szCs w:val="20"/>
-        </w:rPr>
-        <w:t xml:space="preserve">Copies Served: </w:t>
-      </w:r>
-      <w:r>
-        <w:rPr>
-          <w:rFonts w:ascii="Palatino Linotype" w:hAnsi="Palatino Linotype"/>
-          <w:sz w:val="20"/>
-          <w:szCs w:val="20"/>
-        </w:rPr>
-        <w:tab/>
-      </w:r>
-      <w:r>
-        <w:rPr>
-          <w:rFonts w:ascii="Palatino Linotype" w:hAnsi="Palatino Linotype"/>
-          <w:sz w:val="20"/>
-          <w:szCs w:val="20"/>
-        </w:rPr>
-        <w:t>Prosecutor’s Office</w:t>
-      </w:r>
-    </w:p>
-    <w:p>
-      <w:pPr>
-        <w:tabs>
-          <w:tab w:val="left" w:pos="-1080"/>
-          <w:tab w:val="left" w:pos="-720"/>
-          <w:tab w:val="left" w:pos="0"/>
-          <w:tab w:val="left" w:pos="720"/>
-          <w:tab w:val="left" w:pos="1440"/>
-          <w:tab w:val="left" w:pos="2160"/>
-          <w:tab w:val="left" w:pos="2880"/>
-          <w:tab w:val="left" w:pos="3600"/>
-          <w:tab w:val="left" w:pos="4320"/>
-          <w:tab w:val="left" w:pos="4680"/>
-        </w:tabs>
-        <w:rPr>
-          <w:rFonts w:ascii="Palatino Linotype" w:hAnsi="Palatino Linotype"/>
-          <w:sz w:val="20"/>
-          <w:szCs w:val="20"/>
-        </w:rPr>
-      </w:pPr>
-      <w:r>
-        <w:rPr>
-          <w:rFonts w:ascii="Palatino Linotype" w:hAnsi="Palatino Linotype"/>
-          <w:sz w:val="20"/>
-          <w:szCs w:val="20"/>
-        </w:rPr>
-        <w:tab/>
-      </w:r>
-      <w:r>
-        <w:rPr>
-          <w:rFonts w:ascii="Palatino Linotype" w:hAnsi="Palatino Linotype"/>
-          <w:sz w:val="20"/>
-          <w:szCs w:val="20"/>
-        </w:rPr>
-        <w:tab/>
-      </w:r>
-      <w:r>
-        <w:rPr>
-          <w:rFonts w:ascii="Palatino Linotype" w:hAnsi="Palatino Linotype"/>
-          <w:sz w:val="20"/>
-          <w:szCs w:val="20"/>
-        </w:rPr>
-        <w:t xml:space="preserve">j bun</w:t>
+      <w:r>
+        <w:rPr>
+          <w:rFonts w:ascii="Palatino Linotype" w:hAnsi="Palatino Linotype"/>
+          <w:sz w:val="20"/>
+          <w:szCs w:val="20"/>
+        </w:rPr>
+        <w:tab/>
+      </w:r>
+      <w:r>
+        <w:rPr>
+          <w:rFonts w:ascii="Palatino Linotype" w:hAnsi="Palatino Linotype"/>
+          <w:sz w:val="20"/>
+          <w:szCs w:val="20"/>
+        </w:rPr>
+        <w:tab/>
+      </w:r>
+      <w:r>
+        <w:rPr>
+          <w:rFonts w:ascii="Palatino Linotype" w:hAnsi="Palatino Linotype"/>
+          <w:sz w:val="20"/>
+          <w:szCs w:val="20"/>
+        </w:rPr>
+        <w:t xml:space="preserve"/>
       </w:r>
       <w:r>
         <w:rPr>

</xml_diff>

<commit_message>
Updated commit to merge.
</commit_message>
<xml_diff>
--- a/resources/Saved/_Traffic Judgment Entry.docx
+++ b/resources/Saved/_Traffic Judgment Entry.docx
@@ -546,6 +546,24 @@
           <w:sz w:val="20"/>
           <w:szCs w:val="20"/>
         </w:rPr>
+        <w:t xml:space="preserve">The prosecutor’s motion to amend is Granted and the charge of Speeding - School Zone is amended to Wilful/Wanton Operation.</w:t>
+      </w:r>
+      <w:r>
+        <w:rPr>
+          <w:rFonts w:ascii="Palatino Linotype" w:hAnsi="Palatino Linotype"/>
+          <w:bCs/>
+          <w:sz w:val="20"/>
+          <w:szCs w:val="20"/>
+        </w:rPr>
+        <w:t xml:space="preserve"> </w:t>
+      </w:r>
+      <w:r>
+        <w:rPr>
+          <w:rFonts w:ascii="Palatino Linotype" w:hAnsi="Palatino Linotype"/>
+          <w:bCs/>
+          <w:sz w:val="20"/>
+          <w:szCs w:val="20"/>
+        </w:rPr>
         <w:t xml:space="preserve"/>
       </w:r>
     </w:p>
@@ -682,8 +700,7 @@
         <w:tblLook w:val="04A0" w:firstRow="1" w:lastRow="0" w:firstColumn="1" w:lastColumn="0" w:noHBand="0" w:noVBand="1"/>
       </w:tblPr>
       <w:tblGrid>
-        <w:gridCol w:w="4092"/>
-        <w:gridCol w:w="4092"/>
+        <w:gridCol w:w="8185"/>
       </w:tblGrid>
       <w:tr>
         <w:trPr>
@@ -724,44 +741,6 @@
                 <w:szCs w:val="20"/>
               </w:rPr>
               <w:t>Offense</w:t>
-            </w:r>
-          </w:p>
-        </w:tc>
-        <w:tc>
-          <w:tcPr>
-            <w:tcW w:w="3289" w:type="dxa"/>
-          </w:tcPr>
-          <w:p>
-            <w:pPr>
-              <w:tabs>
-                <w:tab w:val="left" w:pos="-1080"/>
-                <w:tab w:val="left" w:pos="-720"/>
-                <w:tab w:val="left" w:pos="0"/>
-                <w:tab w:val="left" w:pos="720"/>
-                <w:tab w:val="left" w:pos="1440"/>
-                <w:tab w:val="left" w:pos="2160"/>
-                <w:tab w:val="left" w:pos="2880"/>
-                <w:tab w:val="left" w:pos="3600"/>
-                <w:tab w:val="left" w:pos="4320"/>
-                <w:tab w:val="left" w:pos="4680"/>
-              </w:tabs>
-              <w:rPr>
-                <w:rFonts w:ascii="Palatino Linotype" w:hAnsi="Palatino Linotype"/>
-                <w:b/>
-                <w:bCs/>
-                <w:sz w:val="20"/>
-                <w:szCs w:val="20"/>
-              </w:rPr>
-            </w:pPr>
-            <w:r>
-              <w:rPr>
-                <w:rFonts w:ascii="Palatino Linotype" w:hAnsi="Palatino Linotype"/>
-                <w:b/>
-                <w:bCs/>
-                <w:sz w:val="20"/>
-                <w:szCs w:val="20"/>
-              </w:rPr>
-              <w:t xml:space="preserve">Speeding - School Zone</w:t>
             </w:r>
           </w:p>
         </w:tc>
@@ -808,44 +787,6 @@
             </w:r>
           </w:p>
         </w:tc>
-        <w:tc>
-          <w:tcPr>
-            <w:tcW w:w="3289" w:type="dxa"/>
-          </w:tcPr>
-          <w:p>
-            <w:pPr>
-              <w:tabs>
-                <w:tab w:val="left" w:pos="-1080"/>
-                <w:tab w:val="left" w:pos="-720"/>
-                <w:tab w:val="left" w:pos="0"/>
-                <w:tab w:val="left" w:pos="720"/>
-                <w:tab w:val="left" w:pos="1440"/>
-                <w:tab w:val="left" w:pos="2160"/>
-                <w:tab w:val="left" w:pos="2880"/>
-                <w:tab w:val="left" w:pos="3600"/>
-                <w:tab w:val="left" w:pos="4320"/>
-                <w:tab w:val="left" w:pos="4680"/>
-              </w:tabs>
-              <w:rPr>
-                <w:rFonts w:ascii="Palatino Linotype" w:hAnsi="Palatino Linotype"/>
-                <w:b/>
-                <w:bCs/>
-                <w:sz w:val="20"/>
-                <w:szCs w:val="20"/>
-              </w:rPr>
-            </w:pPr>
-            <w:r>
-              <w:rPr>
-                <w:rFonts w:ascii="Palatino Linotype" w:hAnsi="Palatino Linotype"/>
-                <w:b/>
-                <w:bCs/>
-                <w:sz w:val="20"/>
-                <w:szCs w:val="20"/>
-              </w:rPr>
-              <w:t xml:space="preserve">MM</w:t>
-            </w:r>
-          </w:p>
-        </w:tc>
       </w:tr>
       <w:tr>
         <w:trPr>
@@ -886,44 +827,6 @@
                 <w:szCs w:val="20"/>
               </w:rPr>
               <w:t>Plea</w:t>
-            </w:r>
-          </w:p>
-        </w:tc>
-        <w:tc>
-          <w:tcPr>
-            <w:tcW w:w="3289" w:type="dxa"/>
-          </w:tcPr>
-          <w:p>
-            <w:pPr>
-              <w:tabs>
-                <w:tab w:val="left" w:pos="-1080"/>
-                <w:tab w:val="left" w:pos="-720"/>
-                <w:tab w:val="left" w:pos="0"/>
-                <w:tab w:val="left" w:pos="720"/>
-                <w:tab w:val="left" w:pos="1440"/>
-                <w:tab w:val="left" w:pos="2160"/>
-                <w:tab w:val="left" w:pos="2880"/>
-                <w:tab w:val="left" w:pos="3600"/>
-                <w:tab w:val="left" w:pos="4320"/>
-                <w:tab w:val="left" w:pos="4680"/>
-              </w:tabs>
-              <w:rPr>
-                <w:rFonts w:ascii="Palatino Linotype" w:hAnsi="Palatino Linotype"/>
-                <w:b/>
-                <w:bCs/>
-                <w:sz w:val="20"/>
-                <w:szCs w:val="20"/>
-              </w:rPr>
-            </w:pPr>
-            <w:r>
-              <w:rPr>
-                <w:rFonts w:ascii="Palatino Linotype" w:hAnsi="Palatino Linotype"/>
-                <w:b/>
-                <w:bCs/>
-                <w:sz w:val="20"/>
-                <w:szCs w:val="20"/>
-              </w:rPr>
-              <w:t xml:space="preserve"/>
             </w:r>
           </w:p>
         </w:tc>
@@ -970,44 +873,6 @@
             </w:r>
           </w:p>
         </w:tc>
-        <w:tc>
-          <w:tcPr>
-            <w:tcW w:w="3289" w:type="dxa"/>
-          </w:tcPr>
-          <w:p>
-            <w:pPr>
-              <w:tabs>
-                <w:tab w:val="left" w:pos="-1080"/>
-                <w:tab w:val="left" w:pos="-720"/>
-                <w:tab w:val="left" w:pos="0"/>
-                <w:tab w:val="left" w:pos="720"/>
-                <w:tab w:val="left" w:pos="1440"/>
-                <w:tab w:val="left" w:pos="2160"/>
-                <w:tab w:val="left" w:pos="2880"/>
-                <w:tab w:val="left" w:pos="3600"/>
-                <w:tab w:val="left" w:pos="4320"/>
-                <w:tab w:val="left" w:pos="4680"/>
-              </w:tabs>
-              <w:rPr>
-                <w:rFonts w:ascii="Palatino Linotype" w:hAnsi="Palatino Linotype"/>
-                <w:b/>
-                <w:bCs/>
-                <w:sz w:val="20"/>
-                <w:szCs w:val="20"/>
-              </w:rPr>
-            </w:pPr>
-            <w:r>
-              <w:rPr>
-                <w:rFonts w:ascii="Palatino Linotype" w:hAnsi="Palatino Linotype"/>
-                <w:b/>
-                <w:bCs/>
-                <w:sz w:val="20"/>
-                <w:szCs w:val="20"/>
-              </w:rPr>
-              <w:t xml:space="preserve"/>
-            </w:r>
-          </w:p>
-        </w:tc>
       </w:tr>
       <w:tr>
         <w:trPr>
@@ -1048,44 +913,6 @@
                 <w:szCs w:val="20"/>
               </w:rPr>
               <w:t>Fine Amount</w:t>
-            </w:r>
-          </w:p>
-        </w:tc>
-        <w:tc>
-          <w:tcPr>
-            <w:tcW w:w="3289" w:type="dxa"/>
-          </w:tcPr>
-          <w:p>
-            <w:pPr>
-              <w:tabs>
-                <w:tab w:val="left" w:pos="-1080"/>
-                <w:tab w:val="left" w:pos="-720"/>
-                <w:tab w:val="left" w:pos="0"/>
-                <w:tab w:val="left" w:pos="720"/>
-                <w:tab w:val="left" w:pos="1440"/>
-                <w:tab w:val="left" w:pos="2160"/>
-                <w:tab w:val="left" w:pos="2880"/>
-                <w:tab w:val="left" w:pos="3600"/>
-                <w:tab w:val="left" w:pos="4320"/>
-                <w:tab w:val="left" w:pos="4680"/>
-              </w:tabs>
-              <w:rPr>
-                <w:rFonts w:ascii="Palatino Linotype" w:hAnsi="Palatino Linotype"/>
-                <w:b/>
-                <w:bCs/>
-                <w:sz w:val="20"/>
-                <w:szCs w:val="20"/>
-              </w:rPr>
-            </w:pPr>
-            <w:r>
-              <w:rPr>
-                <w:rFonts w:ascii="Palatino Linotype" w:hAnsi="Palatino Linotype"/>
-                <w:b/>
-                <w:bCs/>
-                <w:sz w:val="20"/>
-                <w:szCs w:val="20"/>
-              </w:rPr>
-              <w:t xml:space="preserve"/>
             </w:r>
           </w:p>
         </w:tc>
@@ -1132,44 +959,6 @@
             </w:r>
           </w:p>
         </w:tc>
-        <w:tc>
-          <w:tcPr>
-            <w:tcW w:w="3289" w:type="dxa"/>
-          </w:tcPr>
-          <w:p>
-            <w:pPr>
-              <w:tabs>
-                <w:tab w:val="left" w:pos="-1080"/>
-                <w:tab w:val="left" w:pos="-720"/>
-                <w:tab w:val="left" w:pos="0"/>
-                <w:tab w:val="left" w:pos="720"/>
-                <w:tab w:val="left" w:pos="1440"/>
-                <w:tab w:val="left" w:pos="2160"/>
-                <w:tab w:val="left" w:pos="2880"/>
-                <w:tab w:val="left" w:pos="3600"/>
-                <w:tab w:val="left" w:pos="4320"/>
-                <w:tab w:val="left" w:pos="4680"/>
-              </w:tabs>
-              <w:rPr>
-                <w:rFonts w:ascii="Palatino Linotype" w:hAnsi="Palatino Linotype"/>
-                <w:b/>
-                <w:bCs/>
-                <w:sz w:val="20"/>
-                <w:szCs w:val="20"/>
-              </w:rPr>
-            </w:pPr>
-            <w:r>
-              <w:rPr>
-                <w:rFonts w:ascii="Palatino Linotype" w:hAnsi="Palatino Linotype"/>
-                <w:b/>
-                <w:bCs/>
-                <w:sz w:val="20"/>
-                <w:szCs w:val="20"/>
-              </w:rPr>
-              <w:t xml:space="preserve"/>
-            </w:r>
-          </w:p>
-        </w:tc>
       </w:tr>
       <w:tr>
         <w:trPr>
@@ -1213,44 +1002,6 @@
             </w:r>
           </w:p>
         </w:tc>
-        <w:tc>
-          <w:tcPr>
-            <w:tcW w:w="3289" w:type="dxa"/>
-          </w:tcPr>
-          <w:p>
-            <w:pPr>
-              <w:tabs>
-                <w:tab w:val="left" w:pos="-1080"/>
-                <w:tab w:val="left" w:pos="-720"/>
-                <w:tab w:val="left" w:pos="0"/>
-                <w:tab w:val="left" w:pos="720"/>
-                <w:tab w:val="left" w:pos="1440"/>
-                <w:tab w:val="left" w:pos="2160"/>
-                <w:tab w:val="left" w:pos="2880"/>
-                <w:tab w:val="left" w:pos="3600"/>
-                <w:tab w:val="left" w:pos="4320"/>
-                <w:tab w:val="left" w:pos="4680"/>
-              </w:tabs>
-              <w:rPr>
-                <w:rFonts w:ascii="Palatino Linotype" w:hAnsi="Palatino Linotype"/>
-                <w:b/>
-                <w:bCs/>
-                <w:sz w:val="20"/>
-                <w:szCs w:val="20"/>
-              </w:rPr>
-            </w:pPr>
-            <w:r>
-              <w:rPr>
-                <w:rFonts w:ascii="Palatino Linotype" w:hAnsi="Palatino Linotype"/>
-                <w:b/>
-                <w:bCs/>
-                <w:sz w:val="20"/>
-                <w:szCs w:val="20"/>
-              </w:rPr>
-              <w:t xml:space="preserve">No</w:t>
-            </w:r>
-          </w:p>
-        </w:tc>
       </w:tr>
     </w:tbl>
     <w:p>
@@ -1559,82 +1310,28 @@
           <w:sz w:val="20"/>
           <w:szCs w:val="20"/>
         </w:rPr>
-        <w:t xml:space="preserve"> </w:t>
-      </w:r>
-      <w:r>
-        <w:rPr>
-          <w:sz w:val="22"/>
-          <w:szCs w:val="22"/>
-        </w:rPr>
-        <w:t xml:space="preserve">The Defendant showed proof of financial responsibility at the time of the offense.</w:t>
-      </w:r>
-      <w:r>
-        <w:rPr>
-          <w:rFonts w:ascii="Palatino Linotype" w:hAnsi="Palatino Linotype"/>
-          <w:bCs/>
-          <w:sz w:val="20"/>
-          <w:szCs w:val="20"/>
-        </w:rPr>
         <w:t xml:space="preserve"/>
       </w:r>
       <w:r>
         <w:rPr>
-          <w:rFonts w:ascii="Palatino Linotype" w:hAnsi="Palatino Linotype"/>
-          <w:bCs/>
-          <w:sz w:val="20"/>
-          <w:szCs w:val="20"/>
+          <w:sz w:val="22"/>
+          <w:szCs w:val="22"/>
+        </w:rPr>
+        <w:t xml:space="preserve">The Defendant did not show proof of financial responsibility at the time of the offense or during the proceeding, but may show proof to Clerk of Court at any time prior to the submission of this matter to the </w:t>
+      </w:r>
+      <w:r>
+        <w:rPr>
+          <w:sz w:val="22"/>
+          <w:szCs w:val="22"/>
+        </w:rPr>
+        <w:t xml:space="preserve">Ohio Bureau of Motor Vehicles.</w:t>
+      </w:r>
+      <w:r>
+        <w:rPr>
+          <w:sz w:val="22"/>
+          <w:szCs w:val="22"/>
         </w:rPr>
         <w:t xml:space="preserve"/>
-      </w:r>
-    </w:p>
-    <w:p>
-      <w:pPr>
-        <w:spacing w:line="276" w:lineRule="auto"/>
-        <w:rPr>
-          <w:sz w:val="22"/>
-          <w:szCs w:val="22"/>
-        </w:rPr>
-      </w:pPr>
-    </w:p>
-    <w:p>
-      <w:pPr>
-        <w:spacing w:line="276" w:lineRule="auto"/>
-        <w:rPr>
-          <w:sz w:val="22"/>
-          <w:szCs w:val="22"/>
-        </w:rPr>
-      </w:pPr>
-      <w:r>
-        <w:rPr>
-          <w:sz w:val="22"/>
-          <w:szCs w:val="22"/>
-        </w:rPr>
-        <w:t xml:space="preserve">True</w:t>
-      </w:r>
-    </w:p>
-    <w:p>
-      <w:pPr>
-        <w:spacing w:line="276" w:lineRule="auto"/>
-        <w:rPr>
-          <w:sz w:val="22"/>
-          <w:szCs w:val="22"/>
-        </w:rPr>
-      </w:pPr>
-      <w:r>
-        <w:rPr>
-          <w:sz w:val="22"/>
-          <w:szCs w:val="22"/>
-        </w:rPr>
-        <w:t xml:space="preserve">False - ct</w:t>
-      </w:r>
-      <w:bookmarkStart w:id="0" w:name="_GoBack"/>
-      <w:bookmarkEnd w:id="0"/>
-      <w:r>
-        <w:rPr>
-          <w:sz w:val="22"/>
-          <w:szCs w:val="22"/>
-        </w:rPr>
-        <w:t xml:space="preserve"> </w:t>
       </w:r>
     </w:p>
     <w:p>
@@ -1657,6 +1354,8 @@
           <w:szCs w:val="20"/>
         </w:rPr>
       </w:pPr>
+      <w:bookmarkStart w:id="0" w:name="_GoBack"/>
+      <w:bookmarkEnd w:id="0"/>
     </w:p>
     <w:p>
       <w:pPr>

</xml_diff>

<commit_message>
CMSLoader class is working.
</commit_message>
<xml_diff>
--- a/resources/Saved/_Traffic Judgment Entry.docx
+++ b/resources/Saved/_Traffic Judgment Entry.docx
@@ -550,7 +550,7 @@
           <w:sz w:val="20"/>
           <w:szCs w:val="20"/>
         </w:rPr>
-        <w:t xml:space="preserve"> for arraignment on December 12, 2021. </w:t>
+        <w:t xml:space="preserve"> for arraignment on December 14, 2021. </w:t>
       </w:r>
       <w:r>
         <w:rPr>
@@ -745,7 +745,7 @@
                 <w:sz w:val="20"/>
                 <w:szCs w:val="20"/>
               </w:rPr>
-              <w:t xml:space="preserve">POSSESSION DRUG PARAPHERNALIA</w:t>
+              <w:t xml:space="preserve">Seatbelt - Driver</w:t>
             </w:r>
           </w:p>
         </w:tc>
@@ -826,7 +826,7 @@
                 <w:sz w:val="20"/>
                 <w:szCs w:val="20"/>
               </w:rPr>
-              <w:t xml:space="preserve">2925.14(C)</w:t>
+              <w:t xml:space="preserve">4513.263(B)(1)</w:t>
             </w:r>
           </w:p>
         </w:tc>
@@ -907,7 +907,7 @@
                 <w:sz w:val="20"/>
                 <w:szCs w:val="20"/>
               </w:rPr>
-              <w:t xml:space="preserve">M4</w:t>
+              <w:t xml:space="preserve">Unclassified Misdemeanor</w:t>
             </w:r>
           </w:p>
         </w:tc>
@@ -1162,7 +1162,7 @@
                 <w:sz w:val="20"/>
                 <w:szCs w:val="20"/>
               </w:rPr>
-              <w:t xml:space="preserve">0</w:t>
+              <w:t xml:space="preserve">30</w:t>
             </w:r>
           </w:p>
         </w:tc>
@@ -1411,7 +1411,7 @@
           <w:sz w:val="20"/>
           <w:szCs w:val="20"/>
         </w:rPr>
-        <w:t xml:space="preserve">December 12, 2021</w:t>
+        <w:t xml:space="preserve">December 14, 2021</w:t>
       </w:r>
       <w:r>
         <w:rPr>
@@ -1623,7 +1623,7 @@
           <w:sz w:val="20"/>
           <w:szCs w:val="20"/>
         </w:rPr>
-        <w:t xml:space="preserve">Marianne</w:t>
+        <w:t xml:space="preserve">Kyle</w:t>
       </w:r>
       <w:r>
         <w:rPr>
@@ -1639,7 +1639,7 @@
           <w:sz w:val="20"/>
           <w:szCs w:val="20"/>
         </w:rPr>
-        <w:t xml:space="preserve">Hemmeter</w:t>
+        <w:t xml:space="preserve">Rohrer</w:t>
       </w:r>
     </w:p>
     <w:p>

</xml_diff>

<commit_message>
Working on slated load list.
</commit_message>
<xml_diff>
--- a/resources/Saved/_Traffic Judgment Entry.docx
+++ b/resources/Saved/_Traffic Judgment Entry.docx
@@ -1036,6 +1036,112 @@
           </w:p>
         </w:tc>
       </w:tr>
+      <w:tr>
+        <w:trPr>
+          <w:jc w:val="center"/>
+        </w:trPr>
+        <w:tc>
+          <w:tcPr>
+            <w:tcW w:w="1801" w:type="dxa"/>
+          </w:tcPr>
+          <w:p>
+            <w:pPr>
+              <w:tabs>
+                <w:tab w:val="left" w:pos="-1080"/>
+                <w:tab w:val="left" w:pos="-720"/>
+                <w:tab w:val="left" w:pos="0"/>
+                <w:tab w:val="left" w:pos="720"/>
+                <w:tab w:val="left" w:pos="1440"/>
+                <w:tab w:val="left" w:pos="2160"/>
+                <w:tab w:val="left" w:pos="2880"/>
+                <w:tab w:val="left" w:pos="3600"/>
+                <w:tab w:val="left" w:pos="4320"/>
+                <w:tab w:val="left" w:pos="4680"/>
+              </w:tabs>
+              <w:rPr>
+                <w:rFonts w:ascii="Palatino Linotype" w:hAnsi="Palatino Linotype"/>
+                <w:b/>
+                <w:bCs/>
+                <w:sz w:val="20"/>
+                <w:szCs w:val="20"/>
+              </w:rPr>
+            </w:pPr>
+            <w:r>
+              <w:rPr>
+                <w:rFonts w:ascii="Palatino Linotype" w:hAnsi="Palatino Linotype"/>
+                <w:b/>
+                <w:bCs/>
+                <w:sz w:val="20"/>
+                <w:szCs w:val="20"/>
+              </w:rPr>
+              <w:t>Jail Days</w:t>
+            </w:r>
+          </w:p>
+        </w:tc>
+      </w:tr>
+      <w:tr>
+        <w:trPr>
+          <w:jc w:val="center"/>
+        </w:trPr>
+        <w:tc>
+          <w:tcPr>
+            <w:tcW w:w="1801" w:type="dxa"/>
+          </w:tcPr>
+          <w:p>
+            <w:pPr>
+              <w:tabs>
+                <w:tab w:val="left" w:pos="-1080"/>
+                <w:tab w:val="left" w:pos="-720"/>
+                <w:tab w:val="left" w:pos="0"/>
+                <w:tab w:val="left" w:pos="720"/>
+                <w:tab w:val="left" w:pos="1440"/>
+                <w:tab w:val="left" w:pos="2160"/>
+                <w:tab w:val="left" w:pos="2880"/>
+                <w:tab w:val="left" w:pos="3600"/>
+                <w:tab w:val="left" w:pos="4320"/>
+                <w:tab w:val="left" w:pos="4680"/>
+              </w:tabs>
+              <w:rPr>
+                <w:rFonts w:ascii="Palatino Linotype" w:hAnsi="Palatino Linotype"/>
+                <w:b/>
+                <w:bCs/>
+                <w:sz w:val="20"/>
+                <w:szCs w:val="20"/>
+              </w:rPr>
+            </w:pPr>
+            <w:r>
+              <w:rPr>
+                <w:rFonts w:ascii="Palatino Linotype" w:hAnsi="Palatino Linotype"/>
+                <w:b/>
+                <w:bCs/>
+                <w:sz w:val="20"/>
+                <w:szCs w:val="20"/>
+              </w:rPr>
+              <w:t>Jail Days</w:t>
+            </w:r>
+            <w:r>
+              <w:rPr>
+                <w:rFonts w:ascii="Palatino Linotype" w:hAnsi="Palatino Linotype"/>
+                <w:b/>
+                <w:bCs/>
+                <w:sz w:val="20"/>
+                <w:szCs w:val="20"/>
+              </w:rPr>
+              <w:t xml:space="preserve"> </w:t>
+            </w:r>
+            <w:r>
+              <w:rPr>
+                <w:rFonts w:ascii="Palatino Linotype" w:hAnsi="Palatino Linotype"/>
+                <w:b/>
+                <w:bCs/>
+                <w:sz w:val="20"/>
+                <w:szCs w:val="20"/>
+              </w:rPr>
+              <w:t>Suspended</w:t>
+            </w:r>
+          </w:p>
+        </w:tc>
+      </w:tr>
     </w:tbl>
     <w:p>
       <w:pPr>
@@ -1049,8 +1155,6 @@
           <w:szCs w:val="20"/>
         </w:rPr>
       </w:pPr>
-      <w:bookmarkStart w:id="0" w:name="_GoBack"/>
-      <w:bookmarkEnd w:id="0"/>
     </w:p>
     <w:p>
       <w:pPr>
@@ -1501,7 +1605,7 @@
           <w:sz w:val="19"/>
           <w:szCs w:val="19"/>
         </w:rPr>
-        <w:t xml:space="preserve">A </w:t>
+        <w:t xml:space="preserve">A party shall not assign as error on appeal the court’s adoption of this decision unless the party timely </w:t>
       </w:r>
       <w:r>
         <w:rPr>
@@ -1512,19 +1616,7 @@
           <w:sz w:val="19"/>
           <w:szCs w:val="19"/>
         </w:rPr>
-        <w:lastRenderedPageBreak/>
-        <w:t xml:space="preserve">party shall not assign as error on appeal the court’s adoption of this decision unless the party timely </w:t>
-      </w:r>
-      <w:r>
-        <w:rPr>
-          <w:rFonts w:ascii="Palatino Linotype" w:hAnsi="Palatino Linotype"/>
-          <w:b/>
-          <w:bCs/>
-          <w:i/>
-          <w:sz w:val="19"/>
-          <w:szCs w:val="19"/>
-        </w:rPr>
-        <w:t>files objections.</w:t>
+        <w:t xml:space="preserve">files objections.</w:t>
       </w:r>
     </w:p>
     <w:p>
@@ -1641,6 +1733,24 @@
     </w:sectPr>
   </w:body>
 </w:document>
+</file>
+
+<file path=word/commentsExtended.xml><?xml version="1.0" encoding="utf-8"?>
+<w15:commentsEx xmlns:wpc="http://schemas.microsoft.com/office/word/2010/wordprocessingCanvas" xmlns:cx="http://schemas.microsoft.com/office/drawing/2014/chartex" xmlns:cx1="http://schemas.microsoft.com/office/drawing/2015/9/8/chartex" xmlns:cx2="http://schemas.microsoft.com/office/drawing/2015/10/21/chartex" xmlns:cx3="http://schemas.microsoft.com/office/drawing/2016/5/9/chartex" xmlns:cx4="http://schemas.microsoft.com/office/drawing/2016/5/10/chartex" xmlns:cx5="http://schemas.microsoft.com/office/drawing/2016/5/11/chartex" xmlns:cx6="http://schemas.microsoft.com/office/drawing/2016/5/12/chartex" xmlns:cx7="http://schemas.microsoft.com/office/drawing/2016/5/13/chartex" xmlns:cx8="http://schemas.microsoft.com/office/drawing/2016/5/14/chartex" xmlns:mc="http://schemas.openxmlformats.org/markup-compatibility/2006" xmlns:aink="http://schemas.microsoft.com/office/drawing/2016/ink" xmlns:am3d="http://schemas.microsoft.com/office/drawing/2017/model3d" xmlns:o="urn:schemas-microsoft-com:office:office" xmlns:r="http://schemas.openxmlformats.org/officeDocument/2006/relationships" xmlns:m="http://schemas.openxmlformats.org/officeDocument/2006/math" xmlns:v="urn:schemas-microsoft-com:vml" xmlns:wp14="http://schemas.microsoft.com/office/word/2010/wordprocessingDrawing" xmlns:wp="http://schemas.openxmlformats.org/drawingml/2006/wordprocessingDrawing" xmlns:w10="urn:schemas-microsoft-com:office:word" xmlns:w="http://schemas.openxmlformats.org/wordprocessingml/2006/main" xmlns:w14="http://schemas.microsoft.com/office/word/2010/wordml" xmlns:w15="http://schemas.microsoft.com/office/word/2012/wordml" xmlns:w16cex="http://schemas.microsoft.com/office/word/2018/wordml/cex" xmlns:w16cid="http://schemas.microsoft.com/office/word/2016/wordml/cid" xmlns:w16="http://schemas.microsoft.com/office/word/2018/wordml" xmlns:w16se="http://schemas.microsoft.com/office/word/2015/wordml/symex" xmlns:wpg="http://schemas.microsoft.com/office/word/2010/wordprocessingGroup" xmlns:wpi="http://schemas.microsoft.com/office/word/2010/wordprocessingInk" xmlns:wne="http://schemas.microsoft.com/office/word/2006/wordml" xmlns:wps="http://schemas.microsoft.com/office/word/2010/wordprocessingShape" mc:Ignorable="w14 w15 w16se w16cid w16 w16cex wp14">
+  <w15:commentEx w15:paraId="4CD3D7F6" w15:done="0"/>
+  <w15:commentEx w15:paraId="7E2F0EFE" w15:done="0"/>
+  <w15:commentEx w15:paraId="6E5F1B3C" w15:done="0"/>
+  <w15:commentEx w15:paraId="51A4BB77" w15:done="0"/>
+</w15:commentsEx>
+</file>
+
+<file path=word/commentsIds.xml><?xml version="1.0" encoding="utf-8"?>
+<w16cid:commentsIds xmlns:wpc="http://schemas.microsoft.com/office/word/2010/wordprocessingCanvas" xmlns:cx="http://schemas.microsoft.com/office/drawing/2014/chartex" xmlns:cx1="http://schemas.microsoft.com/office/drawing/2015/9/8/chartex" xmlns:cx2="http://schemas.microsoft.com/office/drawing/2015/10/21/chartex" xmlns:cx3="http://schemas.microsoft.com/office/drawing/2016/5/9/chartex" xmlns:cx4="http://schemas.microsoft.com/office/drawing/2016/5/10/chartex" xmlns:cx5="http://schemas.microsoft.com/office/drawing/2016/5/11/chartex" xmlns:cx6="http://schemas.microsoft.com/office/drawing/2016/5/12/chartex" xmlns:cx7="http://schemas.microsoft.com/office/drawing/2016/5/13/chartex" xmlns:cx8="http://schemas.microsoft.com/office/drawing/2016/5/14/chartex" xmlns:mc="http://schemas.openxmlformats.org/markup-compatibility/2006" xmlns:aink="http://schemas.microsoft.com/office/drawing/2016/ink" xmlns:am3d="http://schemas.microsoft.com/office/drawing/2017/model3d" xmlns:o="urn:schemas-microsoft-com:office:office" xmlns:r="http://schemas.openxmlformats.org/officeDocument/2006/relationships" xmlns:m="http://schemas.openxmlformats.org/officeDocument/2006/math" xmlns:v="urn:schemas-microsoft-com:vml" xmlns:wp14="http://schemas.microsoft.com/office/word/2010/wordprocessingDrawing" xmlns:wp="http://schemas.openxmlformats.org/drawingml/2006/wordprocessingDrawing" xmlns:w10="urn:schemas-microsoft-com:office:word" xmlns:w="http://schemas.openxmlformats.org/wordprocessingml/2006/main" xmlns:w14="http://schemas.microsoft.com/office/word/2010/wordml" xmlns:w15="http://schemas.microsoft.com/office/word/2012/wordml" xmlns:w16cex="http://schemas.microsoft.com/office/word/2018/wordml/cex" xmlns:w16cid="http://schemas.microsoft.com/office/word/2016/wordml/cid" xmlns:w16="http://schemas.microsoft.com/office/word/2018/wordml" xmlns:w16se="http://schemas.microsoft.com/office/word/2015/wordml/symex" xmlns:wpg="http://schemas.microsoft.com/office/word/2010/wordprocessingGroup" xmlns:wpi="http://schemas.microsoft.com/office/word/2010/wordprocessingInk" xmlns:wne="http://schemas.microsoft.com/office/word/2006/wordml" xmlns:wps="http://schemas.microsoft.com/office/word/2010/wordprocessingShape" mc:Ignorable="w14 w15 w16se w16cid w16 w16cex wp14">
+  <w16cid:commentId w16cid:paraId="4CD3D7F6" w16cid:durableId="257FDCE8"/>
+  <w16cid:commentId w16cid:paraId="7E2F0EFE" w16cid:durableId="257FDCE9"/>
+  <w16cid:commentId w16cid:paraId="6E5F1B3C" w16cid:durableId="257FDCEA"/>
+  <w16cid:commentId w16cid:paraId="51A4BB77" w16cid:durableId="257FDCEB"/>
+</w16cid:commentsIds>
 </file>
 
 <file path=word/endnotes.xml><?xml version="1.0" encoding="utf-8"?>
@@ -1884,10 +1994,137 @@
       </w:rPr>
     </w:lvl>
   </w:abstractNum>
+  <w:abstractNum w:abstractNumId="1">
+    <w:nsid w:val="2E17566E"/>
+    <w:multiLevelType w:val="hybridMultilevel"/>
+    <w:tmpl w:val="00866CE6"/>
+    <w:lvl w:ilvl="0" w:tplc="04090001">
+      <w:start w:val="1"/>
+      <w:numFmt w:val="bullet"/>
+      <w:lvlText w:val=""/>
+      <w:lvlJc w:val="left"/>
+      <w:pPr>
+        <w:ind w:left="779" w:hanging="360"/>
+      </w:pPr>
+      <w:rPr>
+        <w:rFonts w:ascii="Symbol" w:hAnsi="Symbol" w:hint="default"/>
+      </w:rPr>
+    </w:lvl>
+    <w:lvl w:ilvl="1" w:tplc="04090003">
+      <w:start w:val="1"/>
+      <w:numFmt w:val="bullet"/>
+      <w:lvlText w:val="o"/>
+      <w:lvlJc w:val="left"/>
+      <w:pPr>
+        <w:ind w:left="1499" w:hanging="360"/>
+      </w:pPr>
+      <w:rPr>
+        <w:rFonts w:ascii="Courier New" w:hAnsi="Courier New" w:cs="Courier New" w:hint="default"/>
+      </w:rPr>
+    </w:lvl>
+    <w:lvl w:ilvl="2" w:tplc="04090005" w:tentative="1">
+      <w:start w:val="1"/>
+      <w:numFmt w:val="bullet"/>
+      <w:lvlText w:val=""/>
+      <w:lvlJc w:val="left"/>
+      <w:pPr>
+        <w:ind w:left="2219" w:hanging="360"/>
+      </w:pPr>
+      <w:rPr>
+        <w:rFonts w:ascii="Wingdings" w:hAnsi="Wingdings" w:hint="default"/>
+      </w:rPr>
+    </w:lvl>
+    <w:lvl w:ilvl="3" w:tplc="04090001" w:tentative="1">
+      <w:start w:val="1"/>
+      <w:numFmt w:val="bullet"/>
+      <w:lvlText w:val=""/>
+      <w:lvlJc w:val="left"/>
+      <w:pPr>
+        <w:ind w:left="2939" w:hanging="360"/>
+      </w:pPr>
+      <w:rPr>
+        <w:rFonts w:ascii="Symbol" w:hAnsi="Symbol" w:hint="default"/>
+      </w:rPr>
+    </w:lvl>
+    <w:lvl w:ilvl="4" w:tplc="04090003" w:tentative="1">
+      <w:start w:val="1"/>
+      <w:numFmt w:val="bullet"/>
+      <w:lvlText w:val="o"/>
+      <w:lvlJc w:val="left"/>
+      <w:pPr>
+        <w:ind w:left="3659" w:hanging="360"/>
+      </w:pPr>
+      <w:rPr>
+        <w:rFonts w:ascii="Courier New" w:hAnsi="Courier New" w:cs="Courier New" w:hint="default"/>
+      </w:rPr>
+    </w:lvl>
+    <w:lvl w:ilvl="5" w:tplc="04090005" w:tentative="1">
+      <w:start w:val="1"/>
+      <w:numFmt w:val="bullet"/>
+      <w:lvlText w:val=""/>
+      <w:lvlJc w:val="left"/>
+      <w:pPr>
+        <w:ind w:left="4379" w:hanging="360"/>
+      </w:pPr>
+      <w:rPr>
+        <w:rFonts w:ascii="Wingdings" w:hAnsi="Wingdings" w:hint="default"/>
+      </w:rPr>
+    </w:lvl>
+    <w:lvl w:ilvl="6" w:tplc="04090001" w:tentative="1">
+      <w:start w:val="1"/>
+      <w:numFmt w:val="bullet"/>
+      <w:lvlText w:val=""/>
+      <w:lvlJc w:val="left"/>
+      <w:pPr>
+        <w:ind w:left="5099" w:hanging="360"/>
+      </w:pPr>
+      <w:rPr>
+        <w:rFonts w:ascii="Symbol" w:hAnsi="Symbol" w:hint="default"/>
+      </w:rPr>
+    </w:lvl>
+    <w:lvl w:ilvl="7" w:tplc="04090003" w:tentative="1">
+      <w:start w:val="1"/>
+      <w:numFmt w:val="bullet"/>
+      <w:lvlText w:val="o"/>
+      <w:lvlJc w:val="left"/>
+      <w:pPr>
+        <w:ind w:left="5819" w:hanging="360"/>
+      </w:pPr>
+      <w:rPr>
+        <w:rFonts w:ascii="Courier New" w:hAnsi="Courier New" w:cs="Courier New" w:hint="default"/>
+      </w:rPr>
+    </w:lvl>
+    <w:lvl w:ilvl="8" w:tplc="04090005" w:tentative="1">
+      <w:start w:val="1"/>
+      <w:numFmt w:val="bullet"/>
+      <w:lvlText w:val=""/>
+      <w:lvlJc w:val="left"/>
+      <w:pPr>
+        <w:ind w:left="6539" w:hanging="360"/>
+      </w:pPr>
+      <w:rPr>
+        <w:rFonts w:ascii="Wingdings" w:hAnsi="Wingdings" w:hint="default"/>
+      </w:rPr>
+    </w:lvl>
+  </w:abstractNum>
   <w:num w:numId="1">
     <w:abstractNumId w:val="0"/>
   </w:num>
+  <w:num w:numId="2">
+    <w:abstractNumId w:val="1"/>
+  </w:num>
 </w:numbering>
+</file>
+
+<file path=word/people.xml><?xml version="1.0" encoding="utf-8"?>
+<w15:people xmlns:wpc="http://schemas.microsoft.com/office/word/2010/wordprocessingCanvas" xmlns:cx="http://schemas.microsoft.com/office/drawing/2014/chartex" xmlns:cx1="http://schemas.microsoft.com/office/drawing/2015/9/8/chartex" xmlns:cx2="http://schemas.microsoft.com/office/drawing/2015/10/21/chartex" xmlns:cx3="http://schemas.microsoft.com/office/drawing/2016/5/9/chartex" xmlns:cx4="http://schemas.microsoft.com/office/drawing/2016/5/10/chartex" xmlns:cx5="http://schemas.microsoft.com/office/drawing/2016/5/11/chartex" xmlns:cx6="http://schemas.microsoft.com/office/drawing/2016/5/12/chartex" xmlns:cx7="http://schemas.microsoft.com/office/drawing/2016/5/13/chartex" xmlns:cx8="http://schemas.microsoft.com/office/drawing/2016/5/14/chartex" xmlns:mc="http://schemas.openxmlformats.org/markup-compatibility/2006" xmlns:aink="http://schemas.microsoft.com/office/drawing/2016/ink" xmlns:am3d="http://schemas.microsoft.com/office/drawing/2017/model3d" xmlns:o="urn:schemas-microsoft-com:office:office" xmlns:r="http://schemas.openxmlformats.org/officeDocument/2006/relationships" xmlns:m="http://schemas.openxmlformats.org/officeDocument/2006/math" xmlns:v="urn:schemas-microsoft-com:vml" xmlns:wp14="http://schemas.microsoft.com/office/word/2010/wordprocessingDrawing" xmlns:wp="http://schemas.openxmlformats.org/drawingml/2006/wordprocessingDrawing" xmlns:w10="urn:schemas-microsoft-com:office:word" xmlns:w="http://schemas.openxmlformats.org/wordprocessingml/2006/main" xmlns:w14="http://schemas.microsoft.com/office/word/2010/wordml" xmlns:w15="http://schemas.microsoft.com/office/word/2012/wordml" xmlns:w16cex="http://schemas.microsoft.com/office/word/2018/wordml/cex" xmlns:w16cid="http://schemas.microsoft.com/office/word/2016/wordml/cid" xmlns:w16="http://schemas.microsoft.com/office/word/2018/wordml" xmlns:w16se="http://schemas.microsoft.com/office/word/2015/wordml/symex" xmlns:wpg="http://schemas.microsoft.com/office/word/2010/wordprocessingGroup" xmlns:wpi="http://schemas.microsoft.com/office/word/2010/wordprocessingInk" xmlns:wne="http://schemas.microsoft.com/office/word/2006/wordml" xmlns:wps="http://schemas.microsoft.com/office/word/2010/wordprocessingShape" mc:Ignorable="w14 w15 w16se w16cid w16 w16cex wp14">
+  <w15:person w15:author="Amanda Bunner">
+    <w15:presenceInfo w15:providerId="AD" w15:userId="S::abunner@municipalcourt.org::eb91d435-d6fc-42bd-9750-3e984bc05426"/>
+  </w15:person>
+  <w15:person w15:author="Mandy Bunner">
+    <w15:presenceInfo w15:providerId="AD" w15:userId="S::mandy@mbmphotos.com::0e69a378-8fb7-4e0c-a5ba-f5d59ed64085"/>
+  </w15:person>
+</w15:people>
 </file>
 
 <file path=word/styles.xml><?xml version="1.0" encoding="utf-8"?>
@@ -1934,7 +2171,7 @@
     <w:lsdException w:name="Subtitle" w:semiHidden="0" w:uiPriority="11" w:unhideWhenUsed="0" w:qFormat="1"/>
     <w:lsdException w:name="Strong" w:semiHidden="0" w:uiPriority="22" w:unhideWhenUsed="0" w:qFormat="1"/>
     <w:lsdException w:name="Emphasis" w:semiHidden="0" w:uiPriority="20" w:unhideWhenUsed="0" w:qFormat="1"/>
-    <w:lsdException w:name="Table Grid" w:semiHidden="0" w:uiPriority="59" w:unhideWhenUsed="0"/>
+    <w:lsdException w:name="Table Grid" w:uiPriority="59"/>
     <w:lsdException w:name="Placeholder Text" w:unhideWhenUsed="0"/>
     <w:lsdException w:name="No Spacing" w:semiHidden="0" w:uiPriority="1" w:unhideWhenUsed="0" w:qFormat="1"/>
     <w:lsdException w:name="Light Shading" w:semiHidden="0" w:uiPriority="60" w:unhideWhenUsed="0"/>
@@ -2204,6 +2441,49 @@
       <w:contextualSpacing/>
     </w:pPr>
   </w:style>
+  <w:style w:type="character" w:styleId="CommentReference">
+    <w:name w:val="annotation reference"/>
+    <w:basedOn w:val="DefaultParagraphFont"/>
+    <w:uiPriority w:val="99"/>
+    <w:semiHidden/>
+    <w:unhideWhenUsed/>
+    <w:rsid w:val="00A53114"/>
+    <w:rPr>
+      <w:sz w:val="16"/>
+      <w:szCs w:val="16"/>
+    </w:rPr>
+  </w:style>
+  <w:style w:type="paragraph" w:styleId="CommentText">
+    <w:name w:val="annotation text"/>
+    <w:basedOn w:val="Normal"/>
+    <w:link w:val="CommentTextChar"/>
+    <w:uiPriority w:val="99"/>
+    <w:unhideWhenUsed/>
+    <w:rsid w:val="00A53114"/>
+    <w:pPr>
+      <w:widowControl/>
+      <w:autoSpaceDE/>
+      <w:autoSpaceDN/>
+      <w:adjustRightInd/>
+    </w:pPr>
+    <w:rPr>
+      <w:rFonts w:asciiTheme="minorHAnsi" w:eastAsiaTheme="minorHAnsi" w:hAnsiTheme="minorHAnsi" w:cstheme="minorBidi"/>
+      <w:sz w:val="20"/>
+      <w:szCs w:val="20"/>
+    </w:rPr>
+  </w:style>
+  <w:style w:type="character" w:customStyle="1" w:styleId="CommentTextChar">
+    <w:name w:val="Comment Text Char"/>
+    <w:basedOn w:val="DefaultParagraphFont"/>
+    <w:link w:val="CommentText"/>
+    <w:uiPriority w:val="99"/>
+    <w:rsid w:val="00A53114"/>
+    <w:rPr>
+      <w:rFonts w:eastAsiaTheme="minorHAnsi"/>
+      <w:sz w:val="20"/>
+      <w:szCs w:val="20"/>
+    </w:rPr>
+  </w:style>
 </w:styles>
 </file>
 
@@ -2251,7 +2531,7 @@
     <w:lsdException w:name="Subtitle" w:semiHidden="0" w:uiPriority="11" w:unhideWhenUsed="0" w:qFormat="1"/>
     <w:lsdException w:name="Strong" w:semiHidden="0" w:uiPriority="22" w:unhideWhenUsed="0" w:qFormat="1"/>
     <w:lsdException w:name="Emphasis" w:semiHidden="0" w:uiPriority="20" w:unhideWhenUsed="0" w:qFormat="1"/>
-    <w:lsdException w:name="Table Grid" w:semiHidden="0" w:uiPriority="59" w:unhideWhenUsed="0"/>
+    <w:lsdException w:name="Table Grid" w:uiPriority="59"/>
     <w:lsdException w:name="Placeholder Text" w:unhideWhenUsed="0"/>
     <w:lsdException w:name="No Spacing" w:semiHidden="0" w:uiPriority="1" w:unhideWhenUsed="0" w:qFormat="1"/>
     <w:lsdException w:name="Light Shading" w:semiHidden="0" w:uiPriority="60" w:unhideWhenUsed="0"/>
@@ -2520,6 +2800,49 @@
       <w:ind w:left="720"/>
       <w:contextualSpacing/>
     </w:pPr>
+  </w:style>
+  <w:style w:type="character" w:styleId="CommentReference">
+    <w:name w:val="annotation reference"/>
+    <w:basedOn w:val="DefaultParagraphFont"/>
+    <w:uiPriority w:val="99"/>
+    <w:semiHidden/>
+    <w:unhideWhenUsed/>
+    <w:rsid w:val="00A53114"/>
+    <w:rPr>
+      <w:sz w:val="16"/>
+      <w:szCs w:val="16"/>
+    </w:rPr>
+  </w:style>
+  <w:style w:type="paragraph" w:styleId="CommentText">
+    <w:name w:val="annotation text"/>
+    <w:basedOn w:val="Normal"/>
+    <w:link w:val="CommentTextChar"/>
+    <w:uiPriority w:val="99"/>
+    <w:unhideWhenUsed/>
+    <w:rsid w:val="00A53114"/>
+    <w:pPr>
+      <w:widowControl/>
+      <w:autoSpaceDE/>
+      <w:autoSpaceDN/>
+      <w:adjustRightInd/>
+    </w:pPr>
+    <w:rPr>
+      <w:rFonts w:asciiTheme="minorHAnsi" w:eastAsiaTheme="minorHAnsi" w:hAnsiTheme="minorHAnsi" w:cstheme="minorBidi"/>
+      <w:sz w:val="20"/>
+      <w:szCs w:val="20"/>
+    </w:rPr>
+  </w:style>
+  <w:style w:type="character" w:customStyle="1" w:styleId="CommentTextChar">
+    <w:name w:val="Comment Text Char"/>
+    <w:basedOn w:val="DefaultParagraphFont"/>
+    <w:link w:val="CommentText"/>
+    <w:uiPriority w:val="99"/>
+    <w:rsid w:val="00A53114"/>
+    <w:rPr>
+      <w:rFonts w:eastAsiaTheme="minorHAnsi"/>
+      <w:sz w:val="20"/>
+      <w:szCs w:val="20"/>
+    </w:rPr>
   </w:style>
 </w:styles>
 </file>

</xml_diff>

<commit_message>
Updated test resources and some tests.
</commit_message>
<xml_diff>
--- a/resources/Saved/_Traffic Judgment Entry.docx
+++ b/resources/Saved/_Traffic Judgment Entry.docx
@@ -550,6 +550,7 @@
         <w:jc w:val="both"/>
         <w:rPr>
           <w:rFonts w:ascii="Palatino Linotype" w:hAnsi="Palatino Linotype"/>
+          <w:bCs/>
           <w:sz w:val="20"/>
           <w:szCs w:val="20"/>
         </w:rPr>
@@ -596,7 +597,7 @@
           <w:sz w:val="20"/>
           <w:szCs w:val="20"/>
         </w:rPr>
-        <w:t xml:space="preserve"> for arraignment on January 07, 2022. </w:t>
+        <w:t xml:space="preserve"> for arraignment on January 09, 2022. </w:t>
       </w:r>
       <w:r>
         <w:rPr>
@@ -606,11 +607,46 @@
           <w:szCs w:val="20"/>
         </w:rPr>
         <w:t xml:space="preserve"/>
+      </w:r>
+      <w:r>
+        <w:rPr>
+          <w:rFonts w:ascii="Palatino Linotype" w:hAnsi="Palatino Linotype"/>
+          <w:bCs/>
+          <w:sz w:val="20"/>
+          <w:szCs w:val="20"/>
+        </w:rPr>
+        <w:t>Counsel for the State of Ohio made a motion to amend the cha</w:t>
+      </w:r>
+      <w:r>
+        <w:rPr>
+          <w:rFonts w:ascii="Palatino Linotype" w:hAnsi="Palatino Linotype"/>
+          <w:bCs/>
+          <w:sz w:val="20"/>
+          <w:szCs w:val="20"/>
+        </w:rPr>
+        <w:t>rge(s) in the case.</w:t>
+      </w:r>
+      <w:r>
+        <w:rPr>
+          <w:rFonts w:ascii="Palatino Linotype" w:hAnsi="Palatino Linotype"/>
+          <w:bCs/>
+          <w:sz w:val="20"/>
+          <w:szCs w:val="20"/>
+        </w:rPr>
+        <w:t xml:space="preserve"/>
+      </w:r>
+      <w:r>
+        <w:rPr>
+          <w:rFonts w:ascii="Palatino Linotype" w:hAnsi="Palatino Linotype"/>
+          <w:bCs/>
+          <w:sz w:val="20"/>
+          <w:szCs w:val="20"/>
+        </w:rPr>
+        <w:t xml:space="preserve"> </w:t>
       </w:r>
     </w:p>
     <w:p>
       <w:pPr>
-        <w:spacing w:line="276" w:lineRule="auto"/>
         <w:jc w:val="both"/>
         <w:rPr>
           <w:rFonts w:ascii="Palatino Linotype" w:hAnsi="Palatino Linotype"/>
@@ -621,7 +657,6 @@
     </w:p>
     <w:p>
       <w:pPr>
-        <w:spacing w:line="276" w:lineRule="auto"/>
         <w:jc w:val="both"/>
         <w:rPr>
           <w:rFonts w:ascii="Palatino Linotype" w:hAnsi="Palatino Linotype"/>
@@ -1036,112 +1071,6 @@
           </w:p>
         </w:tc>
       </w:tr>
-      <w:tr>
-        <w:trPr>
-          <w:jc w:val="center"/>
-        </w:trPr>
-        <w:tc>
-          <w:tcPr>
-            <w:tcW w:w="1801" w:type="dxa"/>
-          </w:tcPr>
-          <w:p>
-            <w:pPr>
-              <w:tabs>
-                <w:tab w:val="left" w:pos="-1080"/>
-                <w:tab w:val="left" w:pos="-720"/>
-                <w:tab w:val="left" w:pos="0"/>
-                <w:tab w:val="left" w:pos="720"/>
-                <w:tab w:val="left" w:pos="1440"/>
-                <w:tab w:val="left" w:pos="2160"/>
-                <w:tab w:val="left" w:pos="2880"/>
-                <w:tab w:val="left" w:pos="3600"/>
-                <w:tab w:val="left" w:pos="4320"/>
-                <w:tab w:val="left" w:pos="4680"/>
-              </w:tabs>
-              <w:rPr>
-                <w:rFonts w:ascii="Palatino Linotype" w:hAnsi="Palatino Linotype"/>
-                <w:b/>
-                <w:bCs/>
-                <w:sz w:val="20"/>
-                <w:szCs w:val="20"/>
-              </w:rPr>
-            </w:pPr>
-            <w:r>
-              <w:rPr>
-                <w:rFonts w:ascii="Palatino Linotype" w:hAnsi="Palatino Linotype"/>
-                <w:b/>
-                <w:bCs/>
-                <w:sz w:val="20"/>
-                <w:szCs w:val="20"/>
-              </w:rPr>
-              <w:t>Jail Days</w:t>
-            </w:r>
-          </w:p>
-        </w:tc>
-      </w:tr>
-      <w:tr>
-        <w:trPr>
-          <w:jc w:val="center"/>
-        </w:trPr>
-        <w:tc>
-          <w:tcPr>
-            <w:tcW w:w="1801" w:type="dxa"/>
-          </w:tcPr>
-          <w:p>
-            <w:pPr>
-              <w:tabs>
-                <w:tab w:val="left" w:pos="-1080"/>
-                <w:tab w:val="left" w:pos="-720"/>
-                <w:tab w:val="left" w:pos="0"/>
-                <w:tab w:val="left" w:pos="720"/>
-                <w:tab w:val="left" w:pos="1440"/>
-                <w:tab w:val="left" w:pos="2160"/>
-                <w:tab w:val="left" w:pos="2880"/>
-                <w:tab w:val="left" w:pos="3600"/>
-                <w:tab w:val="left" w:pos="4320"/>
-                <w:tab w:val="left" w:pos="4680"/>
-              </w:tabs>
-              <w:rPr>
-                <w:rFonts w:ascii="Palatino Linotype" w:hAnsi="Palatino Linotype"/>
-                <w:b/>
-                <w:bCs/>
-                <w:sz w:val="20"/>
-                <w:szCs w:val="20"/>
-              </w:rPr>
-            </w:pPr>
-            <w:r>
-              <w:rPr>
-                <w:rFonts w:ascii="Palatino Linotype" w:hAnsi="Palatino Linotype"/>
-                <w:b/>
-                <w:bCs/>
-                <w:sz w:val="20"/>
-                <w:szCs w:val="20"/>
-              </w:rPr>
-              <w:t>Jail Days</w:t>
-            </w:r>
-            <w:r>
-              <w:rPr>
-                <w:rFonts w:ascii="Palatino Linotype" w:hAnsi="Palatino Linotype"/>
-                <w:b/>
-                <w:bCs/>
-                <w:sz w:val="20"/>
-                <w:szCs w:val="20"/>
-              </w:rPr>
-              <w:t xml:space="preserve"> </w:t>
-            </w:r>
-            <w:r>
-              <w:rPr>
-                <w:rFonts w:ascii="Palatino Linotype" w:hAnsi="Palatino Linotype"/>
-                <w:b/>
-                <w:bCs/>
-                <w:sz w:val="20"/>
-                <w:szCs w:val="20"/>
-              </w:rPr>
-              <w:t>Suspended</w:t>
-            </w:r>
-          </w:p>
-        </w:tc>
-      </w:tr>
     </w:tbl>
     <w:p>
       <w:pPr>
@@ -1158,7 +1087,6 @@
     </w:p>
     <w:p>
       <w:pPr>
-        <w:spacing w:line="276" w:lineRule="auto"/>
         <w:jc w:val="both"/>
         <w:rPr>
           <w:rFonts w:ascii="Palatino Linotype" w:hAnsi="Palatino Linotype"/>
@@ -1287,7 +1215,7 @@
           <w:sz w:val="20"/>
           <w:szCs w:val="20"/>
         </w:rPr>
-        <w:t xml:space="preserve">January 07, 2022</w:t>
+        <w:t xml:space="preserve">January 09, 2022</w:t>
       </w:r>
       <w:r>
         <w:rPr>
@@ -1308,7 +1236,6 @@
     </w:p>
     <w:p>
       <w:pPr>
-        <w:spacing w:line="276" w:lineRule="auto"/>
         <w:jc w:val="both"/>
         <w:rPr>
           <w:rFonts w:ascii="Palatino Linotype" w:hAnsi="Palatino Linotype"/>
@@ -1616,7 +1543,7 @@
           <w:sz w:val="19"/>
           <w:szCs w:val="19"/>
         </w:rPr>
-        <w:t xml:space="preserve">files objections.</w:t>
+        <w:t>files objections.</w:t>
       </w:r>
     </w:p>
     <w:p>
@@ -1733,24 +1660,6 @@
     </w:sectPr>
   </w:body>
 </w:document>
-</file>
-
-<file path=word/commentsExtended.xml><?xml version="1.0" encoding="utf-8"?>
-<w15:commentsEx xmlns:wpc="http://schemas.microsoft.com/office/word/2010/wordprocessingCanvas" xmlns:cx="http://schemas.microsoft.com/office/drawing/2014/chartex" xmlns:cx1="http://schemas.microsoft.com/office/drawing/2015/9/8/chartex" xmlns:cx2="http://schemas.microsoft.com/office/drawing/2015/10/21/chartex" xmlns:cx3="http://schemas.microsoft.com/office/drawing/2016/5/9/chartex" xmlns:cx4="http://schemas.microsoft.com/office/drawing/2016/5/10/chartex" xmlns:cx5="http://schemas.microsoft.com/office/drawing/2016/5/11/chartex" xmlns:cx6="http://schemas.microsoft.com/office/drawing/2016/5/12/chartex" xmlns:cx7="http://schemas.microsoft.com/office/drawing/2016/5/13/chartex" xmlns:cx8="http://schemas.microsoft.com/office/drawing/2016/5/14/chartex" xmlns:mc="http://schemas.openxmlformats.org/markup-compatibility/2006" xmlns:aink="http://schemas.microsoft.com/office/drawing/2016/ink" xmlns:am3d="http://schemas.microsoft.com/office/drawing/2017/model3d" xmlns:o="urn:schemas-microsoft-com:office:office" xmlns:r="http://schemas.openxmlformats.org/officeDocument/2006/relationships" xmlns:m="http://schemas.openxmlformats.org/officeDocument/2006/math" xmlns:v="urn:schemas-microsoft-com:vml" xmlns:wp14="http://schemas.microsoft.com/office/word/2010/wordprocessingDrawing" xmlns:wp="http://schemas.openxmlformats.org/drawingml/2006/wordprocessingDrawing" xmlns:w10="urn:schemas-microsoft-com:office:word" xmlns:w="http://schemas.openxmlformats.org/wordprocessingml/2006/main" xmlns:w14="http://schemas.microsoft.com/office/word/2010/wordml" xmlns:w15="http://schemas.microsoft.com/office/word/2012/wordml" xmlns:w16cex="http://schemas.microsoft.com/office/word/2018/wordml/cex" xmlns:w16cid="http://schemas.microsoft.com/office/word/2016/wordml/cid" xmlns:w16="http://schemas.microsoft.com/office/word/2018/wordml" xmlns:w16se="http://schemas.microsoft.com/office/word/2015/wordml/symex" xmlns:wpg="http://schemas.microsoft.com/office/word/2010/wordprocessingGroup" xmlns:wpi="http://schemas.microsoft.com/office/word/2010/wordprocessingInk" xmlns:wne="http://schemas.microsoft.com/office/word/2006/wordml" xmlns:wps="http://schemas.microsoft.com/office/word/2010/wordprocessingShape" mc:Ignorable="w14 w15 w16se w16cid w16 w16cex wp14">
-  <w15:commentEx w15:paraId="4CD3D7F6" w15:done="0"/>
-  <w15:commentEx w15:paraId="7E2F0EFE" w15:done="0"/>
-  <w15:commentEx w15:paraId="6E5F1B3C" w15:done="0"/>
-  <w15:commentEx w15:paraId="51A4BB77" w15:done="0"/>
-</w15:commentsEx>
-</file>
-
-<file path=word/commentsIds.xml><?xml version="1.0" encoding="utf-8"?>
-<w16cid:commentsIds xmlns:wpc="http://schemas.microsoft.com/office/word/2010/wordprocessingCanvas" xmlns:cx="http://schemas.microsoft.com/office/drawing/2014/chartex" xmlns:cx1="http://schemas.microsoft.com/office/drawing/2015/9/8/chartex" xmlns:cx2="http://schemas.microsoft.com/office/drawing/2015/10/21/chartex" xmlns:cx3="http://schemas.microsoft.com/office/drawing/2016/5/9/chartex" xmlns:cx4="http://schemas.microsoft.com/office/drawing/2016/5/10/chartex" xmlns:cx5="http://schemas.microsoft.com/office/drawing/2016/5/11/chartex" xmlns:cx6="http://schemas.microsoft.com/office/drawing/2016/5/12/chartex" xmlns:cx7="http://schemas.microsoft.com/office/drawing/2016/5/13/chartex" xmlns:cx8="http://schemas.microsoft.com/office/drawing/2016/5/14/chartex" xmlns:mc="http://schemas.openxmlformats.org/markup-compatibility/2006" xmlns:aink="http://schemas.microsoft.com/office/drawing/2016/ink" xmlns:am3d="http://schemas.microsoft.com/office/drawing/2017/model3d" xmlns:o="urn:schemas-microsoft-com:office:office" xmlns:r="http://schemas.openxmlformats.org/officeDocument/2006/relationships" xmlns:m="http://schemas.openxmlformats.org/officeDocument/2006/math" xmlns:v="urn:schemas-microsoft-com:vml" xmlns:wp14="http://schemas.microsoft.com/office/word/2010/wordprocessingDrawing" xmlns:wp="http://schemas.openxmlformats.org/drawingml/2006/wordprocessingDrawing" xmlns:w10="urn:schemas-microsoft-com:office:word" xmlns:w="http://schemas.openxmlformats.org/wordprocessingml/2006/main" xmlns:w14="http://schemas.microsoft.com/office/word/2010/wordml" xmlns:w15="http://schemas.microsoft.com/office/word/2012/wordml" xmlns:w16cex="http://schemas.microsoft.com/office/word/2018/wordml/cex" xmlns:w16cid="http://schemas.microsoft.com/office/word/2016/wordml/cid" xmlns:w16="http://schemas.microsoft.com/office/word/2018/wordml" xmlns:w16se="http://schemas.microsoft.com/office/word/2015/wordml/symex" xmlns:wpg="http://schemas.microsoft.com/office/word/2010/wordprocessingGroup" xmlns:wpi="http://schemas.microsoft.com/office/word/2010/wordprocessingInk" xmlns:wne="http://schemas.microsoft.com/office/word/2006/wordml" xmlns:wps="http://schemas.microsoft.com/office/word/2010/wordprocessingShape" mc:Ignorable="w14 w15 w16se w16cid w16 w16cex wp14">
-  <w16cid:commentId w16cid:paraId="4CD3D7F6" w16cid:durableId="257FDCE8"/>
-  <w16cid:commentId w16cid:paraId="7E2F0EFE" w16cid:durableId="257FDCE9"/>
-  <w16cid:commentId w16cid:paraId="6E5F1B3C" w16cid:durableId="257FDCEA"/>
-  <w16cid:commentId w16cid:paraId="51A4BB77" w16cid:durableId="257FDCEB"/>
-</w16cid:commentsIds>
 </file>
 
 <file path=word/endnotes.xml><?xml version="1.0" encoding="utf-8"?>
@@ -1994,137 +1903,10 @@
       </w:rPr>
     </w:lvl>
   </w:abstractNum>
-  <w:abstractNum w:abstractNumId="1">
-    <w:nsid w:val="2E17566E"/>
-    <w:multiLevelType w:val="hybridMultilevel"/>
-    <w:tmpl w:val="00866CE6"/>
-    <w:lvl w:ilvl="0" w:tplc="04090001">
-      <w:start w:val="1"/>
-      <w:numFmt w:val="bullet"/>
-      <w:lvlText w:val=""/>
-      <w:lvlJc w:val="left"/>
-      <w:pPr>
-        <w:ind w:left="779" w:hanging="360"/>
-      </w:pPr>
-      <w:rPr>
-        <w:rFonts w:ascii="Symbol" w:hAnsi="Symbol" w:hint="default"/>
-      </w:rPr>
-    </w:lvl>
-    <w:lvl w:ilvl="1" w:tplc="04090003">
-      <w:start w:val="1"/>
-      <w:numFmt w:val="bullet"/>
-      <w:lvlText w:val="o"/>
-      <w:lvlJc w:val="left"/>
-      <w:pPr>
-        <w:ind w:left="1499" w:hanging="360"/>
-      </w:pPr>
-      <w:rPr>
-        <w:rFonts w:ascii="Courier New" w:hAnsi="Courier New" w:cs="Courier New" w:hint="default"/>
-      </w:rPr>
-    </w:lvl>
-    <w:lvl w:ilvl="2" w:tplc="04090005" w:tentative="1">
-      <w:start w:val="1"/>
-      <w:numFmt w:val="bullet"/>
-      <w:lvlText w:val=""/>
-      <w:lvlJc w:val="left"/>
-      <w:pPr>
-        <w:ind w:left="2219" w:hanging="360"/>
-      </w:pPr>
-      <w:rPr>
-        <w:rFonts w:ascii="Wingdings" w:hAnsi="Wingdings" w:hint="default"/>
-      </w:rPr>
-    </w:lvl>
-    <w:lvl w:ilvl="3" w:tplc="04090001" w:tentative="1">
-      <w:start w:val="1"/>
-      <w:numFmt w:val="bullet"/>
-      <w:lvlText w:val=""/>
-      <w:lvlJc w:val="left"/>
-      <w:pPr>
-        <w:ind w:left="2939" w:hanging="360"/>
-      </w:pPr>
-      <w:rPr>
-        <w:rFonts w:ascii="Symbol" w:hAnsi="Symbol" w:hint="default"/>
-      </w:rPr>
-    </w:lvl>
-    <w:lvl w:ilvl="4" w:tplc="04090003" w:tentative="1">
-      <w:start w:val="1"/>
-      <w:numFmt w:val="bullet"/>
-      <w:lvlText w:val="o"/>
-      <w:lvlJc w:val="left"/>
-      <w:pPr>
-        <w:ind w:left="3659" w:hanging="360"/>
-      </w:pPr>
-      <w:rPr>
-        <w:rFonts w:ascii="Courier New" w:hAnsi="Courier New" w:cs="Courier New" w:hint="default"/>
-      </w:rPr>
-    </w:lvl>
-    <w:lvl w:ilvl="5" w:tplc="04090005" w:tentative="1">
-      <w:start w:val="1"/>
-      <w:numFmt w:val="bullet"/>
-      <w:lvlText w:val=""/>
-      <w:lvlJc w:val="left"/>
-      <w:pPr>
-        <w:ind w:left="4379" w:hanging="360"/>
-      </w:pPr>
-      <w:rPr>
-        <w:rFonts w:ascii="Wingdings" w:hAnsi="Wingdings" w:hint="default"/>
-      </w:rPr>
-    </w:lvl>
-    <w:lvl w:ilvl="6" w:tplc="04090001" w:tentative="1">
-      <w:start w:val="1"/>
-      <w:numFmt w:val="bullet"/>
-      <w:lvlText w:val=""/>
-      <w:lvlJc w:val="left"/>
-      <w:pPr>
-        <w:ind w:left="5099" w:hanging="360"/>
-      </w:pPr>
-      <w:rPr>
-        <w:rFonts w:ascii="Symbol" w:hAnsi="Symbol" w:hint="default"/>
-      </w:rPr>
-    </w:lvl>
-    <w:lvl w:ilvl="7" w:tplc="04090003" w:tentative="1">
-      <w:start w:val="1"/>
-      <w:numFmt w:val="bullet"/>
-      <w:lvlText w:val="o"/>
-      <w:lvlJc w:val="left"/>
-      <w:pPr>
-        <w:ind w:left="5819" w:hanging="360"/>
-      </w:pPr>
-      <w:rPr>
-        <w:rFonts w:ascii="Courier New" w:hAnsi="Courier New" w:cs="Courier New" w:hint="default"/>
-      </w:rPr>
-    </w:lvl>
-    <w:lvl w:ilvl="8" w:tplc="04090005" w:tentative="1">
-      <w:start w:val="1"/>
-      <w:numFmt w:val="bullet"/>
-      <w:lvlText w:val=""/>
-      <w:lvlJc w:val="left"/>
-      <w:pPr>
-        <w:ind w:left="6539" w:hanging="360"/>
-      </w:pPr>
-      <w:rPr>
-        <w:rFonts w:ascii="Wingdings" w:hAnsi="Wingdings" w:hint="default"/>
-      </w:rPr>
-    </w:lvl>
-  </w:abstractNum>
   <w:num w:numId="1">
     <w:abstractNumId w:val="0"/>
   </w:num>
-  <w:num w:numId="2">
-    <w:abstractNumId w:val="1"/>
-  </w:num>
 </w:numbering>
-</file>
-
-<file path=word/people.xml><?xml version="1.0" encoding="utf-8"?>
-<w15:people xmlns:wpc="http://schemas.microsoft.com/office/word/2010/wordprocessingCanvas" xmlns:cx="http://schemas.microsoft.com/office/drawing/2014/chartex" xmlns:cx1="http://schemas.microsoft.com/office/drawing/2015/9/8/chartex" xmlns:cx2="http://schemas.microsoft.com/office/drawing/2015/10/21/chartex" xmlns:cx3="http://schemas.microsoft.com/office/drawing/2016/5/9/chartex" xmlns:cx4="http://schemas.microsoft.com/office/drawing/2016/5/10/chartex" xmlns:cx5="http://schemas.microsoft.com/office/drawing/2016/5/11/chartex" xmlns:cx6="http://schemas.microsoft.com/office/drawing/2016/5/12/chartex" xmlns:cx7="http://schemas.microsoft.com/office/drawing/2016/5/13/chartex" xmlns:cx8="http://schemas.microsoft.com/office/drawing/2016/5/14/chartex" xmlns:mc="http://schemas.openxmlformats.org/markup-compatibility/2006" xmlns:aink="http://schemas.microsoft.com/office/drawing/2016/ink" xmlns:am3d="http://schemas.microsoft.com/office/drawing/2017/model3d" xmlns:o="urn:schemas-microsoft-com:office:office" xmlns:r="http://schemas.openxmlformats.org/officeDocument/2006/relationships" xmlns:m="http://schemas.openxmlformats.org/officeDocument/2006/math" xmlns:v="urn:schemas-microsoft-com:vml" xmlns:wp14="http://schemas.microsoft.com/office/word/2010/wordprocessingDrawing" xmlns:wp="http://schemas.openxmlformats.org/drawingml/2006/wordprocessingDrawing" xmlns:w10="urn:schemas-microsoft-com:office:word" xmlns:w="http://schemas.openxmlformats.org/wordprocessingml/2006/main" xmlns:w14="http://schemas.microsoft.com/office/word/2010/wordml" xmlns:w15="http://schemas.microsoft.com/office/word/2012/wordml" xmlns:w16cex="http://schemas.microsoft.com/office/word/2018/wordml/cex" xmlns:w16cid="http://schemas.microsoft.com/office/word/2016/wordml/cid" xmlns:w16="http://schemas.microsoft.com/office/word/2018/wordml" xmlns:w16se="http://schemas.microsoft.com/office/word/2015/wordml/symex" xmlns:wpg="http://schemas.microsoft.com/office/word/2010/wordprocessingGroup" xmlns:wpi="http://schemas.microsoft.com/office/word/2010/wordprocessingInk" xmlns:wne="http://schemas.microsoft.com/office/word/2006/wordml" xmlns:wps="http://schemas.microsoft.com/office/word/2010/wordprocessingShape" mc:Ignorable="w14 w15 w16se w16cid w16 w16cex wp14">
-  <w15:person w15:author="Amanda Bunner">
-    <w15:presenceInfo w15:providerId="AD" w15:userId="S::abunner@municipalcourt.org::eb91d435-d6fc-42bd-9750-3e984bc05426"/>
-  </w15:person>
-  <w15:person w15:author="Mandy Bunner">
-    <w15:presenceInfo w15:providerId="AD" w15:userId="S::mandy@mbmphotos.com::0e69a378-8fb7-4e0c-a5ba-f5d59ed64085"/>
-  </w15:person>
-</w15:people>
 </file>
 
 <file path=word/styles.xml><?xml version="1.0" encoding="utf-8"?>
@@ -2171,7 +1953,7 @@
     <w:lsdException w:name="Subtitle" w:semiHidden="0" w:uiPriority="11" w:unhideWhenUsed="0" w:qFormat="1"/>
     <w:lsdException w:name="Strong" w:semiHidden="0" w:uiPriority="22" w:unhideWhenUsed="0" w:qFormat="1"/>
     <w:lsdException w:name="Emphasis" w:semiHidden="0" w:uiPriority="20" w:unhideWhenUsed="0" w:qFormat="1"/>
-    <w:lsdException w:name="Table Grid" w:uiPriority="59"/>
+    <w:lsdException w:name="Table Grid" w:semiHidden="0" w:uiPriority="59" w:unhideWhenUsed="0"/>
     <w:lsdException w:name="Placeholder Text" w:unhideWhenUsed="0"/>
     <w:lsdException w:name="No Spacing" w:semiHidden="0" w:uiPriority="1" w:unhideWhenUsed="0" w:qFormat="1"/>
     <w:lsdException w:name="Light Shading" w:semiHidden="0" w:uiPriority="60" w:unhideWhenUsed="0"/>
@@ -2441,49 +2223,6 @@
       <w:contextualSpacing/>
     </w:pPr>
   </w:style>
-  <w:style w:type="character" w:styleId="CommentReference">
-    <w:name w:val="annotation reference"/>
-    <w:basedOn w:val="DefaultParagraphFont"/>
-    <w:uiPriority w:val="99"/>
-    <w:semiHidden/>
-    <w:unhideWhenUsed/>
-    <w:rsid w:val="00A53114"/>
-    <w:rPr>
-      <w:sz w:val="16"/>
-      <w:szCs w:val="16"/>
-    </w:rPr>
-  </w:style>
-  <w:style w:type="paragraph" w:styleId="CommentText">
-    <w:name w:val="annotation text"/>
-    <w:basedOn w:val="Normal"/>
-    <w:link w:val="CommentTextChar"/>
-    <w:uiPriority w:val="99"/>
-    <w:unhideWhenUsed/>
-    <w:rsid w:val="00A53114"/>
-    <w:pPr>
-      <w:widowControl/>
-      <w:autoSpaceDE/>
-      <w:autoSpaceDN/>
-      <w:adjustRightInd/>
-    </w:pPr>
-    <w:rPr>
-      <w:rFonts w:asciiTheme="minorHAnsi" w:eastAsiaTheme="minorHAnsi" w:hAnsiTheme="minorHAnsi" w:cstheme="minorBidi"/>
-      <w:sz w:val="20"/>
-      <w:szCs w:val="20"/>
-    </w:rPr>
-  </w:style>
-  <w:style w:type="character" w:customStyle="1" w:styleId="CommentTextChar">
-    <w:name w:val="Comment Text Char"/>
-    <w:basedOn w:val="DefaultParagraphFont"/>
-    <w:link w:val="CommentText"/>
-    <w:uiPriority w:val="99"/>
-    <w:rsid w:val="00A53114"/>
-    <w:rPr>
-      <w:rFonts w:eastAsiaTheme="minorHAnsi"/>
-      <w:sz w:val="20"/>
-      <w:szCs w:val="20"/>
-    </w:rPr>
-  </w:style>
 </w:styles>
 </file>
 
@@ -2531,7 +2270,7 @@
     <w:lsdException w:name="Subtitle" w:semiHidden="0" w:uiPriority="11" w:unhideWhenUsed="0" w:qFormat="1"/>
     <w:lsdException w:name="Strong" w:semiHidden="0" w:uiPriority="22" w:unhideWhenUsed="0" w:qFormat="1"/>
     <w:lsdException w:name="Emphasis" w:semiHidden="0" w:uiPriority="20" w:unhideWhenUsed="0" w:qFormat="1"/>
-    <w:lsdException w:name="Table Grid" w:uiPriority="59"/>
+    <w:lsdException w:name="Table Grid" w:semiHidden="0" w:uiPriority="59" w:unhideWhenUsed="0"/>
     <w:lsdException w:name="Placeholder Text" w:unhideWhenUsed="0"/>
     <w:lsdException w:name="No Spacing" w:semiHidden="0" w:uiPriority="1" w:unhideWhenUsed="0" w:qFormat="1"/>
     <w:lsdException w:name="Light Shading" w:semiHidden="0" w:uiPriority="60" w:unhideWhenUsed="0"/>
@@ -2800,49 +2539,6 @@
       <w:ind w:left="720"/>
       <w:contextualSpacing/>
     </w:pPr>
-  </w:style>
-  <w:style w:type="character" w:styleId="CommentReference">
-    <w:name w:val="annotation reference"/>
-    <w:basedOn w:val="DefaultParagraphFont"/>
-    <w:uiPriority w:val="99"/>
-    <w:semiHidden/>
-    <w:unhideWhenUsed/>
-    <w:rsid w:val="00A53114"/>
-    <w:rPr>
-      <w:sz w:val="16"/>
-      <w:szCs w:val="16"/>
-    </w:rPr>
-  </w:style>
-  <w:style w:type="paragraph" w:styleId="CommentText">
-    <w:name w:val="annotation text"/>
-    <w:basedOn w:val="Normal"/>
-    <w:link w:val="CommentTextChar"/>
-    <w:uiPriority w:val="99"/>
-    <w:unhideWhenUsed/>
-    <w:rsid w:val="00A53114"/>
-    <w:pPr>
-      <w:widowControl/>
-      <w:autoSpaceDE/>
-      <w:autoSpaceDN/>
-      <w:adjustRightInd/>
-    </w:pPr>
-    <w:rPr>
-      <w:rFonts w:asciiTheme="minorHAnsi" w:eastAsiaTheme="minorHAnsi" w:hAnsiTheme="minorHAnsi" w:cstheme="minorBidi"/>
-      <w:sz w:val="20"/>
-      <w:szCs w:val="20"/>
-    </w:rPr>
-  </w:style>
-  <w:style w:type="character" w:customStyle="1" w:styleId="CommentTextChar">
-    <w:name w:val="Comment Text Char"/>
-    <w:basedOn w:val="DefaultParagraphFont"/>
-    <w:link w:val="CommentText"/>
-    <w:uiPriority w:val="99"/>
-    <w:rsid w:val="00A53114"/>
-    <w:rPr>
-      <w:rFonts w:eastAsiaTheme="minorHAnsi"/>
-      <w:sz w:val="20"/>
-      <w:szCs w:val="20"/>
-    </w:rPr>
   </w:style>
 </w:styles>
 </file>

</xml_diff>